<commit_message>
CSS linked with App
Files moved to the /static folder
</commit_message>
<xml_diff>
--- a/Projet final - Rapport.docx
+++ b/Projet final - Rapport.docx
@@ -15,7 +15,7 @@
           <w:noProof/>
         </w:rPr>
         <w:drawing>
-          <wp:anchor distT="0" distB="0" distL="114300" distR="114300" simplePos="0" relativeHeight="251659264" behindDoc="0" locked="0" layoutInCell="1" allowOverlap="1" wp14:anchorId="2CCB7F22" wp14:editId="00DF4F7C">
+          <wp:anchor distT="0" distB="0" distL="114300" distR="114300" simplePos="0" relativeHeight="251659264" behindDoc="0" locked="0" layoutInCell="1" allowOverlap="1" wp14:anchorId="2CCB7F22" wp14:editId="490A92BA">
             <wp:simplePos x="0" y="0"/>
             <wp:positionH relativeFrom="margin">
               <wp:align>left</wp:align>
@@ -429,9 +429,54 @@
       <w:r>
         <w:rPr>
           <w:rFonts w:ascii="Times New Roman" w:hAnsi="Times New Roman" w:cs="Times New Roman"/>
+          <w:b/>
+          <w:bCs/>
+          <w:sz w:val="24"/>
+          <w:szCs w:val="24"/>
         </w:rPr>
         <w:lastRenderedPageBreak/>
-        <w:t>Introduction, Description du projet, Méthodologie, Résultats, Conclusion, Références</w:t>
+        <w:t>Introduction</w:t>
+      </w:r>
+    </w:p>
+    <w:p>
+      <w:pPr>
+        <w:rPr>
+          <w:rFonts w:ascii="Times New Roman" w:hAnsi="Times New Roman" w:cs="Times New Roman"/>
+        </w:rPr>
+      </w:pPr>
+    </w:p>
+    <w:p>
+      <w:pPr>
+        <w:rPr>
+          <w:rFonts w:ascii="Times New Roman" w:hAnsi="Times New Roman" w:cs="Times New Roman"/>
+        </w:rPr>
+      </w:pPr>
+    </w:p>
+    <w:p>
+      <w:pPr>
+        <w:rPr>
+          <w:rFonts w:ascii="Times New Roman" w:hAnsi="Times New Roman" w:cs="Times New Roman"/>
+        </w:rPr>
+      </w:pPr>
+      <w:r>
+        <w:rPr>
+          <w:rFonts w:ascii="Times New Roman" w:hAnsi="Times New Roman" w:cs="Times New Roman"/>
+        </w:rPr>
+        <w:t xml:space="preserve">Description du </w:t>
+      </w:r>
+      <w:proofErr w:type="spellStart"/>
+      <w:r>
+        <w:rPr>
+          <w:rFonts w:ascii="Times New Roman" w:hAnsi="Times New Roman" w:cs="Times New Roman"/>
+        </w:rPr>
+        <w:t>projetMéthodologie</w:t>
+      </w:r>
+      <w:proofErr w:type="spellEnd"/>
+      <w:r>
+        <w:rPr>
+          <w:rFonts w:ascii="Times New Roman" w:hAnsi="Times New Roman" w:cs="Times New Roman"/>
+        </w:rPr>
+        <w:t>, Résultats, Conclusion, Références</w:t>
       </w:r>
     </w:p>
     <w:sectPr>

</xml_diff>

<commit_message>
Rapport - Introduction et description du projet
</commit_message>
<xml_diff>
--- a/Projet final - Rapport.docx
+++ b/Projet final - Rapport.docx
@@ -15,7 +15,7 @@
           <w:noProof/>
         </w:rPr>
         <w:drawing>
-          <wp:anchor distT="0" distB="0" distL="114300" distR="114300" simplePos="0" relativeHeight="251659264" behindDoc="0" locked="0" layoutInCell="1" allowOverlap="1" wp14:anchorId="2CCB7F22" wp14:editId="490A92BA">
+          <wp:anchor distT="0" distB="0" distL="114300" distR="114300" simplePos="0" relativeHeight="251659264" behindDoc="0" locked="0" layoutInCell="1" allowOverlap="1" wp14:anchorId="2CCB7F22" wp14:editId="6B682F8E">
             <wp:simplePos x="0" y="0"/>
             <wp:positionH relativeFrom="margin">
               <wp:align>left</wp:align>
@@ -40,7 +40,7 @@
                     </pic:cNvPicPr>
                   </pic:nvPicPr>
                   <pic:blipFill>
-                    <a:blip r:embed="rId4" cstate="print">
+                    <a:blip r:embed="rId5" cstate="print">
                       <a:extLst>
                         <a:ext uri="{28A0092B-C50C-407E-A947-70E740481C1C}">
                           <a14:useLocalDpi xmlns:a14="http://schemas.microsoft.com/office/drawing/2010/main" val="0"/>
@@ -179,20 +179,12 @@
     <w:p>
       <w:pPr>
         <w:spacing w:line="360" w:lineRule="auto"/>
-        <w:rPr>
-          <w:rFonts w:ascii="Times New Roman" w:hAnsi="Times New Roman" w:cs="Times New Roman"/>
-        </w:rPr>
-      </w:pPr>
-    </w:p>
-    <w:p>
-      <w:pPr>
-        <w:tabs>
-          <w:tab w:val="left" w:pos="5670"/>
-        </w:tabs>
-        <w:spacing w:line="360" w:lineRule="auto"/>
-        <w:rPr>
-          <w:rFonts w:ascii="Times New Roman" w:hAnsi="Times New Roman" w:cs="Times New Roman"/>
-          <w:szCs w:val="24"/>
+        <w:jc w:val="center"/>
+        <w:rPr>
+          <w:rFonts w:ascii="Times New Roman" w:eastAsia="Calibri,Arial" w:hAnsi="Times New Roman" w:cs="Times New Roman"/>
+          <w:sz w:val="24"/>
+          <w:szCs w:val="24"/>
+          <w:lang w:val="en-CA"/>
         </w:rPr>
       </w:pPr>
     </w:p>
@@ -204,18 +196,9 @@
           <w:rFonts w:ascii="Times New Roman" w:eastAsia="Calibri,Arial" w:hAnsi="Times New Roman" w:cs="Times New Roman"/>
           <w:sz w:val="24"/>
           <w:szCs w:val="24"/>
-          <w:lang w:val="fr-CA"/>
-        </w:rPr>
-      </w:pPr>
-      <w:r>
-        <w:rPr>
-          <w:rFonts w:ascii="Times New Roman" w:eastAsia="Calibri,Arial" w:hAnsi="Times New Roman" w:cs="Times New Roman"/>
-          <w:sz w:val="24"/>
-          <w:szCs w:val="24"/>
-          <w:lang w:val="fr-CA"/>
-        </w:rPr>
-        <w:t>Par Tarik Benakezouh, Antoine Ho, Lucky, Kha Pham et Carlos</w:t>
-      </w:r>
+          <w:lang w:val="en-CA"/>
+        </w:rPr>
+      </w:pPr>
     </w:p>
     <w:p>
       <w:pPr>
@@ -225,36 +208,45 @@
           <w:rFonts w:ascii="Times New Roman" w:eastAsia="Calibri,Arial" w:hAnsi="Times New Roman" w:cs="Times New Roman"/>
           <w:sz w:val="24"/>
           <w:szCs w:val="24"/>
-        </w:rPr>
-      </w:pPr>
-      <w:r>
-        <w:rPr>
-          <w:rFonts w:ascii="Times New Roman" w:eastAsia="Calibri,Arial" w:hAnsi="Times New Roman" w:cs="Times New Roman"/>
-          <w:sz w:val="24"/>
-          <w:szCs w:val="24"/>
-        </w:rPr>
-        <w:t xml:space="preserve">Matricules : 20184524, </w:t>
-      </w:r>
-    </w:p>
-    <w:p>
-      <w:pPr>
-        <w:spacing w:line="360" w:lineRule="auto"/>
-        <w:rPr>
-          <w:rFonts w:ascii="Times New Roman" w:eastAsia="Calibri,Arial" w:hAnsi="Times New Roman" w:cs="Times New Roman"/>
-          <w:sz w:val="24"/>
-          <w:szCs w:val="24"/>
-        </w:rPr>
-      </w:pPr>
-    </w:p>
-    <w:p>
-      <w:pPr>
-        <w:spacing w:line="360" w:lineRule="auto"/>
-        <w:rPr>
-          <w:rFonts w:ascii="Times New Roman" w:eastAsia="Calibri,Arial" w:hAnsi="Times New Roman" w:cs="Times New Roman"/>
-          <w:sz w:val="24"/>
-          <w:szCs w:val="24"/>
-        </w:rPr>
-      </w:pPr>
+          <w:lang w:val="en-CA"/>
+        </w:rPr>
+      </w:pPr>
+      <w:r>
+        <w:rPr>
+          <w:rFonts w:ascii="Times New Roman" w:eastAsia="Calibri,Arial" w:hAnsi="Times New Roman" w:cs="Times New Roman"/>
+          <w:sz w:val="24"/>
+          <w:szCs w:val="24"/>
+          <w:lang w:val="en-CA"/>
+        </w:rPr>
+        <w:t>Par Tarik Benakezouh,</w:t>
+      </w:r>
+      <w:r>
+        <w:rPr>
+          <w:rFonts w:ascii="Times New Roman" w:eastAsia="Calibri,Arial" w:hAnsi="Times New Roman" w:cs="Times New Roman"/>
+          <w:sz w:val="24"/>
+          <w:szCs w:val="24"/>
+          <w:lang w:val="en-CA"/>
+        </w:rPr>
+        <w:t xml:space="preserve"> </w:t>
+      </w:r>
+      <w:r>
+        <w:rPr>
+          <w:rFonts w:ascii="Times New Roman" w:eastAsia="Calibri,Arial" w:hAnsi="Times New Roman" w:cs="Times New Roman"/>
+          <w:sz w:val="24"/>
+          <w:szCs w:val="24"/>
+          <w:lang w:val="en-CA"/>
+        </w:rPr>
+        <w:t>Carlos Eduardo Calle Guerrero</w:t>
+      </w:r>
+      <w:r>
+        <w:rPr>
+          <w:rFonts w:ascii="Times New Roman" w:eastAsia="Calibri,Arial" w:hAnsi="Times New Roman" w:cs="Times New Roman"/>
+          <w:sz w:val="24"/>
+          <w:szCs w:val="24"/>
+          <w:lang w:val="en-CA"/>
+        </w:rPr>
+        <w:t xml:space="preserve">, </w:t>
+      </w:r>
     </w:p>
     <w:p>
       <w:pPr>
@@ -264,44 +256,54 @@
           <w:rFonts w:ascii="Times New Roman" w:eastAsia="Calibri,Arial" w:hAnsi="Times New Roman" w:cs="Times New Roman"/>
           <w:sz w:val="24"/>
           <w:szCs w:val="24"/>
-        </w:rPr>
-      </w:pPr>
-      <w:r>
-        <w:rPr>
-          <w:rFonts w:ascii="Times New Roman" w:eastAsia="Calibri,Arial" w:hAnsi="Times New Roman" w:cs="Times New Roman"/>
-          <w:sz w:val="24"/>
-          <w:szCs w:val="24"/>
-        </w:rPr>
-        <w:t xml:space="preserve">Travail présenté à </w:t>
-      </w:r>
-      <w:proofErr w:type="spellStart"/>
-      <w:r>
-        <w:rPr>
-          <w:rFonts w:ascii="Times New Roman" w:eastAsia="Calibri,Arial" w:hAnsi="Times New Roman" w:cs="Times New Roman"/>
-          <w:sz w:val="24"/>
-          <w:szCs w:val="24"/>
-        </w:rPr>
-        <w:t>Jihene</w:t>
-      </w:r>
-      <w:proofErr w:type="spellEnd"/>
-      <w:r>
-        <w:rPr>
-          <w:rFonts w:ascii="Times New Roman" w:eastAsia="Calibri,Arial" w:hAnsi="Times New Roman" w:cs="Times New Roman"/>
-          <w:sz w:val="24"/>
-          <w:szCs w:val="24"/>
-        </w:rPr>
-        <w:t xml:space="preserve"> </w:t>
-      </w:r>
-      <w:proofErr w:type="spellStart"/>
-      <w:r>
-        <w:rPr>
-          <w:rFonts w:ascii="Times New Roman" w:eastAsia="Calibri,Arial" w:hAnsi="Times New Roman" w:cs="Times New Roman"/>
-          <w:sz w:val="24"/>
-          <w:szCs w:val="24"/>
-        </w:rPr>
-        <w:t>Rezgui</w:t>
-      </w:r>
-      <w:proofErr w:type="spellEnd"/>
+          <w:lang w:val="en-CA"/>
+        </w:rPr>
+      </w:pPr>
+      <w:r>
+        <w:rPr>
+          <w:rFonts w:ascii="Times New Roman" w:eastAsia="Calibri,Arial" w:hAnsi="Times New Roman" w:cs="Times New Roman"/>
+          <w:sz w:val="24"/>
+          <w:szCs w:val="24"/>
+          <w:lang w:val="en-CA"/>
+        </w:rPr>
+        <w:t xml:space="preserve">Antoine Ho, </w:t>
+      </w:r>
+      <w:r>
+        <w:rPr>
+          <w:rFonts w:ascii="Times New Roman" w:eastAsia="Calibri,Arial" w:hAnsi="Times New Roman" w:cs="Times New Roman"/>
+          <w:sz w:val="24"/>
+          <w:szCs w:val="24"/>
+          <w:lang w:val="en-CA"/>
+        </w:rPr>
+        <w:t>Lucky Khounvongsa</w:t>
+      </w:r>
+      <w:r>
+        <w:rPr>
+          <w:rFonts w:ascii="Times New Roman" w:eastAsia="Calibri,Arial" w:hAnsi="Times New Roman" w:cs="Times New Roman"/>
+          <w:sz w:val="24"/>
+          <w:szCs w:val="24"/>
+          <w:lang w:val="en-CA"/>
+        </w:rPr>
+        <w:t>,</w:t>
+      </w:r>
+      <w:r>
+        <w:rPr>
+          <w:rFonts w:ascii="Times New Roman" w:eastAsia="Calibri,Arial" w:hAnsi="Times New Roman" w:cs="Times New Roman"/>
+          <w:sz w:val="24"/>
+          <w:szCs w:val="24"/>
+          <w:lang w:val="en-CA"/>
+        </w:rPr>
+        <w:t xml:space="preserve"> &amp;</w:t>
+      </w:r>
+      <w:r>
+        <w:rPr>
+          <w:rFonts w:ascii="Times New Roman" w:eastAsia="Calibri,Arial" w:hAnsi="Times New Roman" w:cs="Times New Roman"/>
+          <w:sz w:val="24"/>
+          <w:szCs w:val="24"/>
+          <w:lang w:val="en-CA"/>
+        </w:rPr>
+        <w:t xml:space="preserve"> Kha Pham</w:t>
+      </w:r>
     </w:p>
     <w:p>
       <w:pPr>
@@ -311,33 +313,139 @@
           <w:rFonts w:ascii="Times New Roman" w:eastAsia="Calibri,Arial" w:hAnsi="Times New Roman" w:cs="Times New Roman"/>
           <w:sz w:val="24"/>
           <w:szCs w:val="24"/>
-        </w:rPr>
-      </w:pPr>
-      <w:r>
-        <w:rPr>
-          <w:rFonts w:ascii="Times New Roman" w:eastAsia="Calibri,Arial" w:hAnsi="Times New Roman" w:cs="Times New Roman"/>
-          <w:sz w:val="24"/>
-          <w:szCs w:val="24"/>
-        </w:rPr>
-        <w:t xml:space="preserve"> </w:t>
-      </w:r>
-      <w:proofErr w:type="gramStart"/>
-      <w:r>
-        <w:rPr>
-          <w:rFonts w:ascii="Times New Roman" w:eastAsia="Calibri,Arial" w:hAnsi="Times New Roman" w:cs="Times New Roman"/>
-          <w:sz w:val="24"/>
-          <w:szCs w:val="24"/>
-        </w:rPr>
-        <w:t>dans</w:t>
-      </w:r>
-      <w:proofErr w:type="gramEnd"/>
-      <w:r>
-        <w:rPr>
-          <w:rFonts w:ascii="Times New Roman" w:eastAsia="Calibri,Arial" w:hAnsi="Times New Roman" w:cs="Times New Roman"/>
-          <w:sz w:val="24"/>
-          <w:szCs w:val="24"/>
-        </w:rPr>
-        <w:t xml:space="preserve"> le cadre du cours de</w:t>
+          <w:lang w:val="en-CA"/>
+        </w:rPr>
+      </w:pPr>
+      <w:r>
+        <w:rPr>
+          <w:rFonts w:ascii="Times New Roman" w:eastAsia="Calibri,Arial" w:hAnsi="Times New Roman" w:cs="Times New Roman"/>
+          <w:sz w:val="24"/>
+          <w:szCs w:val="24"/>
+        </w:rPr>
+        <w:t xml:space="preserve">Matricules : 20184524, </w:t>
+      </w:r>
+      <w:r>
+        <w:rPr>
+          <w:rFonts w:ascii="Times New Roman" w:eastAsia="Calibri,Arial" w:hAnsi="Times New Roman" w:cs="Times New Roman"/>
+          <w:sz w:val="24"/>
+          <w:szCs w:val="24"/>
+          <w:lang w:val="en-CA"/>
+        </w:rPr>
+        <w:t>20220633</w:t>
+      </w:r>
+      <w:r>
+        <w:rPr>
+          <w:rFonts w:ascii="Times New Roman" w:eastAsia="Calibri,Arial" w:hAnsi="Times New Roman" w:cs="Times New Roman"/>
+          <w:sz w:val="24"/>
+          <w:szCs w:val="24"/>
+          <w:lang w:val="en-CA"/>
+        </w:rPr>
+        <w:t xml:space="preserve">, </w:t>
+      </w:r>
+      <w:r>
+        <w:rPr>
+          <w:rFonts w:ascii="Times New Roman" w:eastAsia="Calibri,Arial" w:hAnsi="Times New Roman" w:cs="Times New Roman"/>
+          <w:sz w:val="24"/>
+          <w:szCs w:val="24"/>
+          <w:lang w:val="en-CA"/>
+        </w:rPr>
+        <w:t>20202790</w:t>
+      </w:r>
+      <w:r>
+        <w:rPr>
+          <w:rFonts w:ascii="Times New Roman" w:eastAsia="Calibri,Arial" w:hAnsi="Times New Roman" w:cs="Times New Roman"/>
+          <w:sz w:val="24"/>
+          <w:szCs w:val="24"/>
+          <w:lang w:val="en-CA"/>
+        </w:rPr>
+        <w:t xml:space="preserve">, </w:t>
+      </w:r>
+      <w:r>
+        <w:rPr>
+          <w:rFonts w:ascii="Times New Roman" w:eastAsia="Calibri,Arial" w:hAnsi="Times New Roman" w:cs="Times New Roman"/>
+          <w:sz w:val="24"/>
+          <w:szCs w:val="24"/>
+          <w:lang w:val="en-CA"/>
+        </w:rPr>
+        <w:t>20172476</w:t>
+      </w:r>
+      <w:r>
+        <w:rPr>
+          <w:rFonts w:ascii="Times New Roman" w:eastAsia="Calibri,Arial" w:hAnsi="Times New Roman" w:cs="Times New Roman"/>
+          <w:sz w:val="24"/>
+          <w:szCs w:val="24"/>
+          <w:lang w:val="en-CA"/>
+        </w:rPr>
+        <w:t xml:space="preserve"> &amp; </w:t>
+      </w:r>
+      <w:r>
+        <w:rPr>
+          <w:rFonts w:ascii="Times New Roman" w:eastAsia="Calibri,Arial" w:hAnsi="Times New Roman" w:cs="Times New Roman"/>
+          <w:sz w:val="24"/>
+          <w:szCs w:val="24"/>
+          <w:lang w:val="en-CA"/>
+        </w:rPr>
+        <w:t>2018233</w:t>
+      </w:r>
+    </w:p>
+    <w:p>
+      <w:pPr>
+        <w:spacing w:line="360" w:lineRule="auto"/>
+        <w:jc w:val="center"/>
+        <w:rPr>
+          <w:rFonts w:ascii="Times New Roman" w:eastAsia="Calibri,Arial" w:hAnsi="Times New Roman" w:cs="Times New Roman"/>
+          <w:sz w:val="24"/>
+          <w:szCs w:val="24"/>
+          <w:lang w:val="en-CA"/>
+        </w:rPr>
+      </w:pPr>
+    </w:p>
+    <w:p>
+      <w:pPr>
+        <w:spacing w:line="360" w:lineRule="auto"/>
+        <w:rPr>
+          <w:rFonts w:ascii="Times New Roman" w:eastAsia="Calibri,Arial" w:hAnsi="Times New Roman" w:cs="Times New Roman"/>
+          <w:sz w:val="24"/>
+          <w:szCs w:val="24"/>
+        </w:rPr>
+      </w:pPr>
+    </w:p>
+    <w:p>
+      <w:pPr>
+        <w:spacing w:line="360" w:lineRule="auto"/>
+        <w:jc w:val="center"/>
+        <w:rPr>
+          <w:rFonts w:ascii="Times New Roman" w:eastAsia="Calibri,Arial" w:hAnsi="Times New Roman" w:cs="Times New Roman"/>
+          <w:sz w:val="24"/>
+          <w:szCs w:val="24"/>
+        </w:rPr>
+      </w:pPr>
+      <w:r>
+        <w:rPr>
+          <w:rFonts w:ascii="Times New Roman" w:eastAsia="Calibri,Arial" w:hAnsi="Times New Roman" w:cs="Times New Roman"/>
+          <w:sz w:val="24"/>
+          <w:szCs w:val="24"/>
+        </w:rPr>
+        <w:t>Travail présenté à Jihene Rezgui</w:t>
+      </w:r>
+    </w:p>
+    <w:p>
+      <w:pPr>
+        <w:spacing w:line="360" w:lineRule="auto"/>
+        <w:jc w:val="center"/>
+        <w:rPr>
+          <w:rFonts w:ascii="Times New Roman" w:eastAsia="Calibri,Arial" w:hAnsi="Times New Roman" w:cs="Times New Roman"/>
+          <w:sz w:val="24"/>
+          <w:szCs w:val="24"/>
+        </w:rPr>
+      </w:pPr>
+      <w:r>
+        <w:rPr>
+          <w:rFonts w:ascii="Times New Roman" w:eastAsia="Calibri,Arial" w:hAnsi="Times New Roman" w:cs="Times New Roman"/>
+          <w:sz w:val="24"/>
+          <w:szCs w:val="24"/>
+        </w:rPr>
+        <w:t xml:space="preserve"> dans le cadre du cours de</w:t>
       </w:r>
     </w:p>
     <w:p>
@@ -382,22 +490,19 @@
           <w:bCs/>
           <w:sz w:val="24"/>
           <w:szCs w:val="24"/>
-        </w:rPr>
-      </w:pPr>
-    </w:p>
-    <w:p>
-      <w:pPr>
-        <w:spacing w:line="360" w:lineRule="auto"/>
-        <w:jc w:val="center"/>
+          <w:u w:val="single"/>
+        </w:rPr>
+      </w:pPr>
+      <w:r>
         <w:rPr>
           <w:rFonts w:ascii="Times New Roman" w:eastAsia="Calibri" w:hAnsi="Times New Roman" w:cs="Times New Roman"/>
           <w:b/>
           <w:bCs/>
           <w:sz w:val="24"/>
           <w:szCs w:val="24"/>
-          <w:u w:val="single"/>
-        </w:rPr>
-      </w:pPr>
+        </w:rPr>
+        <w:t xml:space="preserve">Remis le </w:t>
+      </w:r>
       <w:r>
         <w:rPr>
           <w:rFonts w:ascii="Times New Roman" w:eastAsia="Calibri" w:hAnsi="Times New Roman" w:cs="Times New Roman"/>
@@ -405,25 +510,73 @@
           <w:bCs/>
           <w:sz w:val="24"/>
           <w:szCs w:val="24"/>
-        </w:rPr>
-        <w:t xml:space="preserve">Remis le </w:t>
-      </w:r>
-      <w:r>
-        <w:rPr>
-          <w:rFonts w:ascii="Times New Roman" w:eastAsia="Calibri" w:hAnsi="Times New Roman" w:cs="Times New Roman"/>
+          <w:u w:val="single"/>
+        </w:rPr>
+        <w:t>10 avril 2024</w:t>
+      </w:r>
+    </w:p>
+    <w:p>
+      <w:pPr>
+        <w:rPr>
+          <w:rFonts w:ascii="Times New Roman" w:hAnsi="Times New Roman" w:cs="Times New Roman"/>
+        </w:rPr>
+      </w:pPr>
+      <w:r>
+        <w:rPr>
+          <w:rFonts w:ascii="Times New Roman" w:hAnsi="Times New Roman" w:cs="Times New Roman"/>
           <w:b/>
           <w:bCs/>
           <w:sz w:val="24"/>
           <w:szCs w:val="24"/>
-          <w:u w:val="single"/>
-        </w:rPr>
-        <w:t>10 avril 2024</w:t>
-      </w:r>
-    </w:p>
-    <w:p>
-      <w:pPr>
-        <w:rPr>
-          <w:rFonts w:ascii="Times New Roman" w:hAnsi="Times New Roman" w:cs="Times New Roman"/>
+        </w:rPr>
+        <w:lastRenderedPageBreak/>
+        <w:t>Introduction</w:t>
+      </w:r>
+    </w:p>
+    <w:p>
+      <w:pPr>
+        <w:rPr>
+          <w:rFonts w:ascii="Times New Roman" w:hAnsi="Times New Roman" w:cs="Times New Roman"/>
+        </w:rPr>
+      </w:pPr>
+      <w:r>
+        <w:rPr>
+          <w:rFonts w:ascii="Times New Roman" w:hAnsi="Times New Roman" w:cs="Times New Roman"/>
+        </w:rPr>
+        <w:t xml:space="preserve">Dans le monde dynamique et en constante évolution des jeux et divertissements, la gestion efficace d'un casino représente un défi majeur </w:t>
+      </w:r>
+      <w:r>
+        <w:rPr>
+          <w:rFonts w:ascii="Times New Roman" w:hAnsi="Times New Roman" w:cs="Times New Roman"/>
+        </w:rPr>
+        <w:t xml:space="preserve">à </w:t>
+      </w:r>
+      <w:r>
+        <w:rPr>
+          <w:rFonts w:ascii="Times New Roman" w:hAnsi="Times New Roman" w:cs="Times New Roman"/>
+        </w:rPr>
+        <w:t xml:space="preserve">entreprendre. </w:t>
+      </w:r>
+      <w:r>
+        <w:rPr>
+          <w:rFonts w:ascii="Times New Roman" w:hAnsi="Times New Roman" w:cs="Times New Roman"/>
+        </w:rPr>
+        <w:t>Avec l'avancement technologique et la croissance des attentes des clients, il est impératif pour les casinos de moderniser leurs systèmes de gestion pour améliorer l'efficacité, garantir la sécurité et maximiser les profits. Ce projet vise à développer une solution de gestion de base de données sophistiquée pour un casino, couvrant tous les aspects cruciaux de son fonctionnement, y compris la gestion des installations, du personnel, des recettes des machines de jeu, et des interventions techniques. En utilisant SQL Server 2019, cette solution permettra au casino de gérer ses opérations de manière plus efficace et précise, en assurant une expérience de jeu fluide pour les clients et un environnement de travail optimisé pour le personnel.</w:t>
+      </w:r>
+    </w:p>
+    <w:p>
+      <w:pPr>
+        <w:rPr>
+          <w:rFonts w:ascii="Times New Roman" w:hAnsi="Times New Roman" w:cs="Times New Roman"/>
+        </w:rPr>
+      </w:pPr>
+    </w:p>
+    <w:p>
+      <w:pPr>
+        <w:rPr>
+          <w:rFonts w:ascii="Times New Roman" w:hAnsi="Times New Roman" w:cs="Times New Roman"/>
+          <w:sz w:val="24"/>
+          <w:szCs w:val="24"/>
         </w:rPr>
       </w:pPr>
       <w:r>
@@ -434,50 +587,189 @@
           <w:sz w:val="24"/>
           <w:szCs w:val="24"/>
         </w:rPr>
+        <w:t>Description du projet</w:t>
+      </w:r>
+    </w:p>
+    <w:p>
+      <w:pPr>
+        <w:rPr>
+          <w:rFonts w:ascii="Times New Roman" w:hAnsi="Times New Roman" w:cs="Times New Roman"/>
+        </w:rPr>
+      </w:pPr>
+      <w:r>
+        <w:rPr>
+          <w:rFonts w:ascii="Times New Roman" w:hAnsi="Times New Roman" w:cs="Times New Roman"/>
+        </w:rPr>
+        <w:t>Le projet consiste à concevoir et à implanter une base de données pour un casino, avec l'objectif de fournir une solution complète pour la gestion de ses opérations quotidiennes. Les principales composantes du système comprennent les installations du casino, telles que les machines de jeux et les systèmes de surveillance, le personnel, le suivi des recettes générées par chaque machine de jeu, et la gestion des pannes et maintenances techniques.</w:t>
+      </w:r>
+    </w:p>
+    <w:p>
+      <w:pPr>
+        <w:pStyle w:val="Paragraphedeliste"/>
+        <w:numPr>
+          <w:ilvl w:val="0"/>
+          <w:numId w:val="1"/>
+        </w:numPr>
+        <w:rPr>
+          <w:rFonts w:ascii="Times New Roman" w:hAnsi="Times New Roman" w:cs="Times New Roman"/>
+          <w:sz w:val="22"/>
+          <w:szCs w:val="22"/>
+        </w:rPr>
+      </w:pPr>
+      <w:r>
+        <w:rPr>
+          <w:rFonts w:ascii="Times New Roman" w:hAnsi="Times New Roman" w:cs="Times New Roman"/>
+          <w:sz w:val="22"/>
+          <w:szCs w:val="22"/>
+        </w:rPr>
+        <w:t>Installations : La base de données enregistrera les détails des diverses installations du casino, y compris les machines de jeux, les distributeurs de jetons, les panneaux d’affichage, et plus encore. Chaque élément sera accompagné de spécifications techniques et d'autres informations pertinentes pour une gestion efficace.</w:t>
+      </w:r>
+    </w:p>
+    <w:p>
+      <w:pPr>
+        <w:pStyle w:val="Paragraphedeliste"/>
+        <w:numPr>
+          <w:ilvl w:val="0"/>
+          <w:numId w:val="1"/>
+        </w:numPr>
+        <w:rPr>
+          <w:rFonts w:ascii="Times New Roman" w:hAnsi="Times New Roman" w:cs="Times New Roman"/>
+          <w:sz w:val="22"/>
+          <w:szCs w:val="22"/>
+        </w:rPr>
+      </w:pPr>
+      <w:r>
+        <w:rPr>
+          <w:rFonts w:ascii="Times New Roman" w:hAnsi="Times New Roman" w:cs="Times New Roman"/>
+          <w:sz w:val="22"/>
+          <w:szCs w:val="22"/>
+        </w:rPr>
+        <w:t>Gestion du Personnel : Trois catégories de personnel seront définies : administratif, dédié aux machines de jeux, et de sécurité. La base de données inclura des informations détaillées sur chaque employé, telles que l'ID, le nom, le prénom, les coordonnées, et les compétences spécifiques.</w:t>
+      </w:r>
+    </w:p>
+    <w:p>
+      <w:pPr>
+        <w:pStyle w:val="Paragraphedeliste"/>
+        <w:numPr>
+          <w:ilvl w:val="0"/>
+          <w:numId w:val="1"/>
+        </w:numPr>
+        <w:rPr>
+          <w:rFonts w:ascii="Times New Roman" w:hAnsi="Times New Roman" w:cs="Times New Roman"/>
+          <w:sz w:val="22"/>
+          <w:szCs w:val="22"/>
+        </w:rPr>
+      </w:pPr>
+      <w:r>
+        <w:rPr>
+          <w:rFonts w:ascii="Times New Roman" w:hAnsi="Times New Roman" w:cs="Times New Roman"/>
+          <w:sz w:val="22"/>
+          <w:szCs w:val="22"/>
+        </w:rPr>
+        <w:t>Suivi des Recettes : Un système de suivi des recettes permettra de suivre quotidiennement les revenus générés par chaque machine, en incluant des détails tels que la date, le montant généré, et la rentabilité.</w:t>
+      </w:r>
+    </w:p>
+    <w:p>
+      <w:pPr>
+        <w:pStyle w:val="Paragraphedeliste"/>
+        <w:numPr>
+          <w:ilvl w:val="0"/>
+          <w:numId w:val="1"/>
+        </w:numPr>
+        <w:rPr>
+          <w:rFonts w:ascii="Times New Roman" w:hAnsi="Times New Roman" w:cs="Times New Roman"/>
+          <w:sz w:val="22"/>
+          <w:szCs w:val="22"/>
+        </w:rPr>
+      </w:pPr>
+      <w:r>
+        <w:rPr>
+          <w:rFonts w:ascii="Times New Roman" w:hAnsi="Times New Roman" w:cs="Times New Roman"/>
+          <w:sz w:val="22"/>
+          <w:szCs w:val="22"/>
+        </w:rPr>
+        <w:t>Gestion des Pannes : La base de données permettra également de suivre et de gérer les pannes des machines de jeu, en enregistrant des informations sur les interventions, les techniciens responsables, et les fournisseurs de pièces détachées.</w:t>
+      </w:r>
+    </w:p>
+    <w:p>
+      <w:pPr>
+        <w:rPr>
+          <w:rFonts w:ascii="Times New Roman" w:hAnsi="Times New Roman" w:cs="Times New Roman"/>
+        </w:rPr>
+      </w:pPr>
+      <w:r>
+        <w:rPr>
+          <w:rFonts w:ascii="Times New Roman" w:hAnsi="Times New Roman" w:cs="Times New Roman"/>
+        </w:rPr>
+        <w:t>Ce système de gestion de base de données vise à optimiser les opérations du casino, à améliorer la satisfaction des clients et du personnel, et à augmenter la rentabilité globale. La flexibilité et la scalabilité de la solution garantiront que le casino peut s'adapter facilement à l'évolution des tendances du marché et des technologies.</w:t>
+      </w:r>
+    </w:p>
+    <w:p>
+      <w:pPr>
+        <w:rPr>
+          <w:rFonts w:ascii="Times New Roman" w:hAnsi="Times New Roman" w:cs="Times New Roman"/>
+        </w:rPr>
+      </w:pPr>
+    </w:p>
+    <w:p>
+      <w:pPr>
+        <w:rPr>
+          <w:rFonts w:ascii="Times New Roman" w:hAnsi="Times New Roman" w:cs="Times New Roman"/>
+        </w:rPr>
+      </w:pPr>
+    </w:p>
+    <w:p>
+      <w:pPr>
+        <w:rPr>
+          <w:rFonts w:ascii="Times New Roman" w:hAnsi="Times New Roman" w:cs="Times New Roman"/>
+        </w:rPr>
+      </w:pPr>
+    </w:p>
+    <w:p>
+      <w:pPr>
+        <w:rPr>
+          <w:rFonts w:ascii="Times New Roman" w:hAnsi="Times New Roman" w:cs="Times New Roman"/>
+        </w:rPr>
+      </w:pPr>
+    </w:p>
+    <w:p>
+      <w:pPr>
+        <w:rPr>
+          <w:rFonts w:ascii="Times New Roman" w:hAnsi="Times New Roman" w:cs="Times New Roman"/>
+          <w:b/>
+          <w:bCs/>
+          <w:sz w:val="24"/>
+          <w:szCs w:val="24"/>
+        </w:rPr>
+      </w:pPr>
+      <w:r>
+        <w:rPr>
+          <w:rFonts w:ascii="Times New Roman" w:hAnsi="Times New Roman" w:cs="Times New Roman"/>
+          <w:b/>
+          <w:bCs/>
+          <w:sz w:val="24"/>
+          <w:szCs w:val="24"/>
+        </w:rPr>
         <w:lastRenderedPageBreak/>
-        <w:t>Introduction</w:t>
-      </w:r>
-    </w:p>
-    <w:p>
-      <w:pPr>
-        <w:rPr>
-          <w:rFonts w:ascii="Times New Roman" w:hAnsi="Times New Roman" w:cs="Times New Roman"/>
-        </w:rPr>
-      </w:pPr>
-    </w:p>
-    <w:p>
-      <w:pPr>
-        <w:rPr>
-          <w:rFonts w:ascii="Times New Roman" w:hAnsi="Times New Roman" w:cs="Times New Roman"/>
-        </w:rPr>
-      </w:pPr>
-    </w:p>
-    <w:p>
-      <w:pPr>
-        <w:rPr>
-          <w:rFonts w:ascii="Times New Roman" w:hAnsi="Times New Roman" w:cs="Times New Roman"/>
-        </w:rPr>
-      </w:pPr>
-      <w:r>
-        <w:rPr>
-          <w:rFonts w:ascii="Times New Roman" w:hAnsi="Times New Roman" w:cs="Times New Roman"/>
-        </w:rPr>
-        <w:t xml:space="preserve">Description du </w:t>
-      </w:r>
-      <w:proofErr w:type="spellStart"/>
-      <w:r>
-        <w:rPr>
-          <w:rFonts w:ascii="Times New Roman" w:hAnsi="Times New Roman" w:cs="Times New Roman"/>
-        </w:rPr>
-        <w:t>projetMéthodologie</w:t>
-      </w:r>
-      <w:proofErr w:type="spellEnd"/>
-      <w:r>
-        <w:rPr>
-          <w:rFonts w:ascii="Times New Roman" w:hAnsi="Times New Roman" w:cs="Times New Roman"/>
-        </w:rPr>
-        <w:t>, Résultats, Conclusion, Références</w:t>
-      </w:r>
+        <w:t xml:space="preserve">Schéma </w:t>
+      </w:r>
+      <w:r>
+        <w:rPr>
+          <w:rFonts w:ascii="Times New Roman" w:hAnsi="Times New Roman" w:cs="Times New Roman"/>
+          <w:b/>
+          <w:bCs/>
+          <w:sz w:val="24"/>
+          <w:szCs w:val="24"/>
+        </w:rPr>
+        <w:t>Entité-Association</w:t>
+      </w:r>
+    </w:p>
+    <w:p>
+      <w:pPr>
+        <w:rPr>
+          <w:rFonts w:ascii="Times New Roman" w:hAnsi="Times New Roman" w:cs="Times New Roman"/>
+        </w:rPr>
+      </w:pPr>
     </w:p>
     <w:sectPr>
       <w:pgSz w:w="12240" w:h="15840"/>
@@ -487,6 +779,126 @@
     </w:sectPr>
   </w:body>
 </w:document>
+</file>
+
+<file path=word/numbering.xml><?xml version="1.0" encoding="utf-8"?>
+<w:numbering xmlns:wpc="http://schemas.microsoft.com/office/word/2010/wordprocessingCanvas" xmlns:cx="http://schemas.microsoft.com/office/drawing/2014/chartex" xmlns:cx1="http://schemas.microsoft.com/office/drawing/2015/9/8/chartex" xmlns:cx2="http://schemas.microsoft.com/office/drawing/2015/10/21/chartex" xmlns:cx3="http://schemas.microsoft.com/office/drawing/2016/5/9/chartex" xmlns:cx4="http://schemas.microsoft.com/office/drawing/2016/5/10/chartex" xmlns:cx5="http://schemas.microsoft.com/office/drawing/2016/5/11/chartex" xmlns:cx6="http://schemas.microsoft.com/office/drawing/2016/5/12/chartex" xmlns:cx7="http://schemas.microsoft.com/office/drawing/2016/5/13/chartex" xmlns:cx8="http://schemas.microsoft.com/office/drawing/2016/5/14/chartex" xmlns:mc="http://schemas.openxmlformats.org/markup-compatibility/2006" xmlns:aink="http://schemas.microsoft.com/office/drawing/2016/ink" xmlns:am3d="http://schemas.microsoft.com/office/drawing/2017/model3d" xmlns:o="urn:schemas-microsoft-com:office:office" xmlns:oel="http://schemas.microsoft.com/office/2019/extlst" xmlns:r="http://schemas.openxmlformats.org/officeDocument/2006/relationships" xmlns:m="http://schemas.openxmlformats.org/officeDocument/2006/math" xmlns:v="urn:schemas-microsoft-com:vml" xmlns:wp14="http://schemas.microsoft.com/office/word/2010/wordprocessingDrawing" xmlns:wp="http://schemas.openxmlformats.org/drawingml/2006/wordprocessingDrawing" xmlns:w10="urn:schemas-microsoft-com:office:word" xmlns:w="http://schemas.openxmlformats.org/wordprocessingml/2006/main" xmlns:w14="http://schemas.microsoft.com/office/word/2010/wordml" xmlns:w15="http://schemas.microsoft.com/office/word/2012/wordml" xmlns:w16cex="http://schemas.microsoft.com/office/word/2018/wordml/cex" xmlns:w16cid="http://schemas.microsoft.com/office/word/2016/wordml/cid" xmlns:w16="http://schemas.microsoft.com/office/word/2018/wordml" xmlns:w16du="http://schemas.microsoft.com/office/word/2023/wordml/word16du" xmlns:w16sdtdh="http://schemas.microsoft.com/office/word/2020/wordml/sdtdatahash" xmlns:w16se="http://schemas.microsoft.com/office/word/2015/wordml/symex" xmlns:wpg="http://schemas.microsoft.com/office/word/2010/wordprocessingGroup" xmlns:wpi="http://schemas.microsoft.com/office/word/2010/wordprocessingInk" xmlns:wne="http://schemas.microsoft.com/office/word/2006/wordml" xmlns:wps="http://schemas.microsoft.com/office/word/2010/wordprocessingShape" mc:Ignorable="w14 w15 w16se w16cid w16 w16cex w16sdtdh w16du wp14">
+  <w:abstractNum w:abstractNumId="0" w15:restartNumberingAfterBreak="0">
+    <w:nsid w:val="6F45698C"/>
+    <w:multiLevelType w:val="hybridMultilevel"/>
+    <w:tmpl w:val="7D0A6F26"/>
+    <w:lvl w:ilvl="0" w:tplc="5E52E54E">
+      <w:numFmt w:val="bullet"/>
+      <w:lvlText w:val="-"/>
+      <w:lvlJc w:val="left"/>
+      <w:pPr>
+        <w:ind w:left="720" w:hanging="360"/>
+      </w:pPr>
+      <w:rPr>
+        <w:rFonts w:ascii="Times New Roman" w:eastAsiaTheme="minorHAnsi" w:hAnsi="Times New Roman" w:cs="Times New Roman" w:hint="default"/>
+      </w:rPr>
+    </w:lvl>
+    <w:lvl w:ilvl="1" w:tplc="0C0C0003" w:tentative="1">
+      <w:start w:val="1"/>
+      <w:numFmt w:val="bullet"/>
+      <w:lvlText w:val="o"/>
+      <w:lvlJc w:val="left"/>
+      <w:pPr>
+        <w:ind w:left="1440" w:hanging="360"/>
+      </w:pPr>
+      <w:rPr>
+        <w:rFonts w:ascii="Courier New" w:hAnsi="Courier New" w:cs="Courier New" w:hint="default"/>
+      </w:rPr>
+    </w:lvl>
+    <w:lvl w:ilvl="2" w:tplc="0C0C0005" w:tentative="1">
+      <w:start w:val="1"/>
+      <w:numFmt w:val="bullet"/>
+      <w:lvlText w:val=""/>
+      <w:lvlJc w:val="left"/>
+      <w:pPr>
+        <w:ind w:left="2160" w:hanging="360"/>
+      </w:pPr>
+      <w:rPr>
+        <w:rFonts w:ascii="Wingdings" w:hAnsi="Wingdings" w:hint="default"/>
+      </w:rPr>
+    </w:lvl>
+    <w:lvl w:ilvl="3" w:tplc="0C0C0001" w:tentative="1">
+      <w:start w:val="1"/>
+      <w:numFmt w:val="bullet"/>
+      <w:lvlText w:val=""/>
+      <w:lvlJc w:val="left"/>
+      <w:pPr>
+        <w:ind w:left="2880" w:hanging="360"/>
+      </w:pPr>
+      <w:rPr>
+        <w:rFonts w:ascii="Symbol" w:hAnsi="Symbol" w:hint="default"/>
+      </w:rPr>
+    </w:lvl>
+    <w:lvl w:ilvl="4" w:tplc="0C0C0003" w:tentative="1">
+      <w:start w:val="1"/>
+      <w:numFmt w:val="bullet"/>
+      <w:lvlText w:val="o"/>
+      <w:lvlJc w:val="left"/>
+      <w:pPr>
+        <w:ind w:left="3600" w:hanging="360"/>
+      </w:pPr>
+      <w:rPr>
+        <w:rFonts w:ascii="Courier New" w:hAnsi="Courier New" w:cs="Courier New" w:hint="default"/>
+      </w:rPr>
+    </w:lvl>
+    <w:lvl w:ilvl="5" w:tplc="0C0C0005" w:tentative="1">
+      <w:start w:val="1"/>
+      <w:numFmt w:val="bullet"/>
+      <w:lvlText w:val=""/>
+      <w:lvlJc w:val="left"/>
+      <w:pPr>
+        <w:ind w:left="4320" w:hanging="360"/>
+      </w:pPr>
+      <w:rPr>
+        <w:rFonts w:ascii="Wingdings" w:hAnsi="Wingdings" w:hint="default"/>
+      </w:rPr>
+    </w:lvl>
+    <w:lvl w:ilvl="6" w:tplc="0C0C0001" w:tentative="1">
+      <w:start w:val="1"/>
+      <w:numFmt w:val="bullet"/>
+      <w:lvlText w:val=""/>
+      <w:lvlJc w:val="left"/>
+      <w:pPr>
+        <w:ind w:left="5040" w:hanging="360"/>
+      </w:pPr>
+      <w:rPr>
+        <w:rFonts w:ascii="Symbol" w:hAnsi="Symbol" w:hint="default"/>
+      </w:rPr>
+    </w:lvl>
+    <w:lvl w:ilvl="7" w:tplc="0C0C0003" w:tentative="1">
+      <w:start w:val="1"/>
+      <w:numFmt w:val="bullet"/>
+      <w:lvlText w:val="o"/>
+      <w:lvlJc w:val="left"/>
+      <w:pPr>
+        <w:ind w:left="5760" w:hanging="360"/>
+      </w:pPr>
+      <w:rPr>
+        <w:rFonts w:ascii="Courier New" w:hAnsi="Courier New" w:cs="Courier New" w:hint="default"/>
+      </w:rPr>
+    </w:lvl>
+    <w:lvl w:ilvl="8" w:tplc="0C0C0005" w:tentative="1">
+      <w:start w:val="1"/>
+      <w:numFmt w:val="bullet"/>
+      <w:lvlText w:val=""/>
+      <w:lvlJc w:val="left"/>
+      <w:pPr>
+        <w:ind w:left="6480" w:hanging="360"/>
+      </w:pPr>
+      <w:rPr>
+        <w:rFonts w:ascii="Wingdings" w:hAnsi="Wingdings" w:hint="default"/>
+      </w:rPr>
+    </w:lvl>
+  </w:abstractNum>
+  <w:num w:numId="1" w16cid:durableId="1124612751">
+    <w:abstractNumId w:val="0"/>
+  </w:num>
+</w:numbering>
 </file>
 
 <file path=word/styles.xml><?xml version="1.0" encoding="utf-8"?>

</xml_diff>

<commit_message>
Rapport - Schémas E-A/relationnel et normalisation
</commit_message>
<xml_diff>
--- a/Projet final - Rapport.docx
+++ b/Projet final - Rapport.docx
@@ -15,7 +15,7 @@
           <w:noProof/>
         </w:rPr>
         <w:drawing>
-          <wp:anchor distT="0" distB="0" distL="114300" distR="114300" simplePos="0" relativeHeight="251659264" behindDoc="0" locked="0" layoutInCell="1" allowOverlap="1" wp14:anchorId="2CCB7F22" wp14:editId="6B682F8E">
+          <wp:anchor distT="0" distB="0" distL="114300" distR="114300" simplePos="0" relativeHeight="251659264" behindDoc="0" locked="0" layoutInCell="1" allowOverlap="1" wp14:anchorId="2CCB7F22" wp14:editId="3A5D41D5">
             <wp:simplePos x="0" y="0"/>
             <wp:positionH relativeFrom="margin">
               <wp:align>left</wp:align>
@@ -40,7 +40,7 @@
                     </pic:cNvPicPr>
                   </pic:nvPicPr>
                   <pic:blipFill>
-                    <a:blip r:embed="rId5" cstate="print">
+                    <a:blip r:embed="rId7" cstate="print">
                       <a:extLst>
                         <a:ext uri="{28A0092B-C50C-407E-A947-70E740481C1C}">
                           <a14:useLocalDpi xmlns:a14="http://schemas.microsoft.com/office/drawing/2010/main" val="0"/>
@@ -184,7 +184,7 @@
           <w:rFonts w:ascii="Times New Roman" w:eastAsia="Calibri,Arial" w:hAnsi="Times New Roman" w:cs="Times New Roman"/>
           <w:sz w:val="24"/>
           <w:szCs w:val="24"/>
-          <w:lang w:val="en-CA"/>
+          <w:lang w:val="fr-CA"/>
         </w:rPr>
       </w:pPr>
     </w:p>
@@ -196,7 +196,7 @@
           <w:rFonts w:ascii="Times New Roman" w:eastAsia="Calibri,Arial" w:hAnsi="Times New Roman" w:cs="Times New Roman"/>
           <w:sz w:val="24"/>
           <w:szCs w:val="24"/>
-          <w:lang w:val="en-CA"/>
+          <w:lang w:val="fr-CA"/>
         </w:rPr>
       </w:pPr>
     </w:p>
@@ -208,7 +208,7 @@
           <w:rFonts w:ascii="Times New Roman" w:eastAsia="Calibri,Arial" w:hAnsi="Times New Roman" w:cs="Times New Roman"/>
           <w:sz w:val="24"/>
           <w:szCs w:val="24"/>
-          <w:lang w:val="en-CA"/>
+          <w:lang w:val="fr-CA"/>
         </w:rPr>
       </w:pPr>
       <w:r>
@@ -216,7 +216,7 @@
           <w:rFonts w:ascii="Times New Roman" w:eastAsia="Calibri,Arial" w:hAnsi="Times New Roman" w:cs="Times New Roman"/>
           <w:sz w:val="24"/>
           <w:szCs w:val="24"/>
-          <w:lang w:val="en-CA"/>
+          <w:lang w:val="fr-CA"/>
         </w:rPr>
         <w:t>Par Tarik Benakezouh,</w:t>
       </w:r>
@@ -225,27 +225,9 @@
           <w:rFonts w:ascii="Times New Roman" w:eastAsia="Calibri,Arial" w:hAnsi="Times New Roman" w:cs="Times New Roman"/>
           <w:sz w:val="24"/>
           <w:szCs w:val="24"/>
-          <w:lang w:val="en-CA"/>
-        </w:rPr>
-        <w:t xml:space="preserve"> </w:t>
-      </w:r>
-      <w:r>
-        <w:rPr>
-          <w:rFonts w:ascii="Times New Roman" w:eastAsia="Calibri,Arial" w:hAnsi="Times New Roman" w:cs="Times New Roman"/>
-          <w:sz w:val="24"/>
-          <w:szCs w:val="24"/>
-          <w:lang w:val="en-CA"/>
-        </w:rPr>
-        <w:t>Carlos Eduardo Calle Guerrero</w:t>
-      </w:r>
-      <w:r>
-        <w:rPr>
-          <w:rFonts w:ascii="Times New Roman" w:eastAsia="Calibri,Arial" w:hAnsi="Times New Roman" w:cs="Times New Roman"/>
-          <w:sz w:val="24"/>
-          <w:szCs w:val="24"/>
-          <w:lang w:val="en-CA"/>
-        </w:rPr>
-        <w:t xml:space="preserve">, </w:t>
+          <w:lang w:val="fr-CA"/>
+        </w:rPr>
+        <w:t xml:space="preserve"> Carlos Eduardo Calle Guerrero, </w:t>
       </w:r>
     </w:p>
     <w:p>
@@ -256,7 +238,7 @@
           <w:rFonts w:ascii="Times New Roman" w:eastAsia="Calibri,Arial" w:hAnsi="Times New Roman" w:cs="Times New Roman"/>
           <w:sz w:val="24"/>
           <w:szCs w:val="24"/>
-          <w:lang w:val="en-CA"/>
+          <w:lang w:val="fr-CA"/>
         </w:rPr>
       </w:pPr>
       <w:r>
@@ -264,7 +246,7 @@
           <w:rFonts w:ascii="Times New Roman" w:eastAsia="Calibri,Arial" w:hAnsi="Times New Roman" w:cs="Times New Roman"/>
           <w:sz w:val="24"/>
           <w:szCs w:val="24"/>
-          <w:lang w:val="en-CA"/>
+          <w:lang w:val="fr-CA"/>
         </w:rPr>
         <w:t xml:space="preserve">Antoine Ho, </w:t>
       </w:r>
@@ -273,16 +255,27 @@
           <w:rFonts w:ascii="Times New Roman" w:eastAsia="Calibri,Arial" w:hAnsi="Times New Roman" w:cs="Times New Roman"/>
           <w:sz w:val="24"/>
           <w:szCs w:val="24"/>
-          <w:lang w:val="en-CA"/>
-        </w:rPr>
-        <w:t>Lucky Khounvongsa</w:t>
-      </w:r>
+          <w:lang w:val="fr-CA"/>
+        </w:rPr>
+        <w:t xml:space="preserve">Lucky </w:t>
+      </w:r>
+      <w:proofErr w:type="spellStart"/>
       <w:r>
         <w:rPr>
           <w:rFonts w:ascii="Times New Roman" w:eastAsia="Calibri,Arial" w:hAnsi="Times New Roman" w:cs="Times New Roman"/>
           <w:sz w:val="24"/>
           <w:szCs w:val="24"/>
-          <w:lang w:val="en-CA"/>
+          <w:lang w:val="fr-CA"/>
+        </w:rPr>
+        <w:t>Khounvongsa</w:t>
+      </w:r>
+      <w:proofErr w:type="spellEnd"/>
+      <w:r>
+        <w:rPr>
+          <w:rFonts w:ascii="Times New Roman" w:eastAsia="Calibri,Arial" w:hAnsi="Times New Roman" w:cs="Times New Roman"/>
+          <w:sz w:val="24"/>
+          <w:szCs w:val="24"/>
+          <w:lang w:val="fr-CA"/>
         </w:rPr>
         <w:t>,</w:t>
       </w:r>
@@ -291,7 +284,7 @@
           <w:rFonts w:ascii="Times New Roman" w:eastAsia="Calibri,Arial" w:hAnsi="Times New Roman" w:cs="Times New Roman"/>
           <w:sz w:val="24"/>
           <w:szCs w:val="24"/>
-          <w:lang w:val="en-CA"/>
+          <w:lang w:val="fr-CA"/>
         </w:rPr>
         <w:t xml:space="preserve"> &amp;</w:t>
       </w:r>
@@ -300,7 +293,7 @@
           <w:rFonts w:ascii="Times New Roman" w:eastAsia="Calibri,Arial" w:hAnsi="Times New Roman" w:cs="Times New Roman"/>
           <w:sz w:val="24"/>
           <w:szCs w:val="24"/>
-          <w:lang w:val="en-CA"/>
+          <w:lang w:val="fr-CA"/>
         </w:rPr>
         <w:t xml:space="preserve"> Kha Pham</w:t>
       </w:r>
@@ -313,7 +306,7 @@
           <w:rFonts w:ascii="Times New Roman" w:eastAsia="Calibri,Arial" w:hAnsi="Times New Roman" w:cs="Times New Roman"/>
           <w:sz w:val="24"/>
           <w:szCs w:val="24"/>
-          <w:lang w:val="en-CA"/>
+          <w:lang w:val="fr-CA"/>
         </w:rPr>
       </w:pPr>
       <w:r>
@@ -329,63 +322,9 @@
           <w:rFonts w:ascii="Times New Roman" w:eastAsia="Calibri,Arial" w:hAnsi="Times New Roman" w:cs="Times New Roman"/>
           <w:sz w:val="24"/>
           <w:szCs w:val="24"/>
-          <w:lang w:val="en-CA"/>
-        </w:rPr>
-        <w:t>20220633</w:t>
-      </w:r>
-      <w:r>
-        <w:rPr>
-          <w:rFonts w:ascii="Times New Roman" w:eastAsia="Calibri,Arial" w:hAnsi="Times New Roman" w:cs="Times New Roman"/>
-          <w:sz w:val="24"/>
-          <w:szCs w:val="24"/>
-          <w:lang w:val="en-CA"/>
-        </w:rPr>
-        <w:t xml:space="preserve">, </w:t>
-      </w:r>
-      <w:r>
-        <w:rPr>
-          <w:rFonts w:ascii="Times New Roman" w:eastAsia="Calibri,Arial" w:hAnsi="Times New Roman" w:cs="Times New Roman"/>
-          <w:sz w:val="24"/>
-          <w:szCs w:val="24"/>
-          <w:lang w:val="en-CA"/>
-        </w:rPr>
-        <w:t>20202790</w:t>
-      </w:r>
-      <w:r>
-        <w:rPr>
-          <w:rFonts w:ascii="Times New Roman" w:eastAsia="Calibri,Arial" w:hAnsi="Times New Roman" w:cs="Times New Roman"/>
-          <w:sz w:val="24"/>
-          <w:szCs w:val="24"/>
-          <w:lang w:val="en-CA"/>
-        </w:rPr>
-        <w:t xml:space="preserve">, </w:t>
-      </w:r>
-      <w:r>
-        <w:rPr>
-          <w:rFonts w:ascii="Times New Roman" w:eastAsia="Calibri,Arial" w:hAnsi="Times New Roman" w:cs="Times New Roman"/>
-          <w:sz w:val="24"/>
-          <w:szCs w:val="24"/>
-          <w:lang w:val="en-CA"/>
-        </w:rPr>
-        <w:t>20172476</w:t>
-      </w:r>
-      <w:r>
-        <w:rPr>
-          <w:rFonts w:ascii="Times New Roman" w:eastAsia="Calibri,Arial" w:hAnsi="Times New Roman" w:cs="Times New Roman"/>
-          <w:sz w:val="24"/>
-          <w:szCs w:val="24"/>
-          <w:lang w:val="en-CA"/>
-        </w:rPr>
-        <w:t xml:space="preserve"> &amp; </w:t>
-      </w:r>
-      <w:r>
-        <w:rPr>
-          <w:rFonts w:ascii="Times New Roman" w:eastAsia="Calibri,Arial" w:hAnsi="Times New Roman" w:cs="Times New Roman"/>
-          <w:sz w:val="24"/>
-          <w:szCs w:val="24"/>
-          <w:lang w:val="en-CA"/>
-        </w:rPr>
-        <w:t>2018233</w:t>
+          <w:lang w:val="fr-CA"/>
+        </w:rPr>
+        <w:t>20220633, 20202790, 20172476 &amp; 2018233</w:t>
       </w:r>
     </w:p>
     <w:p>
@@ -396,7 +335,7 @@
           <w:rFonts w:ascii="Times New Roman" w:eastAsia="Calibri,Arial" w:hAnsi="Times New Roman" w:cs="Times New Roman"/>
           <w:sz w:val="24"/>
           <w:szCs w:val="24"/>
-          <w:lang w:val="en-CA"/>
+          <w:lang w:val="fr-CA"/>
         </w:rPr>
       </w:pPr>
     </w:p>
@@ -426,8 +365,36 @@
           <w:sz w:val="24"/>
           <w:szCs w:val="24"/>
         </w:rPr>
-        <w:t>Travail présenté à Jihene Rezgui</w:t>
-      </w:r>
+        <w:t xml:space="preserve">Travail présenté à </w:t>
+      </w:r>
+      <w:proofErr w:type="spellStart"/>
+      <w:r>
+        <w:rPr>
+          <w:rFonts w:ascii="Times New Roman" w:eastAsia="Calibri,Arial" w:hAnsi="Times New Roman" w:cs="Times New Roman"/>
+          <w:sz w:val="24"/>
+          <w:szCs w:val="24"/>
+        </w:rPr>
+        <w:t>Jihene</w:t>
+      </w:r>
+      <w:proofErr w:type="spellEnd"/>
+      <w:r>
+        <w:rPr>
+          <w:rFonts w:ascii="Times New Roman" w:eastAsia="Calibri,Arial" w:hAnsi="Times New Roman" w:cs="Times New Roman"/>
+          <w:sz w:val="24"/>
+          <w:szCs w:val="24"/>
+        </w:rPr>
+        <w:t xml:space="preserve"> </w:t>
+      </w:r>
+      <w:proofErr w:type="spellStart"/>
+      <w:r>
+        <w:rPr>
+          <w:rFonts w:ascii="Times New Roman" w:eastAsia="Calibri,Arial" w:hAnsi="Times New Roman" w:cs="Times New Roman"/>
+          <w:sz w:val="24"/>
+          <w:szCs w:val="24"/>
+        </w:rPr>
+        <w:t>Rezgui</w:t>
+      </w:r>
+      <w:proofErr w:type="spellEnd"/>
     </w:p>
     <w:p>
       <w:pPr>
@@ -445,7 +412,25 @@
           <w:sz w:val="24"/>
           <w:szCs w:val="24"/>
         </w:rPr>
-        <w:t xml:space="preserve"> dans le cadre du cours de</w:t>
+        <w:t xml:space="preserve"> </w:t>
+      </w:r>
+      <w:proofErr w:type="gramStart"/>
+      <w:r>
+        <w:rPr>
+          <w:rFonts w:ascii="Times New Roman" w:eastAsia="Calibri,Arial" w:hAnsi="Times New Roman" w:cs="Times New Roman"/>
+          <w:sz w:val="24"/>
+          <w:szCs w:val="24"/>
+        </w:rPr>
+        <w:t>dans</w:t>
+      </w:r>
+      <w:proofErr w:type="gramEnd"/>
+      <w:r>
+        <w:rPr>
+          <w:rFonts w:ascii="Times New Roman" w:eastAsia="Calibri,Arial" w:hAnsi="Times New Roman" w:cs="Times New Roman"/>
+          <w:sz w:val="24"/>
+          <w:szCs w:val="24"/>
+        </w:rPr>
+        <w:t xml:space="preserve"> le cadre du cours de</w:t>
       </w:r>
     </w:p>
     <w:p>
@@ -575,6 +560,8 @@
       <w:pPr>
         <w:rPr>
           <w:rFonts w:ascii="Times New Roman" w:hAnsi="Times New Roman" w:cs="Times New Roman"/>
+          <w:b/>
+          <w:bCs/>
           <w:sz w:val="24"/>
           <w:szCs w:val="24"/>
         </w:rPr>
@@ -594,102 +581,540 @@
       <w:pPr>
         <w:rPr>
           <w:rFonts w:ascii="Times New Roman" w:hAnsi="Times New Roman" w:cs="Times New Roman"/>
-        </w:rPr>
-      </w:pPr>
-      <w:r>
-        <w:rPr>
-          <w:rFonts w:ascii="Times New Roman" w:hAnsi="Times New Roman" w:cs="Times New Roman"/>
-        </w:rPr>
-        <w:t>Le projet consiste à concevoir et à implanter une base de données pour un casino, avec l'objectif de fournir une solution complète pour la gestion de ses opérations quotidiennes. Les principales composantes du système comprennent les installations du casino, telles que les machines de jeux et les systèmes de surveillance, le personnel, le suivi des recettes générées par chaque machine de jeu, et la gestion des pannes et maintenances techniques.</w:t>
-      </w:r>
-    </w:p>
-    <w:p>
-      <w:pPr>
-        <w:pStyle w:val="Paragraphedeliste"/>
+          <w:b/>
+          <w:bCs/>
+          <w:sz w:val="24"/>
+          <w:szCs w:val="24"/>
+        </w:rPr>
+      </w:pPr>
+    </w:p>
+    <w:p>
+      <w:pPr>
+        <w:spacing w:line="240" w:lineRule="auto"/>
+        <w:rPr>
+          <w:rFonts w:ascii="Times New Roman" w:eastAsia="Times New Roman" w:hAnsi="Times New Roman" w:cs="Times New Roman"/>
+          <w:sz w:val="24"/>
+          <w:szCs w:val="24"/>
+          <w:lang w:val="fr-CA" w:eastAsia="fr-CA"/>
+        </w:rPr>
+      </w:pPr>
+      <w:r>
+        <w:rPr>
+          <w:rFonts w:ascii="Times New Roman" w:eastAsia="Times New Roman" w:hAnsi="Times New Roman" w:cs="Times New Roman"/>
+          <w:b/>
+          <w:bCs/>
+          <w:color w:val="000000"/>
+          <w:lang w:val="fr-CA" w:eastAsia="fr-CA"/>
+        </w:rPr>
+        <w:t xml:space="preserve">Analyse </w:t>
+      </w:r>
+      <w:r>
+        <w:rPr>
+          <w:rFonts w:ascii="Times New Roman" w:eastAsia="Times New Roman" w:hAnsi="Times New Roman" w:cs="Times New Roman"/>
+          <w:b/>
+          <w:bCs/>
+          <w:color w:val="000000"/>
+          <w:lang w:val="fr-CA" w:eastAsia="fr-CA"/>
+        </w:rPr>
+        <w:t>a</w:t>
+      </w:r>
+      <w:r>
+        <w:rPr>
+          <w:rFonts w:ascii="Times New Roman" w:eastAsia="Times New Roman" w:hAnsi="Times New Roman" w:cs="Times New Roman"/>
+          <w:b/>
+          <w:bCs/>
+          <w:color w:val="000000"/>
+          <w:lang w:val="fr-CA" w:eastAsia="fr-CA"/>
+        </w:rPr>
+        <w:t xml:space="preserve">pprofondie des </w:t>
+      </w:r>
+      <w:r>
+        <w:rPr>
+          <w:rFonts w:ascii="Times New Roman" w:eastAsia="Times New Roman" w:hAnsi="Times New Roman" w:cs="Times New Roman"/>
+          <w:b/>
+          <w:bCs/>
+          <w:color w:val="000000"/>
+          <w:lang w:val="fr-CA" w:eastAsia="fr-CA"/>
+        </w:rPr>
+        <w:t>b</w:t>
+      </w:r>
+      <w:r>
+        <w:rPr>
+          <w:rFonts w:ascii="Times New Roman" w:eastAsia="Times New Roman" w:hAnsi="Times New Roman" w:cs="Times New Roman"/>
+          <w:b/>
+          <w:bCs/>
+          <w:color w:val="000000"/>
+          <w:lang w:val="fr-CA" w:eastAsia="fr-CA"/>
+        </w:rPr>
+        <w:t>esoins</w:t>
+      </w:r>
+    </w:p>
+    <w:p>
+      <w:pPr>
+        <w:spacing w:line="240" w:lineRule="auto"/>
+        <w:rPr>
+          <w:rFonts w:ascii="Times New Roman" w:eastAsia="Times New Roman" w:hAnsi="Times New Roman" w:cs="Times New Roman"/>
+          <w:sz w:val="24"/>
+          <w:szCs w:val="24"/>
+          <w:lang w:val="fr-CA" w:eastAsia="fr-CA"/>
+        </w:rPr>
+      </w:pPr>
+      <w:r>
+        <w:rPr>
+          <w:rFonts w:ascii="Times New Roman" w:eastAsia="Times New Roman" w:hAnsi="Times New Roman" w:cs="Times New Roman"/>
+          <w:color w:val="000000"/>
+          <w:lang w:val="fr-CA" w:eastAsia="fr-CA"/>
+        </w:rPr>
+        <w:t>Le fonctionnement d'un casino moderne repose sur une gestion optimisée et automatisée de ses multiples composantes, allant des installations physiques aux ressources humaines, tout en passant par le suivi financier des activités de jeu. Une base de données conçue pour un casino doit, par conséquent, offrir une solution intégrée qui répond à ces exigences complexes. Ce projet vise à concevoir une base de données qui non seulement répond à ces besoins opérationnels</w:t>
+      </w:r>
+      <w:r>
+        <w:rPr>
+          <w:rFonts w:ascii="Times New Roman" w:eastAsia="Times New Roman" w:hAnsi="Times New Roman" w:cs="Times New Roman"/>
+          <w:color w:val="000000"/>
+          <w:lang w:val="fr-CA" w:eastAsia="fr-CA"/>
+        </w:rPr>
+        <w:t>,</w:t>
+      </w:r>
+      <w:r>
+        <w:rPr>
+          <w:rFonts w:ascii="Times New Roman" w:eastAsia="Times New Roman" w:hAnsi="Times New Roman" w:cs="Times New Roman"/>
+          <w:color w:val="000000"/>
+          <w:lang w:val="fr-CA" w:eastAsia="fr-CA"/>
+        </w:rPr>
+        <w:t xml:space="preserve"> mais le fait de manière qui maximise l'efficacité, assure la conformité réglementaire, et optimise l'expérience des utilisateurs finaux, tant pour le personnel que pour les clients.</w:t>
+      </w:r>
+    </w:p>
+    <w:p>
+      <w:pPr>
+        <w:spacing w:after="0" w:line="240" w:lineRule="auto"/>
+        <w:rPr>
+          <w:rFonts w:ascii="Times New Roman" w:eastAsia="Times New Roman" w:hAnsi="Times New Roman" w:cs="Times New Roman"/>
+          <w:sz w:val="24"/>
+          <w:szCs w:val="24"/>
+          <w:lang w:val="fr-CA" w:eastAsia="fr-CA"/>
+        </w:rPr>
+      </w:pPr>
+    </w:p>
+    <w:p>
+      <w:pPr>
+        <w:spacing w:line="240" w:lineRule="auto"/>
+        <w:rPr>
+          <w:rFonts w:ascii="Times New Roman" w:eastAsia="Times New Roman" w:hAnsi="Times New Roman" w:cs="Times New Roman"/>
+          <w:sz w:val="24"/>
+          <w:szCs w:val="24"/>
+          <w:lang w:val="fr-CA" w:eastAsia="fr-CA"/>
+        </w:rPr>
+      </w:pPr>
+      <w:r>
+        <w:rPr>
+          <w:rFonts w:ascii="Times New Roman" w:eastAsia="Times New Roman" w:hAnsi="Times New Roman" w:cs="Times New Roman"/>
+          <w:b/>
+          <w:bCs/>
+          <w:color w:val="000000"/>
+          <w:lang w:val="fr-CA" w:eastAsia="fr-CA"/>
+        </w:rPr>
+        <w:t xml:space="preserve">Réalisme et </w:t>
+      </w:r>
+      <w:r>
+        <w:rPr>
+          <w:rFonts w:ascii="Times New Roman" w:eastAsia="Times New Roman" w:hAnsi="Times New Roman" w:cs="Times New Roman"/>
+          <w:b/>
+          <w:bCs/>
+          <w:color w:val="000000"/>
+          <w:lang w:val="fr-CA" w:eastAsia="fr-CA"/>
+        </w:rPr>
+        <w:t>a</w:t>
+      </w:r>
+      <w:r>
+        <w:rPr>
+          <w:rFonts w:ascii="Times New Roman" w:eastAsia="Times New Roman" w:hAnsi="Times New Roman" w:cs="Times New Roman"/>
+          <w:b/>
+          <w:bCs/>
+          <w:color w:val="000000"/>
+          <w:lang w:val="fr-CA" w:eastAsia="fr-CA"/>
+        </w:rPr>
+        <w:t>déquation</w:t>
+      </w:r>
+    </w:p>
+    <w:p>
+      <w:pPr>
+        <w:spacing w:line="240" w:lineRule="auto"/>
+        <w:rPr>
+          <w:rFonts w:ascii="Times New Roman" w:eastAsia="Times New Roman" w:hAnsi="Times New Roman" w:cs="Times New Roman"/>
+          <w:sz w:val="24"/>
+          <w:szCs w:val="24"/>
+          <w:lang w:val="fr-CA" w:eastAsia="fr-CA"/>
+        </w:rPr>
+      </w:pPr>
+      <w:r>
+        <w:rPr>
+          <w:rFonts w:ascii="Times New Roman" w:eastAsia="Times New Roman" w:hAnsi="Times New Roman" w:cs="Times New Roman"/>
+          <w:color w:val="000000"/>
+          <w:lang w:val="fr-CA" w:eastAsia="fr-CA"/>
+        </w:rPr>
+        <w:t>Le réalisme de la conception de la base de données est assuré par l'identification précise et la modélisation des entités et des relations clés qui reflètent fidèlement les opérations d'un casino réel. Cela comprend :</w:t>
+      </w:r>
+    </w:p>
+    <w:p>
+      <w:pPr>
         <w:numPr>
           <w:ilvl w:val="0"/>
-          <w:numId w:val="1"/>
+          <w:numId w:val="2"/>
         </w:numPr>
-        <w:rPr>
-          <w:rFonts w:ascii="Times New Roman" w:hAnsi="Times New Roman" w:cs="Times New Roman"/>
-          <w:sz w:val="22"/>
-          <w:szCs w:val="22"/>
-        </w:rPr>
-      </w:pPr>
-      <w:r>
-        <w:rPr>
-          <w:rFonts w:ascii="Times New Roman" w:hAnsi="Times New Roman" w:cs="Times New Roman"/>
-          <w:sz w:val="22"/>
-          <w:szCs w:val="22"/>
-        </w:rPr>
-        <w:t>Installations : La base de données enregistrera les détails des diverses installations du casino, y compris les machines de jeux, les distributeurs de jetons, les panneaux d’affichage, et plus encore. Chaque élément sera accompagné de spécifications techniques et d'autres informations pertinentes pour une gestion efficace.</w:t>
-      </w:r>
-    </w:p>
-    <w:p>
-      <w:pPr>
-        <w:pStyle w:val="Paragraphedeliste"/>
+        <w:spacing w:after="0" w:line="240" w:lineRule="auto"/>
+        <w:textAlignment w:val="baseline"/>
+        <w:rPr>
+          <w:rFonts w:ascii="Times New Roman" w:eastAsia="Times New Roman" w:hAnsi="Times New Roman" w:cs="Times New Roman"/>
+          <w:color w:val="000000"/>
+          <w:lang w:val="fr-CA" w:eastAsia="fr-CA"/>
+        </w:rPr>
+      </w:pPr>
+      <w:r>
+        <w:rPr>
+          <w:rFonts w:ascii="Times New Roman" w:eastAsia="Times New Roman" w:hAnsi="Times New Roman" w:cs="Times New Roman"/>
+          <w:color w:val="000000"/>
+          <w:lang w:val="fr-CA" w:eastAsia="fr-CA"/>
+        </w:rPr>
+        <w:t xml:space="preserve">Les </w:t>
+      </w:r>
+      <w:r>
+        <w:rPr>
+          <w:rFonts w:ascii="Times New Roman" w:eastAsia="Times New Roman" w:hAnsi="Times New Roman" w:cs="Times New Roman"/>
+          <w:b/>
+          <w:bCs/>
+          <w:color w:val="000000"/>
+          <w:lang w:val="fr-CA" w:eastAsia="fr-CA"/>
+        </w:rPr>
+        <w:t>installations</w:t>
+      </w:r>
+      <w:r>
+        <w:rPr>
+          <w:rFonts w:ascii="Times New Roman" w:eastAsia="Times New Roman" w:hAnsi="Times New Roman" w:cs="Times New Roman"/>
+          <w:color w:val="000000"/>
+          <w:lang w:val="fr-CA" w:eastAsia="fr-CA"/>
+        </w:rPr>
+        <w:t>, qui sont diversifiées et comprennent des équipements à la fois statiques et dynamiques, nécessitant une gestion et un suivi détaillés pour assurer leur fonctionnement optimal et leur conformité aux normes de sécurité.</w:t>
+      </w:r>
+    </w:p>
+    <w:p>
+      <w:pPr>
         <w:numPr>
           <w:ilvl w:val="0"/>
-          <w:numId w:val="1"/>
+          <w:numId w:val="3"/>
         </w:numPr>
-        <w:rPr>
-          <w:rFonts w:ascii="Times New Roman" w:hAnsi="Times New Roman" w:cs="Times New Roman"/>
-          <w:sz w:val="22"/>
-          <w:szCs w:val="22"/>
-        </w:rPr>
-      </w:pPr>
-      <w:r>
-        <w:rPr>
-          <w:rFonts w:ascii="Times New Roman" w:hAnsi="Times New Roman" w:cs="Times New Roman"/>
-          <w:sz w:val="22"/>
-          <w:szCs w:val="22"/>
-        </w:rPr>
-        <w:t>Gestion du Personnel : Trois catégories de personnel seront définies : administratif, dédié aux machines de jeux, et de sécurité. La base de données inclura des informations détaillées sur chaque employé, telles que l'ID, le nom, le prénom, les coordonnées, et les compétences spécifiques.</w:t>
-      </w:r>
-    </w:p>
-    <w:p>
-      <w:pPr>
-        <w:pStyle w:val="Paragraphedeliste"/>
+        <w:spacing w:after="0" w:line="240" w:lineRule="auto"/>
+        <w:textAlignment w:val="baseline"/>
+        <w:rPr>
+          <w:rFonts w:ascii="Times New Roman" w:eastAsia="Times New Roman" w:hAnsi="Times New Roman" w:cs="Times New Roman"/>
+          <w:color w:val="000000"/>
+          <w:lang w:val="fr-CA" w:eastAsia="fr-CA"/>
+        </w:rPr>
+      </w:pPr>
+      <w:r>
+        <w:rPr>
+          <w:rFonts w:ascii="Times New Roman" w:eastAsia="Times New Roman" w:hAnsi="Times New Roman" w:cs="Times New Roman"/>
+          <w:color w:val="000000"/>
+          <w:lang w:val="fr-CA" w:eastAsia="fr-CA"/>
+        </w:rPr>
+        <w:t xml:space="preserve">La </w:t>
+      </w:r>
+      <w:r>
+        <w:rPr>
+          <w:rFonts w:ascii="Times New Roman" w:eastAsia="Times New Roman" w:hAnsi="Times New Roman" w:cs="Times New Roman"/>
+          <w:b/>
+          <w:bCs/>
+          <w:color w:val="000000"/>
+          <w:lang w:val="fr-CA" w:eastAsia="fr-CA"/>
+        </w:rPr>
+        <w:t>gestion du personnel</w:t>
+      </w:r>
+      <w:r>
+        <w:rPr>
+          <w:rFonts w:ascii="Times New Roman" w:eastAsia="Times New Roman" w:hAnsi="Times New Roman" w:cs="Times New Roman"/>
+          <w:color w:val="000000"/>
+          <w:lang w:val="fr-CA" w:eastAsia="fr-CA"/>
+        </w:rPr>
+        <w:t>, qui doit être adaptable pour couvrir divers rôles et compétences, tout en fournissant des informations essentielles pour la gestion des ressources humaines et la planification du personnel.</w:t>
+      </w:r>
+    </w:p>
+    <w:p>
+      <w:pPr>
         <w:numPr>
           <w:ilvl w:val="0"/>
-          <w:numId w:val="1"/>
+          <w:numId w:val="3"/>
         </w:numPr>
-        <w:rPr>
-          <w:rFonts w:ascii="Times New Roman" w:hAnsi="Times New Roman" w:cs="Times New Roman"/>
-          <w:sz w:val="22"/>
-          <w:szCs w:val="22"/>
-        </w:rPr>
-      </w:pPr>
-      <w:r>
-        <w:rPr>
-          <w:rFonts w:ascii="Times New Roman" w:hAnsi="Times New Roman" w:cs="Times New Roman"/>
-          <w:sz w:val="22"/>
-          <w:szCs w:val="22"/>
-        </w:rPr>
-        <w:t>Suivi des Recettes : Un système de suivi des recettes permettra de suivre quotidiennement les revenus générés par chaque machine, en incluant des détails tels que la date, le montant généré, et la rentabilité.</w:t>
-      </w:r>
-    </w:p>
-    <w:p>
-      <w:pPr>
-        <w:pStyle w:val="Paragraphedeliste"/>
+        <w:spacing w:after="0" w:line="240" w:lineRule="auto"/>
+        <w:textAlignment w:val="baseline"/>
+        <w:rPr>
+          <w:rFonts w:ascii="Times New Roman" w:eastAsia="Times New Roman" w:hAnsi="Times New Roman" w:cs="Times New Roman"/>
+          <w:color w:val="000000"/>
+          <w:lang w:val="fr-CA" w:eastAsia="fr-CA"/>
+        </w:rPr>
+      </w:pPr>
+      <w:r>
+        <w:rPr>
+          <w:rFonts w:ascii="Times New Roman" w:eastAsia="Times New Roman" w:hAnsi="Times New Roman" w:cs="Times New Roman"/>
+          <w:color w:val="000000"/>
+          <w:lang w:val="fr-CA" w:eastAsia="fr-CA"/>
+        </w:rPr>
+        <w:t xml:space="preserve">Le </w:t>
+      </w:r>
+      <w:r>
+        <w:rPr>
+          <w:rFonts w:ascii="Times New Roman" w:eastAsia="Times New Roman" w:hAnsi="Times New Roman" w:cs="Times New Roman"/>
+          <w:b/>
+          <w:bCs/>
+          <w:color w:val="000000"/>
+          <w:lang w:val="fr-CA" w:eastAsia="fr-CA"/>
+        </w:rPr>
+        <w:t>suivi des recettes</w:t>
+      </w:r>
+      <w:r>
+        <w:rPr>
+          <w:rFonts w:ascii="Times New Roman" w:eastAsia="Times New Roman" w:hAnsi="Times New Roman" w:cs="Times New Roman"/>
+          <w:color w:val="000000"/>
+          <w:lang w:val="fr-CA" w:eastAsia="fr-CA"/>
+        </w:rPr>
+        <w:t>, essentiel pour la viabilité financière du casino, doit être précis et fiable, permettant une analyse détaillée des performances des différentes machines et installations.</w:t>
+      </w:r>
+    </w:p>
+    <w:p>
+      <w:pPr>
         <w:numPr>
           <w:ilvl w:val="0"/>
-          <w:numId w:val="1"/>
+          <w:numId w:val="3"/>
         </w:numPr>
+        <w:spacing w:line="240" w:lineRule="auto"/>
+        <w:textAlignment w:val="baseline"/>
+        <w:rPr>
+          <w:rFonts w:ascii="Times New Roman" w:eastAsia="Times New Roman" w:hAnsi="Times New Roman" w:cs="Times New Roman"/>
+          <w:color w:val="000000"/>
+          <w:lang w:val="fr-CA" w:eastAsia="fr-CA"/>
+        </w:rPr>
+      </w:pPr>
+      <w:r>
+        <w:rPr>
+          <w:rFonts w:ascii="Times New Roman" w:eastAsia="Times New Roman" w:hAnsi="Times New Roman" w:cs="Times New Roman"/>
+          <w:color w:val="000000"/>
+          <w:lang w:val="fr-CA" w:eastAsia="fr-CA"/>
+        </w:rPr>
+        <w:t xml:space="preserve">La </w:t>
+      </w:r>
+      <w:r>
+        <w:rPr>
+          <w:rFonts w:ascii="Times New Roman" w:eastAsia="Times New Roman" w:hAnsi="Times New Roman" w:cs="Times New Roman"/>
+          <w:b/>
+          <w:bCs/>
+          <w:color w:val="000000"/>
+          <w:lang w:val="fr-CA" w:eastAsia="fr-CA"/>
+        </w:rPr>
+        <w:t>gestion des pannes</w:t>
+      </w:r>
+      <w:r>
+        <w:rPr>
+          <w:rFonts w:ascii="Times New Roman" w:eastAsia="Times New Roman" w:hAnsi="Times New Roman" w:cs="Times New Roman"/>
+          <w:color w:val="000000"/>
+          <w:lang w:val="fr-CA" w:eastAsia="fr-CA"/>
+        </w:rPr>
+        <w:t xml:space="preserve"> nécessitant une approche systématique pour minimiser les temps d'arrêt et maintenir une expérience client de haute qualité.</w:t>
+      </w:r>
+    </w:p>
+    <w:p>
+      <w:pPr>
+        <w:spacing w:line="240" w:lineRule="auto"/>
+        <w:textAlignment w:val="baseline"/>
+        <w:rPr>
+          <w:rFonts w:ascii="Times New Roman" w:eastAsia="Times New Roman" w:hAnsi="Times New Roman" w:cs="Times New Roman"/>
+          <w:color w:val="000000"/>
+          <w:lang w:val="fr-CA" w:eastAsia="fr-CA"/>
+        </w:rPr>
+      </w:pPr>
+    </w:p>
+    <w:p>
+      <w:pPr>
+        <w:spacing w:line="240" w:lineRule="auto"/>
+        <w:textAlignment w:val="baseline"/>
+        <w:rPr>
+          <w:rFonts w:ascii="Times New Roman" w:eastAsia="Times New Roman" w:hAnsi="Times New Roman" w:cs="Times New Roman"/>
+          <w:color w:val="000000"/>
+          <w:lang w:val="fr-CA" w:eastAsia="fr-CA"/>
+        </w:rPr>
+      </w:pPr>
+    </w:p>
+    <w:p>
+      <w:pPr>
+        <w:spacing w:line="240" w:lineRule="auto"/>
+        <w:textAlignment w:val="baseline"/>
+        <w:rPr>
+          <w:rFonts w:ascii="Times New Roman" w:eastAsia="Times New Roman" w:hAnsi="Times New Roman" w:cs="Times New Roman"/>
+          <w:color w:val="000000"/>
+          <w:lang w:val="fr-CA" w:eastAsia="fr-CA"/>
+        </w:rPr>
+      </w:pPr>
+    </w:p>
+    <w:p>
+      <w:pPr>
+        <w:spacing w:line="240" w:lineRule="auto"/>
+        <w:textAlignment w:val="baseline"/>
+        <w:rPr>
+          <w:rFonts w:ascii="Times New Roman" w:eastAsia="Times New Roman" w:hAnsi="Times New Roman" w:cs="Times New Roman"/>
+          <w:color w:val="000000"/>
+          <w:lang w:val="fr-CA" w:eastAsia="fr-CA"/>
+        </w:rPr>
+      </w:pPr>
+    </w:p>
+    <w:p>
+      <w:pPr>
+        <w:spacing w:line="240" w:lineRule="auto"/>
+        <w:rPr>
+          <w:rFonts w:ascii="Times New Roman" w:eastAsia="Times New Roman" w:hAnsi="Times New Roman" w:cs="Times New Roman"/>
+          <w:sz w:val="24"/>
+          <w:szCs w:val="24"/>
+          <w:lang w:val="fr-CA" w:eastAsia="fr-CA"/>
+        </w:rPr>
+      </w:pPr>
+      <w:r>
+        <w:rPr>
+          <w:rFonts w:ascii="Times New Roman" w:eastAsia="Times New Roman" w:hAnsi="Times New Roman" w:cs="Times New Roman"/>
+          <w:b/>
+          <w:bCs/>
+          <w:color w:val="000000"/>
+          <w:lang w:val="fr-CA" w:eastAsia="fr-CA"/>
+        </w:rPr>
+        <w:lastRenderedPageBreak/>
+        <w:t xml:space="preserve">Justification des </w:t>
+      </w:r>
+      <w:r>
+        <w:rPr>
+          <w:rFonts w:ascii="Times New Roman" w:eastAsia="Times New Roman" w:hAnsi="Times New Roman" w:cs="Times New Roman"/>
+          <w:b/>
+          <w:bCs/>
+          <w:color w:val="000000"/>
+          <w:lang w:val="fr-CA" w:eastAsia="fr-CA"/>
+        </w:rPr>
+        <w:t>c</w:t>
+      </w:r>
+      <w:r>
+        <w:rPr>
+          <w:rFonts w:ascii="Times New Roman" w:eastAsia="Times New Roman" w:hAnsi="Times New Roman" w:cs="Times New Roman"/>
+          <w:b/>
+          <w:bCs/>
+          <w:color w:val="000000"/>
+          <w:lang w:val="fr-CA" w:eastAsia="fr-CA"/>
+        </w:rPr>
+        <w:t xml:space="preserve">hoix de </w:t>
+      </w:r>
+      <w:r>
+        <w:rPr>
+          <w:rFonts w:ascii="Times New Roman" w:eastAsia="Times New Roman" w:hAnsi="Times New Roman" w:cs="Times New Roman"/>
+          <w:b/>
+          <w:bCs/>
+          <w:color w:val="000000"/>
+          <w:lang w:val="fr-CA" w:eastAsia="fr-CA"/>
+        </w:rPr>
+        <w:t>c</w:t>
+      </w:r>
+      <w:r>
+        <w:rPr>
+          <w:rFonts w:ascii="Times New Roman" w:eastAsia="Times New Roman" w:hAnsi="Times New Roman" w:cs="Times New Roman"/>
+          <w:b/>
+          <w:bCs/>
+          <w:color w:val="000000"/>
+          <w:lang w:val="fr-CA" w:eastAsia="fr-CA"/>
+        </w:rPr>
+        <w:t>onception</w:t>
+      </w:r>
+    </w:p>
+    <w:p>
+      <w:pPr>
+        <w:spacing w:before="240" w:after="240" w:line="240" w:lineRule="auto"/>
+        <w:rPr>
+          <w:rFonts w:ascii="Times New Roman" w:eastAsia="Times New Roman" w:hAnsi="Times New Roman" w:cs="Times New Roman"/>
+          <w:sz w:val="24"/>
+          <w:szCs w:val="24"/>
+          <w:lang w:val="fr-CA" w:eastAsia="fr-CA"/>
+        </w:rPr>
+      </w:pPr>
+      <w:r>
+        <w:rPr>
+          <w:rFonts w:ascii="Times New Roman" w:eastAsia="Times New Roman" w:hAnsi="Times New Roman" w:cs="Times New Roman"/>
+          <w:color w:val="000000"/>
+          <w:lang w:val="fr-CA" w:eastAsia="fr-CA"/>
+        </w:rPr>
+        <w:t>La conception du schéma Entité-Association (E-A) présentée repose sur une structuration minutieuse visant à optimiser la gestion et l'organisation des données au sein d'un casino. La décision de fusionner les trois catégories de personnel en une seule table "Personnel" tout en associant cette table à une autre dédiée aux rôles des personnels reflète une approche rationalisée. Cela simplifie la base de données en réduisant la redondance, tout en conservant la flexibilité nécessaire pour détailler les fonctions et responsabilités à travers la table des rôles, facilitant ainsi les requêtes et les mises à jour.</w:t>
+      </w:r>
+    </w:p>
+    <w:p>
+      <w:pPr>
+        <w:spacing w:before="240" w:after="240" w:line="240" w:lineRule="auto"/>
+        <w:rPr>
+          <w:rFonts w:ascii="Times New Roman" w:eastAsia="Times New Roman" w:hAnsi="Times New Roman" w:cs="Times New Roman"/>
+          <w:sz w:val="24"/>
+          <w:szCs w:val="24"/>
+          <w:lang w:val="fr-CA" w:eastAsia="fr-CA"/>
+        </w:rPr>
+      </w:pPr>
+      <w:r>
+        <w:rPr>
+          <w:rFonts w:ascii="Times New Roman" w:eastAsia="Times New Roman" w:hAnsi="Times New Roman" w:cs="Times New Roman"/>
+          <w:color w:val="000000"/>
+          <w:lang w:val="fr-CA" w:eastAsia="fr-CA"/>
+        </w:rPr>
+        <w:t>En ce qui concerne les installations, la décision de créer une table distincte pour chaque type d'installation (machines de jeu, distributeurs de jetons, panneaux d'affichage, etc.) est justifiée par la diversité et la complexité spécifique de chaque élément. Cette approche permet de gérer plus efficacement les caractéristiques uniques et les exigences de maintenance de chaque type d'installation, offrant une granularité fine dans le suivi et la gestion des ressources.</w:t>
+      </w:r>
+    </w:p>
+    <w:p>
+      <w:pPr>
+        <w:spacing w:before="240" w:after="240" w:line="240" w:lineRule="auto"/>
+        <w:rPr>
+          <w:rFonts w:ascii="Times New Roman" w:eastAsia="Times New Roman" w:hAnsi="Times New Roman" w:cs="Times New Roman"/>
+          <w:sz w:val="24"/>
+          <w:szCs w:val="24"/>
+          <w:lang w:val="fr-CA" w:eastAsia="fr-CA"/>
+        </w:rPr>
+      </w:pPr>
+      <w:r>
+        <w:rPr>
+          <w:rFonts w:ascii="Times New Roman" w:eastAsia="Times New Roman" w:hAnsi="Times New Roman" w:cs="Times New Roman"/>
+          <w:color w:val="000000"/>
+          <w:lang w:val="fr-CA" w:eastAsia="fr-CA"/>
+        </w:rPr>
+        <w:t>L'aspect des pannes souligne l'importance de la normalisation des données, en particulier le respect de la première forme normale (1FN). La création d'une table séparée "Type de panne" est une réponse stratégique à la nécessité de gérer des informations multiples et variées liées aux pannes, évitant ainsi les données non atomiques et assurant une meilleure intégrité des données. Cette séparation facilite les analyses détaillées des pannes et améliore la maintenance préventive et corrective.</w:t>
+      </w:r>
+    </w:p>
+    <w:p>
+      <w:pPr>
+        <w:spacing w:before="240" w:after="240" w:line="240" w:lineRule="auto"/>
+        <w:rPr>
+          <w:rFonts w:ascii="Times New Roman" w:eastAsia="Times New Roman" w:hAnsi="Times New Roman" w:cs="Times New Roman"/>
+          <w:sz w:val="24"/>
+          <w:szCs w:val="24"/>
+          <w:lang w:val="fr-CA" w:eastAsia="fr-CA"/>
+        </w:rPr>
+      </w:pPr>
+      <w:r>
+        <w:rPr>
+          <w:rFonts w:ascii="Times New Roman" w:eastAsia="Times New Roman" w:hAnsi="Times New Roman" w:cs="Times New Roman"/>
+          <w:color w:val="000000"/>
+          <w:lang w:val="fr-CA" w:eastAsia="fr-CA"/>
+        </w:rPr>
+        <w:t>L'inclusion d'une table "Pièce" sans référence explicite dans l'énoncé initial peut être vue comme une anticipation des besoins futurs ou une extension logique du modèle, permettant de suivre les pièces de rechange, leur état, et leur association avec les équipements et les interventions de maintenance. Bien qu'elle n'ait pas été spécifiée initialement, sa présence peut enrichir le schéma de données en offrant une vue complète sur la gestion des inventaires et des ressources matérielles, ce qui est crucial pour un fonctionnement optimal du casino.</w:t>
+      </w:r>
+    </w:p>
+    <w:p>
+      <w:pPr>
         <w:rPr>
           <w:rFonts w:ascii="Times New Roman" w:hAnsi="Times New Roman" w:cs="Times New Roman"/>
-          <w:sz w:val="22"/>
-          <w:szCs w:val="22"/>
-        </w:rPr>
-      </w:pPr>
-      <w:r>
+          <w:lang w:val="fr-CA"/>
+        </w:rPr>
+      </w:pPr>
+    </w:p>
+    <w:p>
+      <w:pPr>
         <w:rPr>
           <w:rFonts w:ascii="Times New Roman" w:hAnsi="Times New Roman" w:cs="Times New Roman"/>
-          <w:sz w:val="22"/>
-          <w:szCs w:val="22"/>
-        </w:rPr>
-        <w:t>Gestion des Pannes : La base de données permettra également de suivre et de gérer les pannes des machines de jeu, en enregistrant des informations sur les interventions, les techniciens responsables, et les fournisseurs de pièces détachées.</w:t>
-      </w:r>
+        </w:rPr>
+      </w:pPr>
     </w:p>
     <w:p>
       <w:pPr>
@@ -697,81 +1122,2742 @@
           <w:rFonts w:ascii="Times New Roman" w:hAnsi="Times New Roman" w:cs="Times New Roman"/>
         </w:rPr>
       </w:pPr>
-      <w:r>
+    </w:p>
+    <w:p>
+      <w:pPr>
         <w:rPr>
           <w:rFonts w:ascii="Times New Roman" w:hAnsi="Times New Roman" w:cs="Times New Roman"/>
         </w:rPr>
-        <w:t>Ce système de gestion de base de données vise à optimiser les opérations du casino, à améliorer la satisfaction des clients et du personnel, et à augmenter la rentabilité globale. La flexibilité et la scalabilité de la solution garantiront que le casino peut s'adapter facilement à l'évolution des tendances du marché et des technologies.</w:t>
-      </w:r>
+      </w:pPr>
     </w:p>
     <w:p>
       <w:pPr>
         <w:rPr>
           <w:rFonts w:ascii="Times New Roman" w:hAnsi="Times New Roman" w:cs="Times New Roman"/>
-        </w:rPr>
-      </w:pPr>
-    </w:p>
-    <w:p>
-      <w:pPr>
+          <w:b/>
+          <w:bCs/>
+          <w:sz w:val="24"/>
+          <w:szCs w:val="24"/>
+        </w:rPr>
+      </w:pPr>
+      <w:r>
+        <w:rPr>
+          <w:noProof/>
+          <w:bdr w:val="none" w:sz="0" w:space="0" w:color="auto" w:frame="1"/>
+        </w:rPr>
+        <w:lastRenderedPageBreak/>
+        <w:drawing>
+          <wp:anchor distT="0" distB="0" distL="114300" distR="114300" simplePos="0" relativeHeight="251661312" behindDoc="0" locked="0" layoutInCell="1" allowOverlap="1" wp14:anchorId="349A907A" wp14:editId="72948DBD">
+            <wp:simplePos x="0" y="0"/>
+            <wp:positionH relativeFrom="margin">
+              <wp:align>center</wp:align>
+            </wp:positionH>
+            <wp:positionV relativeFrom="margin">
+              <wp:posOffset>7629203</wp:posOffset>
+            </wp:positionV>
+            <wp:extent cx="7004685" cy="824865"/>
+            <wp:effectExtent l="0" t="0" r="5715" b="0"/>
+            <wp:wrapSquare wrapText="bothSides"/>
+            <wp:docPr id="1328071217" name="Image 2"/>
+            <wp:cNvGraphicFramePr>
+              <a:graphicFrameLocks xmlns:a="http://schemas.openxmlformats.org/drawingml/2006/main" noChangeAspect="1"/>
+            </wp:cNvGraphicFramePr>
+            <a:graphic xmlns:a="http://schemas.openxmlformats.org/drawingml/2006/main">
+              <a:graphicData uri="http://schemas.openxmlformats.org/drawingml/2006/picture">
+                <pic:pic xmlns:pic="http://schemas.openxmlformats.org/drawingml/2006/picture">
+                  <pic:nvPicPr>
+                    <pic:cNvPr id="0" name="Picture 3"/>
+                    <pic:cNvPicPr>
+                      <a:picLocks noChangeAspect="1" noChangeArrowheads="1"/>
+                    </pic:cNvPicPr>
+                  </pic:nvPicPr>
+                  <pic:blipFill>
+                    <a:blip r:embed="rId8">
+                      <a:extLst>
+                        <a:ext uri="{28A0092B-C50C-407E-A947-70E740481C1C}">
+                          <a14:useLocalDpi xmlns:a14="http://schemas.microsoft.com/office/drawing/2010/main" val="0"/>
+                        </a:ext>
+                      </a:extLst>
+                    </a:blip>
+                    <a:srcRect/>
+                    <a:stretch>
+                      <a:fillRect/>
+                    </a:stretch>
+                  </pic:blipFill>
+                  <pic:spPr bwMode="auto">
+                    <a:xfrm>
+                      <a:off x="0" y="0"/>
+                      <a:ext cx="7004685" cy="824865"/>
+                    </a:xfrm>
+                    <a:prstGeom prst="rect">
+                      <a:avLst/>
+                    </a:prstGeom>
+                    <a:noFill/>
+                    <a:ln>
+                      <a:noFill/>
+                    </a:ln>
+                  </pic:spPr>
+                </pic:pic>
+              </a:graphicData>
+            </a:graphic>
+            <wp14:sizeRelH relativeFrom="margin">
+              <wp14:pctWidth>0</wp14:pctWidth>
+            </wp14:sizeRelH>
+            <wp14:sizeRelV relativeFrom="margin">
+              <wp14:pctHeight>0</wp14:pctHeight>
+            </wp14:sizeRelV>
+          </wp:anchor>
+        </w:drawing>
+      </w:r>
+      <w:r>
         <w:rPr>
           <w:rFonts w:ascii="Times New Roman" w:hAnsi="Times New Roman" w:cs="Times New Roman"/>
         </w:rPr>
-      </w:pPr>
-    </w:p>
-    <w:p>
-      <w:pPr>
+        <w:drawing>
+          <wp:anchor distT="0" distB="0" distL="114300" distR="114300" simplePos="0" relativeHeight="251660288" behindDoc="0" locked="0" layoutInCell="1" allowOverlap="1" wp14:anchorId="51C32335" wp14:editId="2DAE4EF0">
+            <wp:simplePos x="0" y="0"/>
+            <wp:positionH relativeFrom="margin">
+              <wp:align>center</wp:align>
+            </wp:positionH>
+            <wp:positionV relativeFrom="margin">
+              <wp:posOffset>201361</wp:posOffset>
+            </wp:positionV>
+            <wp:extent cx="6465570" cy="7515860"/>
+            <wp:effectExtent l="0" t="0" r="0" b="0"/>
+            <wp:wrapSquare wrapText="bothSides"/>
+            <wp:docPr id="1804341990" name="Image 1" descr="Une image contenant capture d’écran, noir, Symétrie, noir et blanc&#10;&#10;Description générée automatiquement"/>
+            <wp:cNvGraphicFramePr>
+              <a:graphicFrameLocks xmlns:a="http://schemas.openxmlformats.org/drawingml/2006/main" noChangeAspect="1"/>
+            </wp:cNvGraphicFramePr>
+            <a:graphic xmlns:a="http://schemas.openxmlformats.org/drawingml/2006/main">
+              <a:graphicData uri="http://schemas.openxmlformats.org/drawingml/2006/picture">
+                <pic:pic xmlns:pic="http://schemas.openxmlformats.org/drawingml/2006/picture">
+                  <pic:nvPicPr>
+                    <pic:cNvPr id="1804341990" name="Image 1" descr="Une image contenant capture d’écran, noir, Symétrie, noir et blanc&#10;&#10;Description générée automatiquement"/>
+                    <pic:cNvPicPr>
+                      <a:picLocks noChangeAspect="1" noChangeArrowheads="1"/>
+                    </pic:cNvPicPr>
+                  </pic:nvPicPr>
+                  <pic:blipFill>
+                    <a:blip r:embed="rId9" cstate="print">
+                      <a:extLst>
+                        <a:ext uri="{28A0092B-C50C-407E-A947-70E740481C1C}">
+                          <a14:useLocalDpi xmlns:a14="http://schemas.microsoft.com/office/drawing/2010/main" val="0"/>
+                        </a:ext>
+                      </a:extLst>
+                    </a:blip>
+                    <a:srcRect/>
+                    <a:stretch>
+                      <a:fillRect/>
+                    </a:stretch>
+                  </pic:blipFill>
+                  <pic:spPr bwMode="auto">
+                    <a:xfrm>
+                      <a:off x="0" y="0"/>
+                      <a:ext cx="6465570" cy="7515860"/>
+                    </a:xfrm>
+                    <a:prstGeom prst="rect">
+                      <a:avLst/>
+                    </a:prstGeom>
+                    <a:noFill/>
+                    <a:ln>
+                      <a:noFill/>
+                    </a:ln>
+                  </pic:spPr>
+                </pic:pic>
+              </a:graphicData>
+            </a:graphic>
+            <wp14:sizeRelH relativeFrom="margin">
+              <wp14:pctWidth>0</wp14:pctWidth>
+            </wp14:sizeRelH>
+            <wp14:sizeRelV relativeFrom="margin">
+              <wp14:pctHeight>0</wp14:pctHeight>
+            </wp14:sizeRelV>
+          </wp:anchor>
+        </w:drawing>
+      </w:r>
+      <w:r>
         <w:rPr>
           <w:rFonts w:ascii="Times New Roman" w:hAnsi="Times New Roman" w:cs="Times New Roman"/>
-        </w:rPr>
-      </w:pPr>
+          <w:b/>
+          <w:bCs/>
+          <w:sz w:val="24"/>
+          <w:szCs w:val="24"/>
+        </w:rPr>
+        <w:t>Schéma Entité-Association</w:t>
+      </w:r>
+    </w:p>
+    <w:p>
+      <w:pPr>
+        <w:spacing w:before="240" w:after="240" w:line="240" w:lineRule="auto"/>
+        <w:rPr>
+          <w:rFonts w:ascii="Times New Roman" w:eastAsia="Times New Roman" w:hAnsi="Times New Roman" w:cs="Times New Roman"/>
+          <w:sz w:val="24"/>
+          <w:szCs w:val="24"/>
+          <w:lang w:val="fr-CA" w:eastAsia="fr-CA"/>
+        </w:rPr>
+      </w:pPr>
+      <w:r>
+        <w:rPr>
+          <w:rFonts w:ascii="Times New Roman" w:eastAsia="Times New Roman" w:hAnsi="Times New Roman" w:cs="Times New Roman"/>
+          <w:b/>
+          <w:bCs/>
+          <w:color w:val="000000"/>
+          <w:sz w:val="24"/>
+          <w:szCs w:val="24"/>
+          <w:lang w:val="fr-CA" w:eastAsia="fr-CA"/>
+        </w:rPr>
+        <w:lastRenderedPageBreak/>
+        <w:t>Schéma relationnel</w:t>
+      </w:r>
+    </w:p>
+    <w:p>
+      <w:pPr>
+        <w:spacing w:before="240" w:after="240" w:line="240" w:lineRule="auto"/>
+        <w:rPr>
+          <w:rFonts w:ascii="Times New Roman" w:eastAsia="Times New Roman" w:hAnsi="Times New Roman" w:cs="Times New Roman"/>
+          <w:sz w:val="24"/>
+          <w:szCs w:val="24"/>
+          <w:lang w:val="fr-CA" w:eastAsia="fr-CA"/>
+        </w:rPr>
+      </w:pPr>
+      <w:proofErr w:type="spellStart"/>
+      <w:r>
+        <w:rPr>
+          <w:rFonts w:ascii="Times New Roman" w:eastAsia="Times New Roman" w:hAnsi="Times New Roman" w:cs="Times New Roman"/>
+          <w:color w:val="000000"/>
+          <w:lang w:val="fr-CA" w:eastAsia="fr-CA"/>
+        </w:rPr>
+        <w:t>MachineDeJeu</w:t>
+      </w:r>
+      <w:proofErr w:type="spellEnd"/>
+      <w:r>
+        <w:rPr>
+          <w:rFonts w:ascii="Times New Roman" w:eastAsia="Times New Roman" w:hAnsi="Times New Roman" w:cs="Times New Roman"/>
+          <w:color w:val="000000"/>
+          <w:lang w:val="fr-CA" w:eastAsia="fr-CA"/>
+        </w:rPr>
+        <w:t xml:space="preserve"> (</w:t>
+      </w:r>
+      <w:proofErr w:type="spellStart"/>
+      <w:r>
+        <w:rPr>
+          <w:rFonts w:ascii="Times New Roman" w:eastAsia="Times New Roman" w:hAnsi="Times New Roman" w:cs="Times New Roman"/>
+          <w:b/>
+          <w:bCs/>
+          <w:color w:val="000000"/>
+          <w:u w:val="single"/>
+          <w:lang w:val="fr-CA" w:eastAsia="fr-CA"/>
+        </w:rPr>
+        <w:t>machine_jeu_id</w:t>
+      </w:r>
+      <w:proofErr w:type="spellEnd"/>
+      <w:r>
+        <w:rPr>
+          <w:rFonts w:ascii="Times New Roman" w:eastAsia="Times New Roman" w:hAnsi="Times New Roman" w:cs="Times New Roman"/>
+          <w:color w:val="000000"/>
+          <w:lang w:val="fr-CA" w:eastAsia="fr-CA"/>
+        </w:rPr>
+        <w:t xml:space="preserve">, </w:t>
+      </w:r>
+      <w:proofErr w:type="spellStart"/>
+      <w:r>
+        <w:rPr>
+          <w:rFonts w:ascii="Times New Roman" w:eastAsia="Times New Roman" w:hAnsi="Times New Roman" w:cs="Times New Roman"/>
+          <w:color w:val="000000"/>
+          <w:lang w:val="fr-CA" w:eastAsia="fr-CA"/>
+        </w:rPr>
+        <w:t>date_service</w:t>
+      </w:r>
+      <w:proofErr w:type="spellEnd"/>
+      <w:r>
+        <w:rPr>
+          <w:rFonts w:ascii="Times New Roman" w:eastAsia="Times New Roman" w:hAnsi="Times New Roman" w:cs="Times New Roman"/>
+          <w:color w:val="000000"/>
+          <w:lang w:val="fr-CA" w:eastAsia="fr-CA"/>
+        </w:rPr>
+        <w:t xml:space="preserve">, </w:t>
+      </w:r>
+      <w:r>
+        <w:rPr>
+          <w:rFonts w:ascii="Times New Roman" w:eastAsia="Times New Roman" w:hAnsi="Times New Roman" w:cs="Times New Roman"/>
+          <w:b/>
+          <w:bCs/>
+          <w:color w:val="000000"/>
+          <w:lang w:val="fr-CA" w:eastAsia="fr-CA"/>
+        </w:rPr>
+        <w:t>#id_jeu</w:t>
+      </w:r>
+      <w:r>
+        <w:rPr>
+          <w:rFonts w:ascii="Times New Roman" w:eastAsia="Times New Roman" w:hAnsi="Times New Roman" w:cs="Times New Roman"/>
+          <w:color w:val="000000"/>
+          <w:lang w:val="fr-CA" w:eastAsia="fr-CA"/>
+        </w:rPr>
+        <w:t>)</w:t>
+      </w:r>
+    </w:p>
+    <w:p>
+      <w:pPr>
+        <w:spacing w:before="240" w:after="240" w:line="240" w:lineRule="auto"/>
+        <w:rPr>
+          <w:rFonts w:ascii="Times New Roman" w:eastAsia="Times New Roman" w:hAnsi="Times New Roman" w:cs="Times New Roman"/>
+          <w:sz w:val="24"/>
+          <w:szCs w:val="24"/>
+          <w:lang w:val="fr-CA" w:eastAsia="fr-CA"/>
+        </w:rPr>
+      </w:pPr>
+      <w:proofErr w:type="gramStart"/>
+      <w:r>
+        <w:rPr>
+          <w:rFonts w:ascii="Times New Roman" w:eastAsia="Times New Roman" w:hAnsi="Times New Roman" w:cs="Times New Roman"/>
+          <w:color w:val="000000"/>
+          <w:lang w:val="fr-CA" w:eastAsia="fr-CA"/>
+        </w:rPr>
+        <w:t>Jeu(</w:t>
+      </w:r>
+      <w:proofErr w:type="spellStart"/>
+      <w:proofErr w:type="gramEnd"/>
+      <w:r>
+        <w:rPr>
+          <w:rFonts w:ascii="Times New Roman" w:eastAsia="Times New Roman" w:hAnsi="Times New Roman" w:cs="Times New Roman"/>
+          <w:b/>
+          <w:bCs/>
+          <w:color w:val="000000"/>
+          <w:lang w:val="fr-CA" w:eastAsia="fr-CA"/>
+        </w:rPr>
+        <w:t>id_jeu</w:t>
+      </w:r>
+      <w:proofErr w:type="spellEnd"/>
+      <w:r>
+        <w:rPr>
+          <w:rFonts w:ascii="Times New Roman" w:eastAsia="Times New Roman" w:hAnsi="Times New Roman" w:cs="Times New Roman"/>
+          <w:color w:val="000000"/>
+          <w:lang w:val="fr-CA" w:eastAsia="fr-CA"/>
+        </w:rPr>
+        <w:t xml:space="preserve">, </w:t>
+      </w:r>
+      <w:proofErr w:type="spellStart"/>
+      <w:r>
+        <w:rPr>
+          <w:rFonts w:ascii="Times New Roman" w:eastAsia="Times New Roman" w:hAnsi="Times New Roman" w:cs="Times New Roman"/>
+          <w:color w:val="000000"/>
+          <w:lang w:val="fr-CA" w:eastAsia="fr-CA"/>
+        </w:rPr>
+        <w:t>nom_jeu</w:t>
+      </w:r>
+      <w:proofErr w:type="spellEnd"/>
+      <w:r>
+        <w:rPr>
+          <w:rFonts w:ascii="Times New Roman" w:eastAsia="Times New Roman" w:hAnsi="Times New Roman" w:cs="Times New Roman"/>
+          <w:color w:val="000000"/>
+          <w:lang w:val="fr-CA" w:eastAsia="fr-CA"/>
+        </w:rPr>
+        <w:t xml:space="preserve">, </w:t>
+      </w:r>
+      <w:proofErr w:type="spellStart"/>
+      <w:r>
+        <w:rPr>
+          <w:rFonts w:ascii="Times New Roman" w:eastAsia="Times New Roman" w:hAnsi="Times New Roman" w:cs="Times New Roman"/>
+          <w:color w:val="000000"/>
+          <w:lang w:val="fr-CA" w:eastAsia="fr-CA"/>
+        </w:rPr>
+        <w:t>min_mise</w:t>
+      </w:r>
+      <w:proofErr w:type="spellEnd"/>
+      <w:r>
+        <w:rPr>
+          <w:rFonts w:ascii="Times New Roman" w:eastAsia="Times New Roman" w:hAnsi="Times New Roman" w:cs="Times New Roman"/>
+          <w:color w:val="000000"/>
+          <w:lang w:val="fr-CA" w:eastAsia="fr-CA"/>
+        </w:rPr>
+        <w:t xml:space="preserve">, </w:t>
+      </w:r>
+      <w:proofErr w:type="spellStart"/>
+      <w:r>
+        <w:rPr>
+          <w:rFonts w:ascii="Times New Roman" w:eastAsia="Times New Roman" w:hAnsi="Times New Roman" w:cs="Times New Roman"/>
+          <w:color w:val="000000"/>
+          <w:lang w:val="fr-CA" w:eastAsia="fr-CA"/>
+        </w:rPr>
+        <w:t>max_mise</w:t>
+      </w:r>
+      <w:proofErr w:type="spellEnd"/>
+      <w:r>
+        <w:rPr>
+          <w:rFonts w:ascii="Times New Roman" w:eastAsia="Times New Roman" w:hAnsi="Times New Roman" w:cs="Times New Roman"/>
+          <w:color w:val="000000"/>
+          <w:lang w:val="fr-CA" w:eastAsia="fr-CA"/>
+        </w:rPr>
+        <w:t>)</w:t>
+      </w:r>
+    </w:p>
+    <w:p>
+      <w:pPr>
+        <w:spacing w:before="240" w:after="240" w:line="240" w:lineRule="auto"/>
+        <w:rPr>
+          <w:rFonts w:ascii="Times New Roman" w:eastAsia="Times New Roman" w:hAnsi="Times New Roman" w:cs="Times New Roman"/>
+          <w:sz w:val="24"/>
+          <w:szCs w:val="24"/>
+          <w:lang w:val="fr-CA" w:eastAsia="fr-CA"/>
+        </w:rPr>
+      </w:pPr>
+      <w:proofErr w:type="spellStart"/>
+      <w:r>
+        <w:rPr>
+          <w:rFonts w:ascii="Times New Roman" w:eastAsia="Times New Roman" w:hAnsi="Times New Roman" w:cs="Times New Roman"/>
+          <w:color w:val="000000"/>
+          <w:lang w:val="fr-CA" w:eastAsia="fr-CA"/>
+        </w:rPr>
+        <w:t>DistributeurDeJeton</w:t>
+      </w:r>
+      <w:proofErr w:type="spellEnd"/>
+      <w:r>
+        <w:rPr>
+          <w:rFonts w:ascii="Times New Roman" w:eastAsia="Times New Roman" w:hAnsi="Times New Roman" w:cs="Times New Roman"/>
+          <w:color w:val="000000"/>
+          <w:lang w:val="fr-CA" w:eastAsia="fr-CA"/>
+        </w:rPr>
+        <w:t xml:space="preserve"> (</w:t>
+      </w:r>
+      <w:proofErr w:type="spellStart"/>
+      <w:r>
+        <w:rPr>
+          <w:rFonts w:ascii="Times New Roman" w:eastAsia="Times New Roman" w:hAnsi="Times New Roman" w:cs="Times New Roman"/>
+          <w:b/>
+          <w:bCs/>
+          <w:color w:val="000000"/>
+          <w:lang w:val="fr-CA" w:eastAsia="fr-CA"/>
+        </w:rPr>
+        <w:t>distributeur_de_jeton_id</w:t>
+      </w:r>
+      <w:proofErr w:type="spellEnd"/>
+      <w:r>
+        <w:rPr>
+          <w:rFonts w:ascii="Times New Roman" w:eastAsia="Times New Roman" w:hAnsi="Times New Roman" w:cs="Times New Roman"/>
+          <w:color w:val="000000"/>
+          <w:lang w:val="fr-CA" w:eastAsia="fr-CA"/>
+        </w:rPr>
+        <w:t xml:space="preserve">, </w:t>
+      </w:r>
+      <w:proofErr w:type="spellStart"/>
+      <w:r>
+        <w:rPr>
+          <w:rFonts w:ascii="Times New Roman" w:eastAsia="Times New Roman" w:hAnsi="Times New Roman" w:cs="Times New Roman"/>
+          <w:color w:val="000000"/>
+          <w:lang w:val="fr-CA" w:eastAsia="fr-CA"/>
+        </w:rPr>
+        <w:t>nombre_de_jeton</w:t>
+      </w:r>
+      <w:proofErr w:type="spellEnd"/>
+      <w:r>
+        <w:rPr>
+          <w:rFonts w:ascii="Times New Roman" w:eastAsia="Times New Roman" w:hAnsi="Times New Roman" w:cs="Times New Roman"/>
+          <w:color w:val="000000"/>
+          <w:lang w:val="fr-CA" w:eastAsia="fr-CA"/>
+        </w:rPr>
+        <w:t>)</w:t>
+      </w:r>
+    </w:p>
+    <w:p>
+      <w:pPr>
+        <w:spacing w:before="240" w:after="240" w:line="240" w:lineRule="auto"/>
+        <w:rPr>
+          <w:rFonts w:ascii="Times New Roman" w:eastAsia="Times New Roman" w:hAnsi="Times New Roman" w:cs="Times New Roman"/>
+          <w:sz w:val="24"/>
+          <w:szCs w:val="24"/>
+          <w:lang w:val="fr-CA" w:eastAsia="fr-CA"/>
+        </w:rPr>
+      </w:pPr>
+      <w:proofErr w:type="spellStart"/>
+      <w:r>
+        <w:rPr>
+          <w:rFonts w:ascii="Times New Roman" w:eastAsia="Times New Roman" w:hAnsi="Times New Roman" w:cs="Times New Roman"/>
+          <w:color w:val="000000"/>
+          <w:lang w:val="fr-CA" w:eastAsia="fr-CA"/>
+        </w:rPr>
+        <w:t>PanneauAffichage</w:t>
+      </w:r>
+      <w:proofErr w:type="spellEnd"/>
+      <w:r>
+        <w:rPr>
+          <w:rFonts w:ascii="Times New Roman" w:eastAsia="Times New Roman" w:hAnsi="Times New Roman" w:cs="Times New Roman"/>
+          <w:color w:val="000000"/>
+          <w:lang w:val="fr-CA" w:eastAsia="fr-CA"/>
+        </w:rPr>
+        <w:t xml:space="preserve"> (</w:t>
+      </w:r>
+      <w:proofErr w:type="spellStart"/>
+      <w:r>
+        <w:rPr>
+          <w:rFonts w:ascii="Times New Roman" w:eastAsia="Times New Roman" w:hAnsi="Times New Roman" w:cs="Times New Roman"/>
+          <w:b/>
+          <w:bCs/>
+          <w:color w:val="000000"/>
+          <w:lang w:val="fr-CA" w:eastAsia="fr-CA"/>
+        </w:rPr>
+        <w:t>panneau_affichage_id</w:t>
+      </w:r>
+      <w:proofErr w:type="spellEnd"/>
+      <w:r>
+        <w:rPr>
+          <w:rFonts w:ascii="Times New Roman" w:eastAsia="Times New Roman" w:hAnsi="Times New Roman" w:cs="Times New Roman"/>
+          <w:color w:val="000000"/>
+          <w:lang w:val="fr-CA" w:eastAsia="fr-CA"/>
+        </w:rPr>
+        <w:t>, marque, longueur, largeur)</w:t>
+      </w:r>
+    </w:p>
+    <w:p>
+      <w:pPr>
+        <w:spacing w:before="240" w:after="240" w:line="240" w:lineRule="auto"/>
+        <w:rPr>
+          <w:rFonts w:ascii="Times New Roman" w:eastAsia="Times New Roman" w:hAnsi="Times New Roman" w:cs="Times New Roman"/>
+          <w:sz w:val="24"/>
+          <w:szCs w:val="24"/>
+          <w:lang w:val="fr-CA" w:eastAsia="fr-CA"/>
+        </w:rPr>
+      </w:pPr>
+      <w:proofErr w:type="spellStart"/>
+      <w:r>
+        <w:rPr>
+          <w:rFonts w:ascii="Times New Roman" w:eastAsia="Times New Roman" w:hAnsi="Times New Roman" w:cs="Times New Roman"/>
+          <w:color w:val="000000"/>
+          <w:lang w:val="fr-CA" w:eastAsia="fr-CA"/>
+        </w:rPr>
+        <w:t>CameraSurveillance</w:t>
+      </w:r>
+      <w:proofErr w:type="spellEnd"/>
+      <w:r>
+        <w:rPr>
+          <w:rFonts w:ascii="Times New Roman" w:eastAsia="Times New Roman" w:hAnsi="Times New Roman" w:cs="Times New Roman"/>
+          <w:color w:val="000000"/>
+          <w:lang w:val="fr-CA" w:eastAsia="fr-CA"/>
+        </w:rPr>
+        <w:t xml:space="preserve"> (</w:t>
+      </w:r>
+      <w:proofErr w:type="spellStart"/>
+      <w:r>
+        <w:rPr>
+          <w:rFonts w:ascii="Times New Roman" w:eastAsia="Times New Roman" w:hAnsi="Times New Roman" w:cs="Times New Roman"/>
+          <w:b/>
+          <w:bCs/>
+          <w:color w:val="000000"/>
+          <w:lang w:val="fr-CA" w:eastAsia="fr-CA"/>
+        </w:rPr>
+        <w:t>camera_surveillance_id</w:t>
+      </w:r>
+      <w:proofErr w:type="spellEnd"/>
+      <w:r>
+        <w:rPr>
+          <w:rFonts w:ascii="Times New Roman" w:eastAsia="Times New Roman" w:hAnsi="Times New Roman" w:cs="Times New Roman"/>
+          <w:color w:val="000000"/>
+          <w:lang w:val="fr-CA" w:eastAsia="fr-CA"/>
+        </w:rPr>
+        <w:t>, secteur)</w:t>
+      </w:r>
+    </w:p>
+    <w:p>
+      <w:pPr>
+        <w:spacing w:before="240" w:after="240" w:line="240" w:lineRule="auto"/>
+        <w:rPr>
+          <w:rFonts w:ascii="Times New Roman" w:eastAsia="Times New Roman" w:hAnsi="Times New Roman" w:cs="Times New Roman"/>
+          <w:sz w:val="24"/>
+          <w:szCs w:val="24"/>
+          <w:lang w:val="fr-CA" w:eastAsia="fr-CA"/>
+        </w:rPr>
+      </w:pPr>
+      <w:proofErr w:type="spellStart"/>
+      <w:r>
+        <w:rPr>
+          <w:rFonts w:ascii="Times New Roman" w:eastAsia="Times New Roman" w:hAnsi="Times New Roman" w:cs="Times New Roman"/>
+          <w:color w:val="000000"/>
+          <w:lang w:val="fr-CA" w:eastAsia="fr-CA"/>
+        </w:rPr>
+        <w:t>OutilsDeCommunication</w:t>
+      </w:r>
+      <w:proofErr w:type="spellEnd"/>
+      <w:r>
+        <w:rPr>
+          <w:rFonts w:ascii="Times New Roman" w:eastAsia="Times New Roman" w:hAnsi="Times New Roman" w:cs="Times New Roman"/>
+          <w:color w:val="000000"/>
+          <w:lang w:val="fr-CA" w:eastAsia="fr-CA"/>
+        </w:rPr>
+        <w:t xml:space="preserve"> (</w:t>
+      </w:r>
+      <w:proofErr w:type="spellStart"/>
+      <w:r>
+        <w:rPr>
+          <w:rFonts w:ascii="Times New Roman" w:eastAsia="Times New Roman" w:hAnsi="Times New Roman" w:cs="Times New Roman"/>
+          <w:b/>
+          <w:bCs/>
+          <w:color w:val="000000"/>
+          <w:lang w:val="fr-CA" w:eastAsia="fr-CA"/>
+        </w:rPr>
+        <w:t>outils_de_communication_id</w:t>
+      </w:r>
+      <w:proofErr w:type="spellEnd"/>
+      <w:r>
+        <w:rPr>
+          <w:rFonts w:ascii="Times New Roman" w:eastAsia="Times New Roman" w:hAnsi="Times New Roman" w:cs="Times New Roman"/>
+          <w:color w:val="000000"/>
+          <w:lang w:val="fr-CA" w:eastAsia="fr-CA"/>
+        </w:rPr>
+        <w:t>, type)</w:t>
+      </w:r>
+    </w:p>
+    <w:p>
+      <w:pPr>
+        <w:spacing w:before="240" w:after="240" w:line="240" w:lineRule="auto"/>
+        <w:rPr>
+          <w:rFonts w:ascii="Times New Roman" w:eastAsia="Times New Roman" w:hAnsi="Times New Roman" w:cs="Times New Roman"/>
+          <w:sz w:val="24"/>
+          <w:szCs w:val="24"/>
+          <w:lang w:val="fr-CA" w:eastAsia="fr-CA"/>
+        </w:rPr>
+      </w:pPr>
+      <w:proofErr w:type="spellStart"/>
+      <w:r>
+        <w:rPr>
+          <w:rFonts w:ascii="Times New Roman" w:eastAsia="Times New Roman" w:hAnsi="Times New Roman" w:cs="Times New Roman"/>
+          <w:color w:val="000000"/>
+          <w:lang w:val="fr-CA" w:eastAsia="fr-CA"/>
+        </w:rPr>
+        <w:t>SystemeEclairage</w:t>
+      </w:r>
+      <w:proofErr w:type="spellEnd"/>
+      <w:r>
+        <w:rPr>
+          <w:rFonts w:ascii="Times New Roman" w:eastAsia="Times New Roman" w:hAnsi="Times New Roman" w:cs="Times New Roman"/>
+          <w:color w:val="000000"/>
+          <w:lang w:val="fr-CA" w:eastAsia="fr-CA"/>
+        </w:rPr>
+        <w:t xml:space="preserve"> (</w:t>
+      </w:r>
+      <w:proofErr w:type="spellStart"/>
+      <w:r>
+        <w:rPr>
+          <w:rFonts w:ascii="Times New Roman" w:eastAsia="Times New Roman" w:hAnsi="Times New Roman" w:cs="Times New Roman"/>
+          <w:b/>
+          <w:bCs/>
+          <w:color w:val="000000"/>
+          <w:lang w:val="fr-CA" w:eastAsia="fr-CA"/>
+        </w:rPr>
+        <w:t>systeme_eclairage_id</w:t>
+      </w:r>
+      <w:proofErr w:type="spellEnd"/>
+      <w:r>
+        <w:rPr>
+          <w:rFonts w:ascii="Times New Roman" w:eastAsia="Times New Roman" w:hAnsi="Times New Roman" w:cs="Times New Roman"/>
+          <w:color w:val="000000"/>
+          <w:lang w:val="fr-CA" w:eastAsia="fr-CA"/>
+        </w:rPr>
+        <w:t xml:space="preserve">, </w:t>
+      </w:r>
+      <w:proofErr w:type="spellStart"/>
+      <w:r>
+        <w:rPr>
+          <w:rFonts w:ascii="Times New Roman" w:eastAsia="Times New Roman" w:hAnsi="Times New Roman" w:cs="Times New Roman"/>
+          <w:color w:val="000000"/>
+          <w:lang w:val="fr-CA" w:eastAsia="fr-CA"/>
+        </w:rPr>
+        <w:t>min_luminosite</w:t>
+      </w:r>
+      <w:proofErr w:type="spellEnd"/>
+      <w:r>
+        <w:rPr>
+          <w:rFonts w:ascii="Times New Roman" w:eastAsia="Times New Roman" w:hAnsi="Times New Roman" w:cs="Times New Roman"/>
+          <w:color w:val="000000"/>
+          <w:lang w:val="fr-CA" w:eastAsia="fr-CA"/>
+        </w:rPr>
+        <w:t xml:space="preserve">, </w:t>
+      </w:r>
+      <w:proofErr w:type="spellStart"/>
+      <w:r>
+        <w:rPr>
+          <w:rFonts w:ascii="Times New Roman" w:eastAsia="Times New Roman" w:hAnsi="Times New Roman" w:cs="Times New Roman"/>
+          <w:color w:val="000000"/>
+          <w:lang w:val="fr-CA" w:eastAsia="fr-CA"/>
+        </w:rPr>
+        <w:t>max_luminosite</w:t>
+      </w:r>
+      <w:proofErr w:type="spellEnd"/>
+      <w:r>
+        <w:rPr>
+          <w:rFonts w:ascii="Times New Roman" w:eastAsia="Times New Roman" w:hAnsi="Times New Roman" w:cs="Times New Roman"/>
+          <w:color w:val="000000"/>
+          <w:lang w:val="fr-CA" w:eastAsia="fr-CA"/>
+        </w:rPr>
+        <w:t>)</w:t>
+      </w:r>
+    </w:p>
+    <w:p>
+      <w:pPr>
+        <w:spacing w:before="240" w:after="240" w:line="240" w:lineRule="auto"/>
+        <w:rPr>
+          <w:rFonts w:ascii="Times New Roman" w:eastAsia="Times New Roman" w:hAnsi="Times New Roman" w:cs="Times New Roman"/>
+          <w:sz w:val="24"/>
+          <w:szCs w:val="24"/>
+          <w:lang w:val="fr-CA" w:eastAsia="fr-CA"/>
+        </w:rPr>
+      </w:pPr>
+      <w:proofErr w:type="spellStart"/>
+      <w:r>
+        <w:rPr>
+          <w:rFonts w:ascii="Times New Roman" w:eastAsia="Times New Roman" w:hAnsi="Times New Roman" w:cs="Times New Roman"/>
+          <w:color w:val="000000"/>
+          <w:lang w:val="fr-CA" w:eastAsia="fr-CA"/>
+        </w:rPr>
+        <w:t>SystemeSonorisation</w:t>
+      </w:r>
+      <w:proofErr w:type="spellEnd"/>
+      <w:r>
+        <w:rPr>
+          <w:rFonts w:ascii="Times New Roman" w:eastAsia="Times New Roman" w:hAnsi="Times New Roman" w:cs="Times New Roman"/>
+          <w:color w:val="000000"/>
+          <w:lang w:val="fr-CA" w:eastAsia="fr-CA"/>
+        </w:rPr>
+        <w:t xml:space="preserve"> (</w:t>
+      </w:r>
+      <w:proofErr w:type="spellStart"/>
+      <w:r>
+        <w:rPr>
+          <w:rFonts w:ascii="Times New Roman" w:eastAsia="Times New Roman" w:hAnsi="Times New Roman" w:cs="Times New Roman"/>
+          <w:b/>
+          <w:bCs/>
+          <w:color w:val="000000"/>
+          <w:lang w:val="fr-CA" w:eastAsia="fr-CA"/>
+        </w:rPr>
+        <w:t>systeme_sonorisation_id</w:t>
+      </w:r>
+      <w:proofErr w:type="spellEnd"/>
+      <w:r>
+        <w:rPr>
+          <w:rFonts w:ascii="Times New Roman" w:eastAsia="Times New Roman" w:hAnsi="Times New Roman" w:cs="Times New Roman"/>
+          <w:color w:val="000000"/>
+          <w:lang w:val="fr-CA" w:eastAsia="fr-CA"/>
+        </w:rPr>
+        <w:t xml:space="preserve">, </w:t>
+      </w:r>
+      <w:proofErr w:type="spellStart"/>
+      <w:r>
+        <w:rPr>
+          <w:rFonts w:ascii="Times New Roman" w:eastAsia="Times New Roman" w:hAnsi="Times New Roman" w:cs="Times New Roman"/>
+          <w:color w:val="000000"/>
+          <w:lang w:val="fr-CA" w:eastAsia="fr-CA"/>
+        </w:rPr>
+        <w:t>min_volume</w:t>
+      </w:r>
+      <w:proofErr w:type="spellEnd"/>
+      <w:r>
+        <w:rPr>
+          <w:rFonts w:ascii="Times New Roman" w:eastAsia="Times New Roman" w:hAnsi="Times New Roman" w:cs="Times New Roman"/>
+          <w:color w:val="000000"/>
+          <w:lang w:val="fr-CA" w:eastAsia="fr-CA"/>
+        </w:rPr>
+        <w:t xml:space="preserve">, </w:t>
+      </w:r>
+      <w:proofErr w:type="spellStart"/>
+      <w:r>
+        <w:rPr>
+          <w:rFonts w:ascii="Times New Roman" w:eastAsia="Times New Roman" w:hAnsi="Times New Roman" w:cs="Times New Roman"/>
+          <w:color w:val="000000"/>
+          <w:lang w:val="fr-CA" w:eastAsia="fr-CA"/>
+        </w:rPr>
+        <w:t>max_volume</w:t>
+      </w:r>
+      <w:proofErr w:type="spellEnd"/>
+      <w:r>
+        <w:rPr>
+          <w:rFonts w:ascii="Times New Roman" w:eastAsia="Times New Roman" w:hAnsi="Times New Roman" w:cs="Times New Roman"/>
+          <w:color w:val="000000"/>
+          <w:lang w:val="fr-CA" w:eastAsia="fr-CA"/>
+        </w:rPr>
+        <w:t>)</w:t>
+      </w:r>
+    </w:p>
+    <w:p>
+      <w:pPr>
+        <w:spacing w:before="240" w:after="240" w:line="240" w:lineRule="auto"/>
+        <w:rPr>
+          <w:rFonts w:ascii="Times New Roman" w:eastAsia="Times New Roman" w:hAnsi="Times New Roman" w:cs="Times New Roman"/>
+          <w:sz w:val="24"/>
+          <w:szCs w:val="24"/>
+          <w:lang w:val="fr-CA" w:eastAsia="fr-CA"/>
+        </w:rPr>
+      </w:pPr>
+      <w:proofErr w:type="spellStart"/>
+      <w:r>
+        <w:rPr>
+          <w:rFonts w:ascii="Times New Roman" w:eastAsia="Times New Roman" w:hAnsi="Times New Roman" w:cs="Times New Roman"/>
+          <w:color w:val="000000"/>
+          <w:lang w:val="fr-CA" w:eastAsia="fr-CA"/>
+        </w:rPr>
+        <w:t>Adresse_</w:t>
+      </w:r>
+      <w:proofErr w:type="gramStart"/>
+      <w:r>
+        <w:rPr>
+          <w:rFonts w:ascii="Times New Roman" w:eastAsia="Times New Roman" w:hAnsi="Times New Roman" w:cs="Times New Roman"/>
+          <w:color w:val="000000"/>
+          <w:lang w:val="fr-CA" w:eastAsia="fr-CA"/>
+        </w:rPr>
+        <w:t>civique</w:t>
+      </w:r>
+      <w:proofErr w:type="spellEnd"/>
+      <w:r>
+        <w:rPr>
+          <w:rFonts w:ascii="Times New Roman" w:eastAsia="Times New Roman" w:hAnsi="Times New Roman" w:cs="Times New Roman"/>
+          <w:color w:val="000000"/>
+          <w:lang w:val="fr-CA" w:eastAsia="fr-CA"/>
+        </w:rPr>
+        <w:t>(</w:t>
+      </w:r>
+      <w:proofErr w:type="spellStart"/>
+      <w:proofErr w:type="gramEnd"/>
+      <w:r>
+        <w:rPr>
+          <w:rFonts w:ascii="Times New Roman" w:eastAsia="Times New Roman" w:hAnsi="Times New Roman" w:cs="Times New Roman"/>
+          <w:b/>
+          <w:bCs/>
+          <w:color w:val="000000"/>
+          <w:lang w:val="fr-CA" w:eastAsia="fr-CA"/>
+        </w:rPr>
+        <w:t>numero_adresse</w:t>
+      </w:r>
+      <w:proofErr w:type="spellEnd"/>
+      <w:r>
+        <w:rPr>
+          <w:rFonts w:ascii="Times New Roman" w:eastAsia="Times New Roman" w:hAnsi="Times New Roman" w:cs="Times New Roman"/>
+          <w:b/>
+          <w:bCs/>
+          <w:color w:val="000000"/>
+          <w:lang w:val="fr-CA" w:eastAsia="fr-CA"/>
+        </w:rPr>
+        <w:t>, rue, ville</w:t>
+      </w:r>
+      <w:r>
+        <w:rPr>
+          <w:rFonts w:ascii="Times New Roman" w:eastAsia="Times New Roman" w:hAnsi="Times New Roman" w:cs="Times New Roman"/>
+          <w:color w:val="000000"/>
+          <w:lang w:val="fr-CA" w:eastAsia="fr-CA"/>
+        </w:rPr>
+        <w:t>)</w:t>
+      </w:r>
+    </w:p>
+    <w:p>
+      <w:pPr>
+        <w:spacing w:before="240" w:after="240" w:line="240" w:lineRule="auto"/>
+        <w:rPr>
+          <w:rFonts w:ascii="Times New Roman" w:eastAsia="Times New Roman" w:hAnsi="Times New Roman" w:cs="Times New Roman"/>
+          <w:sz w:val="24"/>
+          <w:szCs w:val="24"/>
+          <w:lang w:val="fr-CA" w:eastAsia="fr-CA"/>
+        </w:rPr>
+      </w:pPr>
+      <w:proofErr w:type="spellStart"/>
+      <w:r>
+        <w:rPr>
+          <w:rFonts w:ascii="Times New Roman" w:eastAsia="Times New Roman" w:hAnsi="Times New Roman" w:cs="Times New Roman"/>
+          <w:color w:val="000000"/>
+          <w:lang w:val="fr-CA" w:eastAsia="fr-CA"/>
+        </w:rPr>
+        <w:t>Role_</w:t>
+      </w:r>
+      <w:proofErr w:type="gramStart"/>
+      <w:r>
+        <w:rPr>
+          <w:rFonts w:ascii="Times New Roman" w:eastAsia="Times New Roman" w:hAnsi="Times New Roman" w:cs="Times New Roman"/>
+          <w:color w:val="000000"/>
+          <w:lang w:val="fr-CA" w:eastAsia="fr-CA"/>
+        </w:rPr>
+        <w:t>personnel</w:t>
+      </w:r>
+      <w:proofErr w:type="spellEnd"/>
+      <w:r>
+        <w:rPr>
+          <w:rFonts w:ascii="Times New Roman" w:eastAsia="Times New Roman" w:hAnsi="Times New Roman" w:cs="Times New Roman"/>
+          <w:color w:val="000000"/>
+          <w:lang w:val="fr-CA" w:eastAsia="fr-CA"/>
+        </w:rPr>
+        <w:t>(</w:t>
+      </w:r>
+      <w:proofErr w:type="spellStart"/>
+      <w:proofErr w:type="gramEnd"/>
+      <w:r>
+        <w:rPr>
+          <w:rFonts w:ascii="Times New Roman" w:eastAsia="Times New Roman" w:hAnsi="Times New Roman" w:cs="Times New Roman"/>
+          <w:b/>
+          <w:bCs/>
+          <w:color w:val="000000"/>
+          <w:lang w:val="fr-CA" w:eastAsia="fr-CA"/>
+        </w:rPr>
+        <w:t>id_role</w:t>
+      </w:r>
+      <w:proofErr w:type="spellEnd"/>
+      <w:r>
+        <w:rPr>
+          <w:rFonts w:ascii="Times New Roman" w:eastAsia="Times New Roman" w:hAnsi="Times New Roman" w:cs="Times New Roman"/>
+          <w:color w:val="000000"/>
+          <w:lang w:val="fr-CA" w:eastAsia="fr-CA"/>
+        </w:rPr>
+        <w:t xml:space="preserve">, nom, secteur, expertise, </w:t>
+      </w:r>
+      <w:proofErr w:type="spellStart"/>
+      <w:r>
+        <w:rPr>
+          <w:rFonts w:ascii="Times New Roman" w:eastAsia="Times New Roman" w:hAnsi="Times New Roman" w:cs="Times New Roman"/>
+          <w:color w:val="000000"/>
+          <w:lang w:val="fr-CA" w:eastAsia="fr-CA"/>
+        </w:rPr>
+        <w:t>droit_acces</w:t>
+      </w:r>
+      <w:proofErr w:type="spellEnd"/>
+      <w:r>
+        <w:rPr>
+          <w:rFonts w:ascii="Times New Roman" w:eastAsia="Times New Roman" w:hAnsi="Times New Roman" w:cs="Times New Roman"/>
+          <w:color w:val="000000"/>
+          <w:lang w:val="fr-CA" w:eastAsia="fr-CA"/>
+        </w:rPr>
+        <w:t>)</w:t>
+      </w:r>
+    </w:p>
+    <w:p>
+      <w:pPr>
+        <w:spacing w:before="240" w:after="240" w:line="240" w:lineRule="auto"/>
+        <w:rPr>
+          <w:rFonts w:ascii="Times New Roman" w:eastAsia="Times New Roman" w:hAnsi="Times New Roman" w:cs="Times New Roman"/>
+          <w:sz w:val="24"/>
+          <w:szCs w:val="24"/>
+          <w:lang w:val="fr-CA" w:eastAsia="fr-CA"/>
+        </w:rPr>
+      </w:pPr>
+      <w:proofErr w:type="gramStart"/>
+      <w:r>
+        <w:rPr>
+          <w:rFonts w:ascii="Times New Roman" w:eastAsia="Times New Roman" w:hAnsi="Times New Roman" w:cs="Times New Roman"/>
+          <w:color w:val="000000"/>
+          <w:lang w:val="fr-CA" w:eastAsia="fr-CA"/>
+        </w:rPr>
+        <w:t>Personnel(</w:t>
+      </w:r>
+      <w:proofErr w:type="spellStart"/>
+      <w:proofErr w:type="gramEnd"/>
+      <w:r>
+        <w:rPr>
+          <w:rFonts w:ascii="Times New Roman" w:eastAsia="Times New Roman" w:hAnsi="Times New Roman" w:cs="Times New Roman"/>
+          <w:b/>
+          <w:bCs/>
+          <w:color w:val="000000"/>
+          <w:lang w:val="fr-CA" w:eastAsia="fr-CA"/>
+        </w:rPr>
+        <w:t>numero_id</w:t>
+      </w:r>
+      <w:proofErr w:type="spellEnd"/>
+      <w:r>
+        <w:rPr>
+          <w:rFonts w:ascii="Times New Roman" w:eastAsia="Times New Roman" w:hAnsi="Times New Roman" w:cs="Times New Roman"/>
+          <w:color w:val="000000"/>
+          <w:lang w:val="fr-CA" w:eastAsia="fr-CA"/>
+        </w:rPr>
+        <w:t xml:space="preserve">, nom, </w:t>
+      </w:r>
+      <w:proofErr w:type="spellStart"/>
+      <w:r>
+        <w:rPr>
+          <w:rFonts w:ascii="Times New Roman" w:eastAsia="Times New Roman" w:hAnsi="Times New Roman" w:cs="Times New Roman"/>
+          <w:color w:val="000000"/>
+          <w:lang w:val="fr-CA" w:eastAsia="fr-CA"/>
+        </w:rPr>
+        <w:t>prenom</w:t>
+      </w:r>
+      <w:proofErr w:type="spellEnd"/>
+      <w:r>
+        <w:rPr>
+          <w:rFonts w:ascii="Times New Roman" w:eastAsia="Times New Roman" w:hAnsi="Times New Roman" w:cs="Times New Roman"/>
+          <w:color w:val="000000"/>
+          <w:lang w:val="fr-CA" w:eastAsia="fr-CA"/>
+        </w:rPr>
+        <w:t xml:space="preserve">, </w:t>
+      </w:r>
+      <w:r>
+        <w:rPr>
+          <w:rFonts w:ascii="Times New Roman" w:eastAsia="Times New Roman" w:hAnsi="Times New Roman" w:cs="Times New Roman"/>
+          <w:b/>
+          <w:bCs/>
+          <w:color w:val="000000"/>
+          <w:lang w:val="fr-CA" w:eastAsia="fr-CA"/>
+        </w:rPr>
+        <w:t>#id_role</w:t>
+      </w:r>
+      <w:r>
+        <w:rPr>
+          <w:rFonts w:ascii="Times New Roman" w:eastAsia="Times New Roman" w:hAnsi="Times New Roman" w:cs="Times New Roman"/>
+          <w:color w:val="000000"/>
+          <w:lang w:val="fr-CA" w:eastAsia="fr-CA"/>
+        </w:rPr>
+        <w:t xml:space="preserve">, </w:t>
+      </w:r>
+      <w:r>
+        <w:rPr>
+          <w:rFonts w:ascii="Times New Roman" w:eastAsia="Times New Roman" w:hAnsi="Times New Roman" w:cs="Times New Roman"/>
+          <w:b/>
+          <w:bCs/>
+          <w:color w:val="000000"/>
+          <w:lang w:val="fr-CA" w:eastAsia="fr-CA"/>
+        </w:rPr>
+        <w:t>#numero_adresse</w:t>
+      </w:r>
+      <w:r>
+        <w:rPr>
+          <w:rFonts w:ascii="Times New Roman" w:eastAsia="Times New Roman" w:hAnsi="Times New Roman" w:cs="Times New Roman"/>
+          <w:color w:val="000000"/>
+          <w:lang w:val="fr-CA" w:eastAsia="fr-CA"/>
+        </w:rPr>
+        <w:t xml:space="preserve">, </w:t>
+      </w:r>
+      <w:r>
+        <w:rPr>
+          <w:rFonts w:ascii="Times New Roman" w:eastAsia="Times New Roman" w:hAnsi="Times New Roman" w:cs="Times New Roman"/>
+          <w:b/>
+          <w:bCs/>
+          <w:color w:val="000000"/>
+          <w:lang w:val="fr-CA" w:eastAsia="fr-CA"/>
+        </w:rPr>
+        <w:t>#rue</w:t>
+      </w:r>
+      <w:r>
+        <w:rPr>
+          <w:rFonts w:ascii="Times New Roman" w:eastAsia="Times New Roman" w:hAnsi="Times New Roman" w:cs="Times New Roman"/>
+          <w:color w:val="000000"/>
+          <w:lang w:val="fr-CA" w:eastAsia="fr-CA"/>
+        </w:rPr>
+        <w:t xml:space="preserve">, </w:t>
+      </w:r>
+      <w:r>
+        <w:rPr>
+          <w:rFonts w:ascii="Times New Roman" w:eastAsia="Times New Roman" w:hAnsi="Times New Roman" w:cs="Times New Roman"/>
+          <w:b/>
+          <w:bCs/>
+          <w:color w:val="000000"/>
+          <w:lang w:val="fr-CA" w:eastAsia="fr-CA"/>
+        </w:rPr>
+        <w:t>#ville</w:t>
+      </w:r>
+      <w:r>
+        <w:rPr>
+          <w:rFonts w:ascii="Times New Roman" w:eastAsia="Times New Roman" w:hAnsi="Times New Roman" w:cs="Times New Roman"/>
+          <w:color w:val="000000"/>
+          <w:lang w:val="fr-CA" w:eastAsia="fr-CA"/>
+        </w:rPr>
+        <w:t>)</w:t>
+      </w:r>
+    </w:p>
+    <w:p>
+      <w:pPr>
+        <w:spacing w:before="240" w:after="240" w:line="240" w:lineRule="auto"/>
+        <w:rPr>
+          <w:rFonts w:ascii="Times New Roman" w:eastAsia="Times New Roman" w:hAnsi="Times New Roman" w:cs="Times New Roman"/>
+          <w:sz w:val="24"/>
+          <w:szCs w:val="24"/>
+          <w:lang w:val="fr-CA" w:eastAsia="fr-CA"/>
+        </w:rPr>
+      </w:pPr>
+      <w:proofErr w:type="gramStart"/>
+      <w:r>
+        <w:rPr>
+          <w:rFonts w:ascii="Times New Roman" w:eastAsia="Times New Roman" w:hAnsi="Times New Roman" w:cs="Times New Roman"/>
+          <w:color w:val="000000"/>
+          <w:lang w:val="fr-CA" w:eastAsia="fr-CA"/>
+        </w:rPr>
+        <w:t>Recette(</w:t>
+      </w:r>
+      <w:proofErr w:type="spellStart"/>
+      <w:proofErr w:type="gramEnd"/>
+      <w:r>
+        <w:rPr>
+          <w:rFonts w:ascii="Times New Roman" w:eastAsia="Times New Roman" w:hAnsi="Times New Roman" w:cs="Times New Roman"/>
+          <w:b/>
+          <w:bCs/>
+          <w:color w:val="000000"/>
+          <w:lang w:val="fr-CA" w:eastAsia="fr-CA"/>
+        </w:rPr>
+        <w:t>recette_id</w:t>
+      </w:r>
+      <w:proofErr w:type="spellEnd"/>
+      <w:r>
+        <w:rPr>
+          <w:rFonts w:ascii="Times New Roman" w:eastAsia="Times New Roman" w:hAnsi="Times New Roman" w:cs="Times New Roman"/>
+          <w:color w:val="000000"/>
+          <w:lang w:val="fr-CA" w:eastAsia="fr-CA"/>
+        </w:rPr>
+        <w:t xml:space="preserve">, date, montant profit, coûts, </w:t>
+      </w:r>
+      <w:r>
+        <w:rPr>
+          <w:rFonts w:ascii="Times New Roman" w:eastAsia="Times New Roman" w:hAnsi="Times New Roman" w:cs="Times New Roman"/>
+          <w:b/>
+          <w:bCs/>
+          <w:color w:val="000000"/>
+          <w:lang w:val="fr-CA" w:eastAsia="fr-CA"/>
+        </w:rPr>
+        <w:t>#machine_jeu_id</w:t>
+      </w:r>
+      <w:r>
+        <w:rPr>
+          <w:rFonts w:ascii="Times New Roman" w:eastAsia="Times New Roman" w:hAnsi="Times New Roman" w:cs="Times New Roman"/>
+          <w:color w:val="000000"/>
+          <w:lang w:val="fr-CA" w:eastAsia="fr-CA"/>
+        </w:rPr>
+        <w:t>, rentable)</w:t>
+      </w:r>
+    </w:p>
+    <w:p>
+      <w:pPr>
+        <w:spacing w:before="240" w:after="240" w:line="240" w:lineRule="auto"/>
+        <w:rPr>
+          <w:rFonts w:ascii="Times New Roman" w:eastAsia="Times New Roman" w:hAnsi="Times New Roman" w:cs="Times New Roman"/>
+          <w:sz w:val="24"/>
+          <w:szCs w:val="24"/>
+          <w:lang w:val="fr-CA" w:eastAsia="fr-CA"/>
+        </w:rPr>
+      </w:pPr>
+      <w:proofErr w:type="gramStart"/>
+      <w:r>
+        <w:rPr>
+          <w:rFonts w:ascii="Times New Roman" w:eastAsia="Times New Roman" w:hAnsi="Times New Roman" w:cs="Times New Roman"/>
+          <w:color w:val="000000"/>
+          <w:lang w:val="fr-CA" w:eastAsia="fr-CA"/>
+        </w:rPr>
+        <w:t>Panne(</w:t>
+      </w:r>
+      <w:proofErr w:type="spellStart"/>
+      <w:proofErr w:type="gramEnd"/>
+      <w:r>
+        <w:rPr>
+          <w:rFonts w:ascii="Times New Roman" w:eastAsia="Times New Roman" w:hAnsi="Times New Roman" w:cs="Times New Roman"/>
+          <w:b/>
+          <w:bCs/>
+          <w:color w:val="000000"/>
+          <w:lang w:val="fr-CA" w:eastAsia="fr-CA"/>
+        </w:rPr>
+        <w:t>panne_id</w:t>
+      </w:r>
+      <w:proofErr w:type="spellEnd"/>
+      <w:r>
+        <w:rPr>
+          <w:rFonts w:ascii="Times New Roman" w:eastAsia="Times New Roman" w:hAnsi="Times New Roman" w:cs="Times New Roman"/>
+          <w:color w:val="000000"/>
+          <w:lang w:val="fr-CA" w:eastAsia="fr-CA"/>
+        </w:rPr>
+        <w:t xml:space="preserve">, type, date, </w:t>
+      </w:r>
+      <w:r>
+        <w:rPr>
+          <w:rFonts w:ascii="Times New Roman" w:eastAsia="Times New Roman" w:hAnsi="Times New Roman" w:cs="Times New Roman"/>
+          <w:b/>
+          <w:bCs/>
+          <w:color w:val="000000"/>
+          <w:lang w:val="fr-CA" w:eastAsia="fr-CA"/>
+        </w:rPr>
+        <w:t>#personnel_id</w:t>
+      </w:r>
+      <w:r>
+        <w:rPr>
+          <w:rFonts w:ascii="Times New Roman" w:eastAsia="Times New Roman" w:hAnsi="Times New Roman" w:cs="Times New Roman"/>
+          <w:color w:val="000000"/>
+          <w:lang w:val="fr-CA" w:eastAsia="fr-CA"/>
+        </w:rPr>
+        <w:t xml:space="preserve">, </w:t>
+      </w:r>
+      <w:proofErr w:type="spellStart"/>
+      <w:r>
+        <w:rPr>
+          <w:rFonts w:ascii="Times New Roman" w:eastAsia="Times New Roman" w:hAnsi="Times New Roman" w:cs="Times New Roman"/>
+          <w:color w:val="000000"/>
+          <w:lang w:val="fr-CA" w:eastAsia="fr-CA"/>
+        </w:rPr>
+        <w:t>piece</w:t>
+      </w:r>
+      <w:proofErr w:type="spellEnd"/>
+      <w:r>
+        <w:rPr>
+          <w:rFonts w:ascii="Times New Roman" w:eastAsia="Times New Roman" w:hAnsi="Times New Roman" w:cs="Times New Roman"/>
+          <w:color w:val="000000"/>
+          <w:lang w:val="fr-CA" w:eastAsia="fr-CA"/>
+        </w:rPr>
+        <w:t xml:space="preserve">, </w:t>
+      </w:r>
+      <w:r>
+        <w:rPr>
+          <w:rFonts w:ascii="Times New Roman" w:eastAsia="Times New Roman" w:hAnsi="Times New Roman" w:cs="Times New Roman"/>
+          <w:b/>
+          <w:bCs/>
+          <w:color w:val="000000"/>
+          <w:lang w:val="fr-CA" w:eastAsia="fr-CA"/>
+        </w:rPr>
+        <w:t>#id_type_panne</w:t>
+      </w:r>
+      <w:r>
+        <w:rPr>
+          <w:rFonts w:ascii="Times New Roman" w:eastAsia="Times New Roman" w:hAnsi="Times New Roman" w:cs="Times New Roman"/>
+          <w:color w:val="000000"/>
+          <w:lang w:val="fr-CA" w:eastAsia="fr-CA"/>
+        </w:rPr>
+        <w:t>)</w:t>
+      </w:r>
+    </w:p>
+    <w:p>
+      <w:pPr>
+        <w:spacing w:before="240" w:after="240" w:line="240" w:lineRule="auto"/>
+        <w:rPr>
+          <w:rFonts w:ascii="Times New Roman" w:eastAsia="Times New Roman" w:hAnsi="Times New Roman" w:cs="Times New Roman"/>
+          <w:sz w:val="24"/>
+          <w:szCs w:val="24"/>
+          <w:lang w:val="fr-CA" w:eastAsia="fr-CA"/>
+        </w:rPr>
+      </w:pPr>
+      <w:proofErr w:type="spellStart"/>
+      <w:r>
+        <w:rPr>
+          <w:rFonts w:ascii="Times New Roman" w:eastAsia="Times New Roman" w:hAnsi="Times New Roman" w:cs="Times New Roman"/>
+          <w:color w:val="000000"/>
+          <w:lang w:val="fr-CA" w:eastAsia="fr-CA"/>
+        </w:rPr>
+        <w:t>Type_</w:t>
+      </w:r>
+      <w:proofErr w:type="gramStart"/>
+      <w:r>
+        <w:rPr>
+          <w:rFonts w:ascii="Times New Roman" w:eastAsia="Times New Roman" w:hAnsi="Times New Roman" w:cs="Times New Roman"/>
+          <w:color w:val="000000"/>
+          <w:lang w:val="fr-CA" w:eastAsia="fr-CA"/>
+        </w:rPr>
+        <w:t>panne</w:t>
+      </w:r>
+      <w:proofErr w:type="spellEnd"/>
+      <w:r>
+        <w:rPr>
+          <w:rFonts w:ascii="Times New Roman" w:eastAsia="Times New Roman" w:hAnsi="Times New Roman" w:cs="Times New Roman"/>
+          <w:color w:val="000000"/>
+          <w:lang w:val="fr-CA" w:eastAsia="fr-CA"/>
+        </w:rPr>
+        <w:t>(</w:t>
+      </w:r>
+      <w:proofErr w:type="spellStart"/>
+      <w:proofErr w:type="gramEnd"/>
+      <w:r>
+        <w:rPr>
+          <w:rFonts w:ascii="Times New Roman" w:eastAsia="Times New Roman" w:hAnsi="Times New Roman" w:cs="Times New Roman"/>
+          <w:b/>
+          <w:bCs/>
+          <w:color w:val="000000"/>
+          <w:lang w:val="fr-CA" w:eastAsia="fr-CA"/>
+        </w:rPr>
+        <w:t>id_type_panne</w:t>
+      </w:r>
+      <w:proofErr w:type="spellEnd"/>
+      <w:r>
+        <w:rPr>
+          <w:rFonts w:ascii="Times New Roman" w:eastAsia="Times New Roman" w:hAnsi="Times New Roman" w:cs="Times New Roman"/>
+          <w:color w:val="000000"/>
+          <w:lang w:val="fr-CA" w:eastAsia="fr-CA"/>
+        </w:rPr>
+        <w:t xml:space="preserve">, nom. </w:t>
+      </w:r>
+      <w:proofErr w:type="gramStart"/>
+      <w:r>
+        <w:rPr>
+          <w:rFonts w:ascii="Times New Roman" w:eastAsia="Times New Roman" w:hAnsi="Times New Roman" w:cs="Times New Roman"/>
+          <w:color w:val="000000"/>
+          <w:lang w:val="fr-CA" w:eastAsia="fr-CA"/>
+        </w:rPr>
+        <w:t>catégorie</w:t>
+      </w:r>
+      <w:proofErr w:type="gramEnd"/>
+      <w:r>
+        <w:rPr>
+          <w:rFonts w:ascii="Times New Roman" w:eastAsia="Times New Roman" w:hAnsi="Times New Roman" w:cs="Times New Roman"/>
+          <w:color w:val="000000"/>
+          <w:lang w:val="fr-CA" w:eastAsia="fr-CA"/>
+        </w:rPr>
+        <w:t>)</w:t>
+      </w:r>
+    </w:p>
+    <w:p>
+      <w:pPr>
+        <w:spacing w:before="240" w:after="240" w:line="240" w:lineRule="auto"/>
+        <w:rPr>
+          <w:rFonts w:ascii="Times New Roman" w:eastAsia="Times New Roman" w:hAnsi="Times New Roman" w:cs="Times New Roman"/>
+          <w:sz w:val="24"/>
+          <w:szCs w:val="24"/>
+          <w:lang w:val="fr-CA" w:eastAsia="fr-CA"/>
+        </w:rPr>
+      </w:pPr>
+      <w:proofErr w:type="gramStart"/>
+      <w:r>
+        <w:rPr>
+          <w:rFonts w:ascii="Times New Roman" w:eastAsia="Times New Roman" w:hAnsi="Times New Roman" w:cs="Times New Roman"/>
+          <w:color w:val="000000"/>
+          <w:lang w:val="fr-CA" w:eastAsia="fr-CA"/>
+        </w:rPr>
+        <w:t>Piece(</w:t>
+      </w:r>
+      <w:proofErr w:type="spellStart"/>
+      <w:proofErr w:type="gramEnd"/>
+      <w:r>
+        <w:rPr>
+          <w:rFonts w:ascii="Times New Roman" w:eastAsia="Times New Roman" w:hAnsi="Times New Roman" w:cs="Times New Roman"/>
+          <w:b/>
+          <w:bCs/>
+          <w:color w:val="000000"/>
+          <w:lang w:val="fr-CA" w:eastAsia="fr-CA"/>
+        </w:rPr>
+        <w:t>id_piece</w:t>
+      </w:r>
+      <w:proofErr w:type="spellEnd"/>
+      <w:r>
+        <w:rPr>
+          <w:rFonts w:ascii="Times New Roman" w:eastAsia="Times New Roman" w:hAnsi="Times New Roman" w:cs="Times New Roman"/>
+          <w:color w:val="000000"/>
+          <w:lang w:val="fr-CA" w:eastAsia="fr-CA"/>
+        </w:rPr>
+        <w:t xml:space="preserve">, nom, </w:t>
+      </w:r>
+      <w:proofErr w:type="spellStart"/>
+      <w:r>
+        <w:rPr>
+          <w:rFonts w:ascii="Times New Roman" w:eastAsia="Times New Roman" w:hAnsi="Times New Roman" w:cs="Times New Roman"/>
+          <w:color w:val="000000"/>
+          <w:lang w:val="fr-CA" w:eastAsia="fr-CA"/>
+        </w:rPr>
+        <w:t>date_service</w:t>
+      </w:r>
+      <w:proofErr w:type="spellEnd"/>
+      <w:r>
+        <w:rPr>
+          <w:rFonts w:ascii="Times New Roman" w:eastAsia="Times New Roman" w:hAnsi="Times New Roman" w:cs="Times New Roman"/>
+          <w:color w:val="000000"/>
+          <w:lang w:val="fr-CA" w:eastAsia="fr-CA"/>
+        </w:rPr>
+        <w:t xml:space="preserve">, </w:t>
+      </w:r>
+      <w:proofErr w:type="spellStart"/>
+      <w:r>
+        <w:rPr>
+          <w:rFonts w:ascii="Times New Roman" w:eastAsia="Times New Roman" w:hAnsi="Times New Roman" w:cs="Times New Roman"/>
+          <w:color w:val="000000"/>
+          <w:lang w:val="fr-CA" w:eastAsia="fr-CA"/>
+        </w:rPr>
+        <w:t>etat</w:t>
+      </w:r>
+      <w:proofErr w:type="spellEnd"/>
+      <w:r>
+        <w:rPr>
+          <w:rFonts w:ascii="Times New Roman" w:eastAsia="Times New Roman" w:hAnsi="Times New Roman" w:cs="Times New Roman"/>
+          <w:color w:val="000000"/>
+          <w:lang w:val="fr-CA" w:eastAsia="fr-CA"/>
+        </w:rPr>
+        <w:t xml:space="preserve">, </w:t>
+      </w:r>
+      <w:r>
+        <w:rPr>
+          <w:rFonts w:ascii="Times New Roman" w:eastAsia="Times New Roman" w:hAnsi="Times New Roman" w:cs="Times New Roman"/>
+          <w:b/>
+          <w:bCs/>
+          <w:color w:val="000000"/>
+          <w:lang w:val="fr-CA" w:eastAsia="fr-CA"/>
+        </w:rPr>
+        <w:t>#id_fournisseur</w:t>
+      </w:r>
+      <w:r>
+        <w:rPr>
+          <w:rFonts w:ascii="Times New Roman" w:eastAsia="Times New Roman" w:hAnsi="Times New Roman" w:cs="Times New Roman"/>
+          <w:color w:val="000000"/>
+          <w:lang w:val="fr-CA" w:eastAsia="fr-CA"/>
+        </w:rPr>
+        <w:t xml:space="preserve">, </w:t>
+      </w:r>
+      <w:r>
+        <w:rPr>
+          <w:rFonts w:ascii="Times New Roman" w:eastAsia="Times New Roman" w:hAnsi="Times New Roman" w:cs="Times New Roman"/>
+          <w:b/>
+          <w:bCs/>
+          <w:color w:val="000000"/>
+          <w:lang w:val="fr-CA" w:eastAsia="fr-CA"/>
+        </w:rPr>
+        <w:t>#id_machine_jeu</w:t>
+      </w:r>
+      <w:r>
+        <w:rPr>
+          <w:rFonts w:ascii="Times New Roman" w:eastAsia="Times New Roman" w:hAnsi="Times New Roman" w:cs="Times New Roman"/>
+          <w:color w:val="000000"/>
+          <w:lang w:val="fr-CA" w:eastAsia="fr-CA"/>
+        </w:rPr>
+        <w:t xml:space="preserve">, </w:t>
+      </w:r>
+      <w:r>
+        <w:rPr>
+          <w:rFonts w:ascii="Times New Roman" w:eastAsia="Times New Roman" w:hAnsi="Times New Roman" w:cs="Times New Roman"/>
+          <w:b/>
+          <w:bCs/>
+          <w:color w:val="000000"/>
+          <w:lang w:val="fr-CA" w:eastAsia="fr-CA"/>
+        </w:rPr>
+        <w:t>#id_panne</w:t>
+      </w:r>
+      <w:r>
+        <w:rPr>
+          <w:rFonts w:ascii="Times New Roman" w:eastAsia="Times New Roman" w:hAnsi="Times New Roman" w:cs="Times New Roman"/>
+          <w:color w:val="000000"/>
+          <w:lang w:val="fr-CA" w:eastAsia="fr-CA"/>
+        </w:rPr>
+        <w:t>)</w:t>
+      </w:r>
+    </w:p>
+    <w:p>
+      <w:pPr>
+        <w:spacing w:before="240" w:after="240" w:line="240" w:lineRule="auto"/>
+        <w:rPr>
+          <w:rFonts w:ascii="Times New Roman" w:eastAsia="Times New Roman" w:hAnsi="Times New Roman" w:cs="Times New Roman"/>
+          <w:sz w:val="24"/>
+          <w:szCs w:val="24"/>
+          <w:lang w:val="fr-CA" w:eastAsia="fr-CA"/>
+        </w:rPr>
+      </w:pPr>
+      <w:proofErr w:type="gramStart"/>
+      <w:r>
+        <w:rPr>
+          <w:rFonts w:ascii="Times New Roman" w:eastAsia="Times New Roman" w:hAnsi="Times New Roman" w:cs="Times New Roman"/>
+          <w:color w:val="000000"/>
+          <w:lang w:val="fr-CA" w:eastAsia="fr-CA"/>
+        </w:rPr>
+        <w:t>Fournisseur(</w:t>
+      </w:r>
+      <w:proofErr w:type="spellStart"/>
+      <w:proofErr w:type="gramEnd"/>
+      <w:r>
+        <w:rPr>
+          <w:rFonts w:ascii="Times New Roman" w:eastAsia="Times New Roman" w:hAnsi="Times New Roman" w:cs="Times New Roman"/>
+          <w:b/>
+          <w:bCs/>
+          <w:color w:val="000000"/>
+          <w:lang w:val="fr-CA" w:eastAsia="fr-CA"/>
+        </w:rPr>
+        <w:t>id_fournisseur</w:t>
+      </w:r>
+      <w:proofErr w:type="spellEnd"/>
+      <w:r>
+        <w:rPr>
+          <w:rFonts w:ascii="Times New Roman" w:eastAsia="Times New Roman" w:hAnsi="Times New Roman" w:cs="Times New Roman"/>
+          <w:color w:val="000000"/>
+          <w:lang w:val="fr-CA" w:eastAsia="fr-CA"/>
+        </w:rPr>
+        <w:t>, nom, ville)</w:t>
+      </w:r>
+    </w:p>
+    <w:p>
+      <w:pPr>
+        <w:spacing w:before="240" w:after="240" w:line="240" w:lineRule="auto"/>
+        <w:rPr>
+          <w:rFonts w:ascii="Times New Roman" w:eastAsia="Times New Roman" w:hAnsi="Times New Roman" w:cs="Times New Roman"/>
+          <w:sz w:val="24"/>
+          <w:szCs w:val="24"/>
+          <w:lang w:val="fr-CA" w:eastAsia="fr-CA"/>
+        </w:rPr>
+      </w:pPr>
+    </w:p>
+    <w:p>
+      <w:pPr>
+        <w:spacing w:before="240" w:after="240" w:line="240" w:lineRule="auto"/>
+        <w:rPr>
+          <w:rFonts w:ascii="Times New Roman" w:eastAsia="Times New Roman" w:hAnsi="Times New Roman" w:cs="Times New Roman"/>
+          <w:sz w:val="24"/>
+          <w:szCs w:val="24"/>
+          <w:lang w:val="fr-CA" w:eastAsia="fr-CA"/>
+        </w:rPr>
+      </w:pPr>
+    </w:p>
+    <w:p>
+      <w:pPr>
+        <w:spacing w:before="240" w:after="240" w:line="240" w:lineRule="auto"/>
+        <w:rPr>
+          <w:rFonts w:ascii="Times New Roman" w:eastAsia="Times New Roman" w:hAnsi="Times New Roman" w:cs="Times New Roman"/>
+          <w:sz w:val="24"/>
+          <w:szCs w:val="24"/>
+          <w:lang w:val="fr-CA" w:eastAsia="fr-CA"/>
+        </w:rPr>
+      </w:pPr>
+    </w:p>
+    <w:p>
+      <w:pPr>
+        <w:spacing w:before="240" w:after="240" w:line="240" w:lineRule="auto"/>
+        <w:rPr>
+          <w:rFonts w:ascii="Times New Roman" w:eastAsia="Times New Roman" w:hAnsi="Times New Roman" w:cs="Times New Roman"/>
+          <w:sz w:val="24"/>
+          <w:szCs w:val="24"/>
+          <w:lang w:val="fr-CA" w:eastAsia="fr-CA"/>
+        </w:rPr>
+      </w:pPr>
+    </w:p>
+    <w:p>
+      <w:pPr>
+        <w:spacing w:before="240" w:after="240" w:line="240" w:lineRule="auto"/>
+        <w:rPr>
+          <w:rFonts w:ascii="Times New Roman" w:eastAsia="Times New Roman" w:hAnsi="Times New Roman" w:cs="Times New Roman"/>
+          <w:sz w:val="24"/>
+          <w:szCs w:val="24"/>
+          <w:lang w:val="fr-CA" w:eastAsia="fr-CA"/>
+        </w:rPr>
+      </w:pPr>
+    </w:p>
+    <w:p>
+      <w:pPr>
+        <w:spacing w:before="240" w:after="240" w:line="240" w:lineRule="auto"/>
+        <w:rPr>
+          <w:rFonts w:ascii="Times New Roman" w:eastAsia="Times New Roman" w:hAnsi="Times New Roman" w:cs="Times New Roman"/>
+          <w:sz w:val="24"/>
+          <w:szCs w:val="24"/>
+          <w:lang w:val="fr-CA" w:eastAsia="fr-CA"/>
+        </w:rPr>
+      </w:pPr>
+    </w:p>
+    <w:p>
+      <w:pPr>
+        <w:spacing w:before="240" w:after="240" w:line="240" w:lineRule="auto"/>
+        <w:rPr>
+          <w:rFonts w:ascii="Times New Roman" w:eastAsia="Times New Roman" w:hAnsi="Times New Roman" w:cs="Times New Roman"/>
+          <w:sz w:val="24"/>
+          <w:szCs w:val="24"/>
+          <w:lang w:val="fr-CA" w:eastAsia="fr-CA"/>
+        </w:rPr>
+      </w:pPr>
+    </w:p>
+    <w:p>
+      <w:pPr>
+        <w:spacing w:before="240" w:after="240" w:line="240" w:lineRule="auto"/>
+        <w:rPr>
+          <w:rFonts w:ascii="Times New Roman" w:eastAsia="Times New Roman" w:hAnsi="Times New Roman" w:cs="Times New Roman"/>
+          <w:sz w:val="24"/>
+          <w:szCs w:val="24"/>
+          <w:lang w:val="fr-CA" w:eastAsia="fr-CA"/>
+        </w:rPr>
+      </w:pPr>
+      <w:r>
+        <w:rPr>
+          <w:rFonts w:ascii="Times New Roman" w:eastAsia="Times New Roman" w:hAnsi="Times New Roman" w:cs="Times New Roman"/>
+          <w:sz w:val="24"/>
+          <w:szCs w:val="24"/>
+          <w:lang w:val="fr-CA" w:eastAsia="fr-CA"/>
+        </w:rPr>
+        <w:br/>
+      </w:r>
+    </w:p>
+    <w:p>
+      <w:pPr>
+        <w:spacing w:line="240" w:lineRule="auto"/>
+        <w:rPr>
+          <w:rFonts w:ascii="Times New Roman" w:eastAsia="Times New Roman" w:hAnsi="Times New Roman" w:cs="Times New Roman"/>
+          <w:sz w:val="24"/>
+          <w:szCs w:val="24"/>
+          <w:lang w:val="fr-CA" w:eastAsia="fr-CA"/>
+        </w:rPr>
+      </w:pPr>
+      <w:r>
+        <w:rPr>
+          <w:rFonts w:ascii="Times New Roman" w:eastAsia="Times New Roman" w:hAnsi="Times New Roman" w:cs="Times New Roman"/>
+          <w:b/>
+          <w:bCs/>
+          <w:color w:val="000000"/>
+          <w:sz w:val="24"/>
+          <w:szCs w:val="24"/>
+          <w:lang w:val="fr-CA" w:eastAsia="fr-CA"/>
+        </w:rPr>
+        <w:lastRenderedPageBreak/>
+        <w:t>Normalisation</w:t>
+      </w:r>
+    </w:p>
+    <w:p>
+      <w:pPr>
+        <w:spacing w:line="240" w:lineRule="auto"/>
+        <w:rPr>
+          <w:rFonts w:ascii="Times New Roman" w:eastAsia="Times New Roman" w:hAnsi="Times New Roman" w:cs="Times New Roman"/>
+          <w:sz w:val="24"/>
+          <w:szCs w:val="24"/>
+          <w:lang w:val="fr-CA" w:eastAsia="fr-CA"/>
+        </w:rPr>
+      </w:pPr>
+      <w:r>
+        <w:rPr>
+          <w:rFonts w:ascii="Times New Roman" w:eastAsia="Times New Roman" w:hAnsi="Times New Roman" w:cs="Times New Roman"/>
+          <w:color w:val="000000"/>
+          <w:lang w:val="fr-CA" w:eastAsia="fr-CA"/>
+        </w:rPr>
+        <w:t>Machine de jeu: (id) -&gt; (</w:t>
+      </w:r>
+      <w:proofErr w:type="spellStart"/>
+      <w:r>
+        <w:rPr>
+          <w:rFonts w:ascii="Times New Roman" w:eastAsia="Times New Roman" w:hAnsi="Times New Roman" w:cs="Times New Roman"/>
+          <w:color w:val="000000"/>
+          <w:lang w:val="fr-CA" w:eastAsia="fr-CA"/>
+        </w:rPr>
+        <w:t>date_service</w:t>
+      </w:r>
+      <w:proofErr w:type="spellEnd"/>
+      <w:r>
+        <w:rPr>
+          <w:rFonts w:ascii="Times New Roman" w:eastAsia="Times New Roman" w:hAnsi="Times New Roman" w:cs="Times New Roman"/>
+          <w:color w:val="000000"/>
+          <w:lang w:val="fr-CA" w:eastAsia="fr-CA"/>
+        </w:rPr>
+        <w:t>, #id_jeu)</w:t>
+      </w:r>
+    </w:p>
+    <w:p>
+      <w:pPr>
+        <w:spacing w:line="240" w:lineRule="auto"/>
+        <w:rPr>
+          <w:rFonts w:ascii="Times New Roman" w:eastAsia="Times New Roman" w:hAnsi="Times New Roman" w:cs="Times New Roman"/>
+          <w:sz w:val="24"/>
+          <w:szCs w:val="24"/>
+          <w:lang w:val="fr-CA" w:eastAsia="fr-CA"/>
+        </w:rPr>
+      </w:pPr>
+      <w:r>
+        <w:rPr>
+          <w:rFonts w:ascii="Times New Roman" w:eastAsia="Times New Roman" w:hAnsi="Times New Roman" w:cs="Times New Roman"/>
+          <w:color w:val="000000"/>
+          <w:lang w:val="fr-CA" w:eastAsia="fr-CA"/>
+        </w:rPr>
+        <w:t>Jeu: (</w:t>
+      </w:r>
+      <w:proofErr w:type="spellStart"/>
+      <w:r>
+        <w:rPr>
+          <w:rFonts w:ascii="Times New Roman" w:eastAsia="Times New Roman" w:hAnsi="Times New Roman" w:cs="Times New Roman"/>
+          <w:color w:val="000000"/>
+          <w:lang w:val="fr-CA" w:eastAsia="fr-CA"/>
+        </w:rPr>
+        <w:t>id_jeu</w:t>
+      </w:r>
+      <w:proofErr w:type="spellEnd"/>
+      <w:r>
+        <w:rPr>
+          <w:rFonts w:ascii="Times New Roman" w:eastAsia="Times New Roman" w:hAnsi="Times New Roman" w:cs="Times New Roman"/>
+          <w:color w:val="000000"/>
+          <w:lang w:val="fr-CA" w:eastAsia="fr-CA"/>
+        </w:rPr>
+        <w:t>) -&gt; (</w:t>
+      </w:r>
+      <w:proofErr w:type="spellStart"/>
+      <w:r>
+        <w:rPr>
+          <w:rFonts w:ascii="Times New Roman" w:eastAsia="Times New Roman" w:hAnsi="Times New Roman" w:cs="Times New Roman"/>
+          <w:color w:val="000000"/>
+          <w:lang w:val="fr-CA" w:eastAsia="fr-CA"/>
+        </w:rPr>
+        <w:t>nom_jeu</w:t>
+      </w:r>
+      <w:proofErr w:type="spellEnd"/>
+      <w:r>
+        <w:rPr>
+          <w:rFonts w:ascii="Times New Roman" w:eastAsia="Times New Roman" w:hAnsi="Times New Roman" w:cs="Times New Roman"/>
+          <w:color w:val="000000"/>
+          <w:lang w:val="fr-CA" w:eastAsia="fr-CA"/>
+        </w:rPr>
+        <w:t xml:space="preserve">, </w:t>
+      </w:r>
+      <w:proofErr w:type="spellStart"/>
+      <w:r>
+        <w:rPr>
+          <w:rFonts w:ascii="Times New Roman" w:eastAsia="Times New Roman" w:hAnsi="Times New Roman" w:cs="Times New Roman"/>
+          <w:color w:val="000000"/>
+          <w:lang w:val="fr-CA" w:eastAsia="fr-CA"/>
+        </w:rPr>
+        <w:t>min_mise</w:t>
+      </w:r>
+      <w:proofErr w:type="spellEnd"/>
+      <w:r>
+        <w:rPr>
+          <w:rFonts w:ascii="Times New Roman" w:eastAsia="Times New Roman" w:hAnsi="Times New Roman" w:cs="Times New Roman"/>
+          <w:color w:val="000000"/>
+          <w:lang w:val="fr-CA" w:eastAsia="fr-CA"/>
+        </w:rPr>
+        <w:t xml:space="preserve">, </w:t>
+      </w:r>
+      <w:proofErr w:type="spellStart"/>
+      <w:r>
+        <w:rPr>
+          <w:rFonts w:ascii="Times New Roman" w:eastAsia="Times New Roman" w:hAnsi="Times New Roman" w:cs="Times New Roman"/>
+          <w:color w:val="000000"/>
+          <w:lang w:val="fr-CA" w:eastAsia="fr-CA"/>
+        </w:rPr>
+        <w:t>max_mise</w:t>
+      </w:r>
+      <w:proofErr w:type="spellEnd"/>
+      <w:r>
+        <w:rPr>
+          <w:rFonts w:ascii="Times New Roman" w:eastAsia="Times New Roman" w:hAnsi="Times New Roman" w:cs="Times New Roman"/>
+          <w:color w:val="000000"/>
+          <w:lang w:val="fr-CA" w:eastAsia="fr-CA"/>
+        </w:rPr>
+        <w:t>)</w:t>
+      </w:r>
+    </w:p>
+    <w:p>
+      <w:pPr>
+        <w:spacing w:line="240" w:lineRule="auto"/>
+        <w:rPr>
+          <w:rFonts w:ascii="Times New Roman" w:eastAsia="Times New Roman" w:hAnsi="Times New Roman" w:cs="Times New Roman"/>
+          <w:sz w:val="24"/>
+          <w:szCs w:val="24"/>
+          <w:lang w:val="fr-CA" w:eastAsia="fr-CA"/>
+        </w:rPr>
+      </w:pPr>
+      <w:r>
+        <w:rPr>
+          <w:rFonts w:ascii="Times New Roman" w:eastAsia="Times New Roman" w:hAnsi="Times New Roman" w:cs="Times New Roman"/>
+          <w:color w:val="000000"/>
+          <w:lang w:val="fr-CA" w:eastAsia="fr-CA"/>
+        </w:rPr>
+        <w:t xml:space="preserve">Distributeur de jeton: (id) -&gt; (nombre de jeton, </w:t>
+      </w:r>
+      <w:proofErr w:type="spellStart"/>
+      <w:r>
+        <w:rPr>
+          <w:rFonts w:ascii="Times New Roman" w:eastAsia="Times New Roman" w:hAnsi="Times New Roman" w:cs="Times New Roman"/>
+          <w:color w:val="000000"/>
+          <w:lang w:val="fr-CA" w:eastAsia="fr-CA"/>
+        </w:rPr>
+        <w:t>date_service</w:t>
+      </w:r>
+      <w:proofErr w:type="spellEnd"/>
+      <w:r>
+        <w:rPr>
+          <w:rFonts w:ascii="Times New Roman" w:eastAsia="Times New Roman" w:hAnsi="Times New Roman" w:cs="Times New Roman"/>
+          <w:color w:val="000000"/>
+          <w:lang w:val="fr-CA" w:eastAsia="fr-CA"/>
+        </w:rPr>
+        <w:t>)</w:t>
+      </w:r>
+    </w:p>
+    <w:p>
+      <w:pPr>
+        <w:spacing w:line="240" w:lineRule="auto"/>
+        <w:rPr>
+          <w:rFonts w:ascii="Times New Roman" w:eastAsia="Times New Roman" w:hAnsi="Times New Roman" w:cs="Times New Roman"/>
+          <w:sz w:val="24"/>
+          <w:szCs w:val="24"/>
+          <w:lang w:val="fr-CA" w:eastAsia="fr-CA"/>
+        </w:rPr>
+      </w:pPr>
+      <w:r>
+        <w:rPr>
+          <w:rFonts w:ascii="Times New Roman" w:eastAsia="Times New Roman" w:hAnsi="Times New Roman" w:cs="Times New Roman"/>
+          <w:color w:val="000000"/>
+          <w:lang w:val="fr-CA" w:eastAsia="fr-CA"/>
+        </w:rPr>
+        <w:t xml:space="preserve">Panneau d'affichage: (id) -&gt; (marque, </w:t>
+      </w:r>
+      <w:proofErr w:type="spellStart"/>
+      <w:r>
+        <w:rPr>
+          <w:rFonts w:ascii="Times New Roman" w:eastAsia="Times New Roman" w:hAnsi="Times New Roman" w:cs="Times New Roman"/>
+          <w:color w:val="000000"/>
+          <w:lang w:val="fr-CA" w:eastAsia="fr-CA"/>
+        </w:rPr>
+        <w:t>date_service</w:t>
+      </w:r>
+      <w:proofErr w:type="spellEnd"/>
+      <w:r>
+        <w:rPr>
+          <w:rFonts w:ascii="Times New Roman" w:eastAsia="Times New Roman" w:hAnsi="Times New Roman" w:cs="Times New Roman"/>
+          <w:color w:val="000000"/>
+          <w:lang w:val="fr-CA" w:eastAsia="fr-CA"/>
+        </w:rPr>
+        <w:t>, longueur, largeur)</w:t>
+      </w:r>
+    </w:p>
+    <w:p>
+      <w:pPr>
+        <w:spacing w:line="240" w:lineRule="auto"/>
+        <w:rPr>
+          <w:rFonts w:ascii="Times New Roman" w:eastAsia="Times New Roman" w:hAnsi="Times New Roman" w:cs="Times New Roman"/>
+          <w:sz w:val="24"/>
+          <w:szCs w:val="24"/>
+          <w:lang w:val="fr-CA" w:eastAsia="fr-CA"/>
+        </w:rPr>
+      </w:pPr>
+      <w:r>
+        <w:rPr>
+          <w:rFonts w:ascii="Times New Roman" w:eastAsia="Times New Roman" w:hAnsi="Times New Roman" w:cs="Times New Roman"/>
+          <w:color w:val="000000"/>
+          <w:lang w:val="fr-CA" w:eastAsia="fr-CA"/>
+        </w:rPr>
+        <w:t xml:space="preserve">Caméra de surveillance: (id) -&gt; (secteur, </w:t>
+      </w:r>
+      <w:proofErr w:type="spellStart"/>
+      <w:r>
+        <w:rPr>
+          <w:rFonts w:ascii="Times New Roman" w:eastAsia="Times New Roman" w:hAnsi="Times New Roman" w:cs="Times New Roman"/>
+          <w:color w:val="000000"/>
+          <w:lang w:val="fr-CA" w:eastAsia="fr-CA"/>
+        </w:rPr>
+        <w:t>date_service</w:t>
+      </w:r>
+      <w:proofErr w:type="spellEnd"/>
+      <w:r>
+        <w:rPr>
+          <w:rFonts w:ascii="Times New Roman" w:eastAsia="Times New Roman" w:hAnsi="Times New Roman" w:cs="Times New Roman"/>
+          <w:color w:val="000000"/>
+          <w:lang w:val="fr-CA" w:eastAsia="fr-CA"/>
+        </w:rPr>
+        <w:t>)</w:t>
+      </w:r>
+    </w:p>
+    <w:p>
+      <w:pPr>
+        <w:spacing w:line="240" w:lineRule="auto"/>
+        <w:rPr>
+          <w:rFonts w:ascii="Times New Roman" w:eastAsia="Times New Roman" w:hAnsi="Times New Roman" w:cs="Times New Roman"/>
+          <w:sz w:val="24"/>
+          <w:szCs w:val="24"/>
+          <w:lang w:val="fr-CA" w:eastAsia="fr-CA"/>
+        </w:rPr>
+      </w:pPr>
+      <w:r>
+        <w:rPr>
+          <w:rFonts w:ascii="Times New Roman" w:eastAsia="Times New Roman" w:hAnsi="Times New Roman" w:cs="Times New Roman"/>
+          <w:color w:val="000000"/>
+          <w:lang w:val="fr-CA" w:eastAsia="fr-CA"/>
+        </w:rPr>
+        <w:t>Outil de communication: (id) -&gt; (</w:t>
+      </w:r>
+      <w:proofErr w:type="spellStart"/>
+      <w:r>
+        <w:rPr>
+          <w:rFonts w:ascii="Times New Roman" w:eastAsia="Times New Roman" w:hAnsi="Times New Roman" w:cs="Times New Roman"/>
+          <w:color w:val="000000"/>
+          <w:lang w:val="fr-CA" w:eastAsia="fr-CA"/>
+        </w:rPr>
+        <w:t>date_service</w:t>
+      </w:r>
+      <w:proofErr w:type="spellEnd"/>
+      <w:r>
+        <w:rPr>
+          <w:rFonts w:ascii="Times New Roman" w:eastAsia="Times New Roman" w:hAnsi="Times New Roman" w:cs="Times New Roman"/>
+          <w:color w:val="000000"/>
+          <w:lang w:val="fr-CA" w:eastAsia="fr-CA"/>
+        </w:rPr>
+        <w:t>, type)</w:t>
+      </w:r>
+    </w:p>
+    <w:p>
+      <w:pPr>
+        <w:spacing w:line="240" w:lineRule="auto"/>
+        <w:rPr>
+          <w:rFonts w:ascii="Times New Roman" w:eastAsia="Times New Roman" w:hAnsi="Times New Roman" w:cs="Times New Roman"/>
+          <w:sz w:val="24"/>
+          <w:szCs w:val="24"/>
+          <w:lang w:val="fr-CA" w:eastAsia="fr-CA"/>
+        </w:rPr>
+      </w:pPr>
+      <w:r>
+        <w:rPr>
+          <w:rFonts w:ascii="Times New Roman" w:eastAsia="Times New Roman" w:hAnsi="Times New Roman" w:cs="Times New Roman"/>
+          <w:color w:val="000000"/>
+          <w:lang w:val="fr-CA" w:eastAsia="fr-CA"/>
+        </w:rPr>
+        <w:t>Système d'éclairage: (id) -&gt; (</w:t>
+      </w:r>
+      <w:proofErr w:type="spellStart"/>
+      <w:r>
+        <w:rPr>
+          <w:rFonts w:ascii="Times New Roman" w:eastAsia="Times New Roman" w:hAnsi="Times New Roman" w:cs="Times New Roman"/>
+          <w:color w:val="000000"/>
+          <w:lang w:val="fr-CA" w:eastAsia="fr-CA"/>
+        </w:rPr>
+        <w:t>date_service</w:t>
+      </w:r>
+      <w:proofErr w:type="spellEnd"/>
+      <w:r>
+        <w:rPr>
+          <w:rFonts w:ascii="Times New Roman" w:eastAsia="Times New Roman" w:hAnsi="Times New Roman" w:cs="Times New Roman"/>
+          <w:color w:val="000000"/>
+          <w:lang w:val="fr-CA" w:eastAsia="fr-CA"/>
+        </w:rPr>
+        <w:t xml:space="preserve">, nom, </w:t>
+      </w:r>
+      <w:proofErr w:type="spellStart"/>
+      <w:r>
+        <w:rPr>
+          <w:rFonts w:ascii="Times New Roman" w:eastAsia="Times New Roman" w:hAnsi="Times New Roman" w:cs="Times New Roman"/>
+          <w:color w:val="000000"/>
+          <w:lang w:val="fr-CA" w:eastAsia="fr-CA"/>
+        </w:rPr>
+        <w:t>min_luminosite</w:t>
+      </w:r>
+      <w:proofErr w:type="spellEnd"/>
+      <w:r>
+        <w:rPr>
+          <w:rFonts w:ascii="Times New Roman" w:eastAsia="Times New Roman" w:hAnsi="Times New Roman" w:cs="Times New Roman"/>
+          <w:color w:val="000000"/>
+          <w:lang w:val="fr-CA" w:eastAsia="fr-CA"/>
+        </w:rPr>
+        <w:t xml:space="preserve">, </w:t>
+      </w:r>
+      <w:proofErr w:type="spellStart"/>
+      <w:r>
+        <w:rPr>
+          <w:rFonts w:ascii="Times New Roman" w:eastAsia="Times New Roman" w:hAnsi="Times New Roman" w:cs="Times New Roman"/>
+          <w:color w:val="000000"/>
+          <w:lang w:val="fr-CA" w:eastAsia="fr-CA"/>
+        </w:rPr>
+        <w:t>max_luminosite</w:t>
+      </w:r>
+      <w:proofErr w:type="spellEnd"/>
+      <w:r>
+        <w:rPr>
+          <w:rFonts w:ascii="Times New Roman" w:eastAsia="Times New Roman" w:hAnsi="Times New Roman" w:cs="Times New Roman"/>
+          <w:color w:val="000000"/>
+          <w:lang w:val="fr-CA" w:eastAsia="fr-CA"/>
+        </w:rPr>
+        <w:t>)</w:t>
+      </w:r>
+    </w:p>
+    <w:p>
+      <w:pPr>
+        <w:spacing w:line="240" w:lineRule="auto"/>
+        <w:rPr>
+          <w:rFonts w:ascii="Times New Roman" w:eastAsia="Times New Roman" w:hAnsi="Times New Roman" w:cs="Times New Roman"/>
+          <w:sz w:val="24"/>
+          <w:szCs w:val="24"/>
+          <w:lang w:val="fr-CA" w:eastAsia="fr-CA"/>
+        </w:rPr>
+      </w:pPr>
+      <w:r>
+        <w:rPr>
+          <w:rFonts w:ascii="Times New Roman" w:eastAsia="Times New Roman" w:hAnsi="Times New Roman" w:cs="Times New Roman"/>
+          <w:color w:val="000000"/>
+          <w:lang w:val="fr-CA" w:eastAsia="fr-CA"/>
+        </w:rPr>
+        <w:t>Système de sonorisation: (id) -&gt; (</w:t>
+      </w:r>
+      <w:proofErr w:type="spellStart"/>
+      <w:r>
+        <w:rPr>
+          <w:rFonts w:ascii="Times New Roman" w:eastAsia="Times New Roman" w:hAnsi="Times New Roman" w:cs="Times New Roman"/>
+          <w:color w:val="000000"/>
+          <w:lang w:val="fr-CA" w:eastAsia="fr-CA"/>
+        </w:rPr>
+        <w:t>date_service</w:t>
+      </w:r>
+      <w:proofErr w:type="spellEnd"/>
+      <w:r>
+        <w:rPr>
+          <w:rFonts w:ascii="Times New Roman" w:eastAsia="Times New Roman" w:hAnsi="Times New Roman" w:cs="Times New Roman"/>
+          <w:color w:val="000000"/>
+          <w:lang w:val="fr-CA" w:eastAsia="fr-CA"/>
+        </w:rPr>
+        <w:t xml:space="preserve">, nom, </w:t>
+      </w:r>
+      <w:proofErr w:type="spellStart"/>
+      <w:r>
+        <w:rPr>
+          <w:rFonts w:ascii="Times New Roman" w:eastAsia="Times New Roman" w:hAnsi="Times New Roman" w:cs="Times New Roman"/>
+          <w:color w:val="000000"/>
+          <w:lang w:val="fr-CA" w:eastAsia="fr-CA"/>
+        </w:rPr>
+        <w:t>min_volume</w:t>
+      </w:r>
+      <w:proofErr w:type="spellEnd"/>
+      <w:r>
+        <w:rPr>
+          <w:rFonts w:ascii="Times New Roman" w:eastAsia="Times New Roman" w:hAnsi="Times New Roman" w:cs="Times New Roman"/>
+          <w:color w:val="000000"/>
+          <w:lang w:val="fr-CA" w:eastAsia="fr-CA"/>
+        </w:rPr>
+        <w:t xml:space="preserve">, </w:t>
+      </w:r>
+      <w:proofErr w:type="spellStart"/>
+      <w:r>
+        <w:rPr>
+          <w:rFonts w:ascii="Times New Roman" w:eastAsia="Times New Roman" w:hAnsi="Times New Roman" w:cs="Times New Roman"/>
+          <w:color w:val="000000"/>
+          <w:lang w:val="fr-CA" w:eastAsia="fr-CA"/>
+        </w:rPr>
+        <w:t>max_volume</w:t>
+      </w:r>
+      <w:proofErr w:type="spellEnd"/>
+      <w:r>
+        <w:rPr>
+          <w:rFonts w:ascii="Times New Roman" w:eastAsia="Times New Roman" w:hAnsi="Times New Roman" w:cs="Times New Roman"/>
+          <w:color w:val="000000"/>
+          <w:lang w:val="fr-CA" w:eastAsia="fr-CA"/>
+        </w:rPr>
+        <w:t>)</w:t>
+      </w:r>
+    </w:p>
+    <w:p>
+      <w:pPr>
+        <w:spacing w:line="240" w:lineRule="auto"/>
+        <w:rPr>
+          <w:rFonts w:ascii="Times New Roman" w:eastAsia="Times New Roman" w:hAnsi="Times New Roman" w:cs="Times New Roman"/>
+          <w:sz w:val="24"/>
+          <w:szCs w:val="24"/>
+          <w:lang w:val="fr-CA" w:eastAsia="fr-CA"/>
+        </w:rPr>
+      </w:pPr>
+      <w:r>
+        <w:rPr>
+          <w:rFonts w:ascii="Times New Roman" w:eastAsia="Times New Roman" w:hAnsi="Times New Roman" w:cs="Times New Roman"/>
+          <w:color w:val="000000"/>
+          <w:lang w:val="fr-CA" w:eastAsia="fr-CA"/>
+        </w:rPr>
+        <w:t>Adresse civique: (</w:t>
+      </w:r>
+      <w:proofErr w:type="spellStart"/>
+      <w:r>
+        <w:rPr>
+          <w:rFonts w:ascii="Times New Roman" w:eastAsia="Times New Roman" w:hAnsi="Times New Roman" w:cs="Times New Roman"/>
+          <w:b/>
+          <w:bCs/>
+          <w:color w:val="000000"/>
+          <w:lang w:val="fr-CA" w:eastAsia="fr-CA"/>
+        </w:rPr>
+        <w:t>numero_adresse</w:t>
+      </w:r>
+      <w:proofErr w:type="spellEnd"/>
+      <w:r>
+        <w:rPr>
+          <w:rFonts w:ascii="Times New Roman" w:eastAsia="Times New Roman" w:hAnsi="Times New Roman" w:cs="Times New Roman"/>
+          <w:b/>
+          <w:bCs/>
+          <w:color w:val="000000"/>
+          <w:lang w:val="fr-CA" w:eastAsia="fr-CA"/>
+        </w:rPr>
+        <w:t>, rue, ville</w:t>
+      </w:r>
+      <w:r>
+        <w:rPr>
+          <w:rFonts w:ascii="Times New Roman" w:eastAsia="Times New Roman" w:hAnsi="Times New Roman" w:cs="Times New Roman"/>
+          <w:color w:val="000000"/>
+          <w:lang w:val="fr-CA" w:eastAsia="fr-CA"/>
+        </w:rPr>
+        <w:t>) -&gt; (</w:t>
+      </w:r>
+      <w:proofErr w:type="spellStart"/>
+      <w:r>
+        <w:rPr>
+          <w:rFonts w:ascii="Times New Roman" w:eastAsia="Times New Roman" w:hAnsi="Times New Roman" w:cs="Times New Roman"/>
+          <w:color w:val="000000"/>
+          <w:lang w:val="fr-CA" w:eastAsia="fr-CA"/>
+        </w:rPr>
+        <w:t>numero_adresse</w:t>
+      </w:r>
+      <w:proofErr w:type="spellEnd"/>
+      <w:r>
+        <w:rPr>
+          <w:rFonts w:ascii="Times New Roman" w:eastAsia="Times New Roman" w:hAnsi="Times New Roman" w:cs="Times New Roman"/>
+          <w:color w:val="000000"/>
+          <w:lang w:val="fr-CA" w:eastAsia="fr-CA"/>
+        </w:rPr>
+        <w:t>, rue, ville)</w:t>
+      </w:r>
+    </w:p>
+    <w:p>
+      <w:pPr>
+        <w:spacing w:line="240" w:lineRule="auto"/>
+        <w:rPr>
+          <w:rFonts w:ascii="Times New Roman" w:eastAsia="Times New Roman" w:hAnsi="Times New Roman" w:cs="Times New Roman"/>
+          <w:sz w:val="24"/>
+          <w:szCs w:val="24"/>
+          <w:lang w:val="fr-CA" w:eastAsia="fr-CA"/>
+        </w:rPr>
+      </w:pPr>
+      <w:r>
+        <w:rPr>
+          <w:rFonts w:ascii="Times New Roman" w:eastAsia="Times New Roman" w:hAnsi="Times New Roman" w:cs="Times New Roman"/>
+          <w:color w:val="000000"/>
+          <w:lang w:val="fr-CA" w:eastAsia="fr-CA"/>
+        </w:rPr>
+        <w:t>Rôle du personnel: (</w:t>
+      </w:r>
+      <w:proofErr w:type="spellStart"/>
+      <w:r>
+        <w:rPr>
+          <w:rFonts w:ascii="Times New Roman" w:eastAsia="Times New Roman" w:hAnsi="Times New Roman" w:cs="Times New Roman"/>
+          <w:b/>
+          <w:bCs/>
+          <w:color w:val="000000"/>
+          <w:lang w:val="fr-CA" w:eastAsia="fr-CA"/>
+        </w:rPr>
+        <w:t>id_role</w:t>
+      </w:r>
+      <w:proofErr w:type="spellEnd"/>
+      <w:r>
+        <w:rPr>
+          <w:rFonts w:ascii="Times New Roman" w:eastAsia="Times New Roman" w:hAnsi="Times New Roman" w:cs="Times New Roman"/>
+          <w:color w:val="000000"/>
+          <w:lang w:val="fr-CA" w:eastAsia="fr-CA"/>
+        </w:rPr>
+        <w:t xml:space="preserve">) -&gt; (nom, secteur, expertise, </w:t>
+      </w:r>
+      <w:proofErr w:type="spellStart"/>
+      <w:r>
+        <w:rPr>
+          <w:rFonts w:ascii="Times New Roman" w:eastAsia="Times New Roman" w:hAnsi="Times New Roman" w:cs="Times New Roman"/>
+          <w:color w:val="000000"/>
+          <w:lang w:val="fr-CA" w:eastAsia="fr-CA"/>
+        </w:rPr>
+        <w:t>droit_acces</w:t>
+      </w:r>
+      <w:proofErr w:type="spellEnd"/>
+      <w:r>
+        <w:rPr>
+          <w:rFonts w:ascii="Times New Roman" w:eastAsia="Times New Roman" w:hAnsi="Times New Roman" w:cs="Times New Roman"/>
+          <w:color w:val="000000"/>
+          <w:lang w:val="fr-CA" w:eastAsia="fr-CA"/>
+        </w:rPr>
+        <w:t>)</w:t>
+      </w:r>
+    </w:p>
+    <w:p>
+      <w:pPr>
+        <w:spacing w:line="240" w:lineRule="auto"/>
+        <w:rPr>
+          <w:rFonts w:ascii="Times New Roman" w:eastAsia="Times New Roman" w:hAnsi="Times New Roman" w:cs="Times New Roman"/>
+          <w:sz w:val="24"/>
+          <w:szCs w:val="24"/>
+          <w:lang w:val="fr-CA" w:eastAsia="fr-CA"/>
+        </w:rPr>
+      </w:pPr>
+      <w:r>
+        <w:rPr>
+          <w:rFonts w:ascii="Times New Roman" w:eastAsia="Times New Roman" w:hAnsi="Times New Roman" w:cs="Times New Roman"/>
+          <w:color w:val="000000"/>
+          <w:lang w:val="fr-CA" w:eastAsia="fr-CA"/>
+        </w:rPr>
+        <w:t>Personnel: (</w:t>
+      </w:r>
+      <w:proofErr w:type="spellStart"/>
+      <w:r>
+        <w:rPr>
+          <w:rFonts w:ascii="Times New Roman" w:eastAsia="Times New Roman" w:hAnsi="Times New Roman" w:cs="Times New Roman"/>
+          <w:b/>
+          <w:bCs/>
+          <w:color w:val="000000"/>
+          <w:lang w:val="fr-CA" w:eastAsia="fr-CA"/>
+        </w:rPr>
+        <w:t>numero_id</w:t>
+      </w:r>
+      <w:proofErr w:type="spellEnd"/>
+      <w:r>
+        <w:rPr>
+          <w:rFonts w:ascii="Times New Roman" w:eastAsia="Times New Roman" w:hAnsi="Times New Roman" w:cs="Times New Roman"/>
+          <w:color w:val="000000"/>
+          <w:lang w:val="fr-CA" w:eastAsia="fr-CA"/>
+        </w:rPr>
+        <w:t xml:space="preserve">) -&gt; (nom, </w:t>
+      </w:r>
+      <w:proofErr w:type="spellStart"/>
+      <w:r>
+        <w:rPr>
+          <w:rFonts w:ascii="Times New Roman" w:eastAsia="Times New Roman" w:hAnsi="Times New Roman" w:cs="Times New Roman"/>
+          <w:color w:val="000000"/>
+          <w:lang w:val="fr-CA" w:eastAsia="fr-CA"/>
+        </w:rPr>
+        <w:t>prenom</w:t>
+      </w:r>
+      <w:proofErr w:type="spellEnd"/>
+      <w:r>
+        <w:rPr>
+          <w:rFonts w:ascii="Times New Roman" w:eastAsia="Times New Roman" w:hAnsi="Times New Roman" w:cs="Times New Roman"/>
+          <w:color w:val="000000"/>
+          <w:lang w:val="fr-CA" w:eastAsia="fr-CA"/>
+        </w:rPr>
+        <w:t>, #id_role, #code_postal, #numero_adresse, rue, ville)</w:t>
+      </w:r>
+    </w:p>
+    <w:p>
+      <w:pPr>
+        <w:spacing w:line="240" w:lineRule="auto"/>
+        <w:rPr>
+          <w:rFonts w:ascii="Times New Roman" w:eastAsia="Times New Roman" w:hAnsi="Times New Roman" w:cs="Times New Roman"/>
+          <w:sz w:val="24"/>
+          <w:szCs w:val="24"/>
+          <w:lang w:val="fr-CA" w:eastAsia="fr-CA"/>
+        </w:rPr>
+      </w:pPr>
+      <w:r>
+        <w:rPr>
+          <w:rFonts w:ascii="Times New Roman" w:eastAsia="Times New Roman" w:hAnsi="Times New Roman" w:cs="Times New Roman"/>
+          <w:color w:val="000000"/>
+          <w:lang w:val="fr-CA" w:eastAsia="fr-CA"/>
+        </w:rPr>
+        <w:t>Recette: (</w:t>
+      </w:r>
+      <w:proofErr w:type="spellStart"/>
+      <w:r>
+        <w:rPr>
+          <w:rFonts w:ascii="Times New Roman" w:eastAsia="Times New Roman" w:hAnsi="Times New Roman" w:cs="Times New Roman"/>
+          <w:b/>
+          <w:bCs/>
+          <w:color w:val="000000"/>
+          <w:lang w:val="fr-CA" w:eastAsia="fr-CA"/>
+        </w:rPr>
+        <w:t>recette_id</w:t>
+      </w:r>
+      <w:proofErr w:type="spellEnd"/>
+      <w:r>
+        <w:rPr>
+          <w:rFonts w:ascii="Times New Roman" w:eastAsia="Times New Roman" w:hAnsi="Times New Roman" w:cs="Times New Roman"/>
+          <w:color w:val="000000"/>
+          <w:lang w:val="fr-CA" w:eastAsia="fr-CA"/>
+        </w:rPr>
+        <w:t xml:space="preserve">) -&gt; </w:t>
+      </w:r>
+      <w:r>
+        <w:rPr>
+          <w:rFonts w:ascii="Times New Roman" w:eastAsia="Times New Roman" w:hAnsi="Times New Roman" w:cs="Times New Roman"/>
+          <w:color w:val="000000"/>
+          <w:lang w:val="fr-CA" w:eastAsia="fr-CA"/>
+        </w:rPr>
+        <w:t>(date</w:t>
+      </w:r>
+      <w:r>
+        <w:rPr>
+          <w:rFonts w:ascii="Times New Roman" w:eastAsia="Times New Roman" w:hAnsi="Times New Roman" w:cs="Times New Roman"/>
+          <w:color w:val="000000"/>
+          <w:lang w:val="fr-CA" w:eastAsia="fr-CA"/>
+        </w:rPr>
+        <w:t>, montant profit, coûts, #id_machine_jeu, rentable)</w:t>
+      </w:r>
+    </w:p>
+    <w:p>
+      <w:pPr>
+        <w:spacing w:line="240" w:lineRule="auto"/>
+        <w:rPr>
+          <w:rFonts w:ascii="Times New Roman" w:eastAsia="Times New Roman" w:hAnsi="Times New Roman" w:cs="Times New Roman"/>
+          <w:sz w:val="24"/>
+          <w:szCs w:val="24"/>
+          <w:lang w:val="fr-CA" w:eastAsia="fr-CA"/>
+        </w:rPr>
+      </w:pPr>
+      <w:r>
+        <w:rPr>
+          <w:rFonts w:ascii="Times New Roman" w:eastAsia="Times New Roman" w:hAnsi="Times New Roman" w:cs="Times New Roman"/>
+          <w:color w:val="000000"/>
+          <w:lang w:val="fr-CA" w:eastAsia="fr-CA"/>
+        </w:rPr>
+        <w:t>Panne: (</w:t>
+      </w:r>
+      <w:proofErr w:type="spellStart"/>
+      <w:r>
+        <w:rPr>
+          <w:rFonts w:ascii="Times New Roman" w:eastAsia="Times New Roman" w:hAnsi="Times New Roman" w:cs="Times New Roman"/>
+          <w:b/>
+          <w:bCs/>
+          <w:color w:val="000000"/>
+          <w:lang w:val="fr-CA" w:eastAsia="fr-CA"/>
+        </w:rPr>
+        <w:t>panne_id</w:t>
+      </w:r>
+      <w:proofErr w:type="spellEnd"/>
+      <w:r>
+        <w:rPr>
+          <w:rFonts w:ascii="Times New Roman" w:eastAsia="Times New Roman" w:hAnsi="Times New Roman" w:cs="Times New Roman"/>
+          <w:color w:val="000000"/>
+          <w:lang w:val="fr-CA" w:eastAsia="fr-CA"/>
+        </w:rPr>
+        <w:t>) -&gt; (</w:t>
+      </w:r>
+      <w:r>
+        <w:rPr>
+          <w:rFonts w:ascii="Times New Roman" w:eastAsia="Times New Roman" w:hAnsi="Times New Roman" w:cs="Times New Roman"/>
+          <w:b/>
+          <w:bCs/>
+          <w:color w:val="000000"/>
+          <w:lang w:val="fr-CA" w:eastAsia="fr-CA"/>
+        </w:rPr>
+        <w:t>#id_type_panne</w:t>
+      </w:r>
+      <w:r>
+        <w:rPr>
+          <w:rFonts w:ascii="Times New Roman" w:eastAsia="Times New Roman" w:hAnsi="Times New Roman" w:cs="Times New Roman"/>
+          <w:color w:val="000000"/>
+          <w:lang w:val="fr-CA" w:eastAsia="fr-CA"/>
+        </w:rPr>
+        <w:t>, date, #id_personel)</w:t>
+      </w:r>
+    </w:p>
+    <w:p>
+      <w:pPr>
+        <w:spacing w:line="240" w:lineRule="auto"/>
+        <w:rPr>
+          <w:rFonts w:ascii="Times New Roman" w:eastAsia="Times New Roman" w:hAnsi="Times New Roman" w:cs="Times New Roman"/>
+          <w:sz w:val="24"/>
+          <w:szCs w:val="24"/>
+          <w:lang w:val="fr-CA" w:eastAsia="fr-CA"/>
+        </w:rPr>
+      </w:pPr>
+      <w:r>
+        <w:rPr>
+          <w:rFonts w:ascii="Times New Roman" w:eastAsia="Times New Roman" w:hAnsi="Times New Roman" w:cs="Times New Roman"/>
+          <w:color w:val="000000"/>
+          <w:lang w:val="fr-CA" w:eastAsia="fr-CA"/>
+        </w:rPr>
+        <w:t>Type de panne: (</w:t>
+      </w:r>
+      <w:proofErr w:type="spellStart"/>
+      <w:r>
+        <w:rPr>
+          <w:rFonts w:ascii="Times New Roman" w:eastAsia="Times New Roman" w:hAnsi="Times New Roman" w:cs="Times New Roman"/>
+          <w:b/>
+          <w:bCs/>
+          <w:color w:val="000000"/>
+          <w:lang w:val="fr-CA" w:eastAsia="fr-CA"/>
+        </w:rPr>
+        <w:t>id_type_panne</w:t>
+      </w:r>
+      <w:proofErr w:type="spellEnd"/>
+      <w:r>
+        <w:rPr>
+          <w:rFonts w:ascii="Times New Roman" w:eastAsia="Times New Roman" w:hAnsi="Times New Roman" w:cs="Times New Roman"/>
+          <w:color w:val="000000"/>
+          <w:lang w:val="fr-CA" w:eastAsia="fr-CA"/>
+        </w:rPr>
+        <w:t xml:space="preserve">) -&gt; (nom, </w:t>
+      </w:r>
+      <w:proofErr w:type="spellStart"/>
+      <w:r>
+        <w:rPr>
+          <w:rFonts w:ascii="Times New Roman" w:eastAsia="Times New Roman" w:hAnsi="Times New Roman" w:cs="Times New Roman"/>
+          <w:color w:val="000000"/>
+          <w:lang w:val="fr-CA" w:eastAsia="fr-CA"/>
+        </w:rPr>
+        <w:t>categorie</w:t>
+      </w:r>
+      <w:proofErr w:type="spellEnd"/>
+      <w:r>
+        <w:rPr>
+          <w:rFonts w:ascii="Times New Roman" w:eastAsia="Times New Roman" w:hAnsi="Times New Roman" w:cs="Times New Roman"/>
+          <w:color w:val="000000"/>
+          <w:lang w:val="fr-CA" w:eastAsia="fr-CA"/>
+        </w:rPr>
+        <w:t>)</w:t>
+      </w:r>
+    </w:p>
+    <w:p>
+      <w:pPr>
+        <w:spacing w:line="240" w:lineRule="auto"/>
+        <w:rPr>
+          <w:rFonts w:ascii="Times New Roman" w:eastAsia="Times New Roman" w:hAnsi="Times New Roman" w:cs="Times New Roman"/>
+          <w:sz w:val="24"/>
+          <w:szCs w:val="24"/>
+          <w:lang w:val="fr-CA" w:eastAsia="fr-CA"/>
+        </w:rPr>
+      </w:pPr>
+      <w:r>
+        <w:rPr>
+          <w:rFonts w:ascii="Times New Roman" w:eastAsia="Times New Roman" w:hAnsi="Times New Roman" w:cs="Times New Roman"/>
+          <w:color w:val="000000"/>
+          <w:lang w:val="fr-CA" w:eastAsia="fr-CA"/>
+        </w:rPr>
+        <w:t>Pièce: (</w:t>
+      </w:r>
+      <w:proofErr w:type="spellStart"/>
+      <w:r>
+        <w:rPr>
+          <w:rFonts w:ascii="Times New Roman" w:eastAsia="Times New Roman" w:hAnsi="Times New Roman" w:cs="Times New Roman"/>
+          <w:b/>
+          <w:bCs/>
+          <w:color w:val="000000"/>
+          <w:lang w:val="fr-CA" w:eastAsia="fr-CA"/>
+        </w:rPr>
+        <w:t>id_piece</w:t>
+      </w:r>
+      <w:proofErr w:type="spellEnd"/>
+      <w:r>
+        <w:rPr>
+          <w:rFonts w:ascii="Times New Roman" w:eastAsia="Times New Roman" w:hAnsi="Times New Roman" w:cs="Times New Roman"/>
+          <w:color w:val="000000"/>
+          <w:lang w:val="fr-CA" w:eastAsia="fr-CA"/>
+        </w:rPr>
+        <w:t xml:space="preserve">) -&gt; (nom, </w:t>
+      </w:r>
+      <w:proofErr w:type="spellStart"/>
+      <w:r>
+        <w:rPr>
+          <w:rFonts w:ascii="Times New Roman" w:eastAsia="Times New Roman" w:hAnsi="Times New Roman" w:cs="Times New Roman"/>
+          <w:color w:val="000000"/>
+          <w:lang w:val="fr-CA" w:eastAsia="fr-CA"/>
+        </w:rPr>
+        <w:t>date_service</w:t>
+      </w:r>
+      <w:proofErr w:type="spellEnd"/>
+      <w:r>
+        <w:rPr>
+          <w:rFonts w:ascii="Times New Roman" w:eastAsia="Times New Roman" w:hAnsi="Times New Roman" w:cs="Times New Roman"/>
+          <w:color w:val="000000"/>
+          <w:lang w:val="fr-CA" w:eastAsia="fr-CA"/>
+        </w:rPr>
+        <w:t xml:space="preserve">, </w:t>
+      </w:r>
+      <w:proofErr w:type="spellStart"/>
+      <w:r>
+        <w:rPr>
+          <w:rFonts w:ascii="Times New Roman" w:eastAsia="Times New Roman" w:hAnsi="Times New Roman" w:cs="Times New Roman"/>
+          <w:color w:val="000000"/>
+          <w:lang w:val="fr-CA" w:eastAsia="fr-CA"/>
+        </w:rPr>
+        <w:t>etat</w:t>
+      </w:r>
+      <w:proofErr w:type="spellEnd"/>
+      <w:r>
+        <w:rPr>
+          <w:rFonts w:ascii="Times New Roman" w:eastAsia="Times New Roman" w:hAnsi="Times New Roman" w:cs="Times New Roman"/>
+          <w:color w:val="000000"/>
+          <w:lang w:val="fr-CA" w:eastAsia="fr-CA"/>
+        </w:rPr>
+        <w:t>, #id_fournisseur, #id_machine_jeu, #id_panne)</w:t>
+      </w:r>
+    </w:p>
+    <w:p>
+      <w:pPr>
+        <w:rPr>
+          <w:rFonts w:ascii="Times New Roman" w:eastAsia="Times New Roman" w:hAnsi="Times New Roman" w:cs="Times New Roman"/>
+          <w:color w:val="000000"/>
+          <w:lang w:val="fr-CA" w:eastAsia="fr-CA"/>
+        </w:rPr>
+      </w:pPr>
+      <w:r>
+        <w:rPr>
+          <w:rFonts w:ascii="Times New Roman" w:eastAsia="Times New Roman" w:hAnsi="Times New Roman" w:cs="Times New Roman"/>
+          <w:color w:val="000000"/>
+          <w:lang w:val="fr-CA" w:eastAsia="fr-CA"/>
+        </w:rPr>
+        <w:t>Fournisseur: (</w:t>
+      </w:r>
+      <w:proofErr w:type="spellStart"/>
+      <w:r>
+        <w:rPr>
+          <w:rFonts w:ascii="Times New Roman" w:eastAsia="Times New Roman" w:hAnsi="Times New Roman" w:cs="Times New Roman"/>
+          <w:b/>
+          <w:bCs/>
+          <w:color w:val="000000"/>
+          <w:lang w:val="fr-CA" w:eastAsia="fr-CA"/>
+        </w:rPr>
+        <w:t>id_fournisseur</w:t>
+      </w:r>
+      <w:proofErr w:type="spellEnd"/>
+      <w:r>
+        <w:rPr>
+          <w:rFonts w:ascii="Times New Roman" w:eastAsia="Times New Roman" w:hAnsi="Times New Roman" w:cs="Times New Roman"/>
+          <w:color w:val="000000"/>
+          <w:lang w:val="fr-CA" w:eastAsia="fr-CA"/>
+        </w:rPr>
+        <w:t>) -&gt; (nom, ville)</w:t>
+      </w:r>
+    </w:p>
+    <w:p>
+      <w:pPr>
+        <w:rPr>
+          <w:rFonts w:ascii="Times New Roman" w:eastAsia="Times New Roman" w:hAnsi="Times New Roman" w:cs="Times New Roman"/>
+          <w:color w:val="000000"/>
+          <w:lang w:val="fr-CA" w:eastAsia="fr-CA"/>
+        </w:rPr>
+      </w:pPr>
+    </w:p>
+    <w:p>
+      <w:pPr>
+        <w:spacing w:line="240" w:lineRule="auto"/>
+        <w:rPr>
+          <w:rFonts w:ascii="Times New Roman" w:eastAsia="Times New Roman" w:hAnsi="Times New Roman" w:cs="Times New Roman"/>
+          <w:sz w:val="24"/>
+          <w:szCs w:val="24"/>
+          <w:lang w:val="fr-CA" w:eastAsia="fr-CA"/>
+        </w:rPr>
+      </w:pPr>
+      <w:r>
+        <w:rPr>
+          <w:rFonts w:ascii="Times New Roman" w:eastAsia="Times New Roman" w:hAnsi="Times New Roman" w:cs="Times New Roman"/>
+          <w:b/>
+          <w:bCs/>
+          <w:color w:val="000000"/>
+          <w:lang w:val="fr-CA" w:eastAsia="fr-CA"/>
+        </w:rPr>
+        <w:t xml:space="preserve">Première </w:t>
+      </w:r>
+      <w:r>
+        <w:rPr>
+          <w:rFonts w:ascii="Times New Roman" w:eastAsia="Times New Roman" w:hAnsi="Times New Roman" w:cs="Times New Roman"/>
+          <w:b/>
+          <w:bCs/>
+          <w:color w:val="000000"/>
+          <w:lang w:val="fr-CA" w:eastAsia="fr-CA"/>
+        </w:rPr>
+        <w:t>f</w:t>
+      </w:r>
+      <w:r>
+        <w:rPr>
+          <w:rFonts w:ascii="Times New Roman" w:eastAsia="Times New Roman" w:hAnsi="Times New Roman" w:cs="Times New Roman"/>
+          <w:b/>
+          <w:bCs/>
+          <w:color w:val="000000"/>
+          <w:lang w:val="fr-CA" w:eastAsia="fr-CA"/>
+        </w:rPr>
+        <w:t xml:space="preserve">orme </w:t>
+      </w:r>
+      <w:r>
+        <w:rPr>
+          <w:rFonts w:ascii="Times New Roman" w:eastAsia="Times New Roman" w:hAnsi="Times New Roman" w:cs="Times New Roman"/>
+          <w:b/>
+          <w:bCs/>
+          <w:color w:val="000000"/>
+          <w:lang w:val="fr-CA" w:eastAsia="fr-CA"/>
+        </w:rPr>
+        <w:t>n</w:t>
+      </w:r>
+      <w:r>
+        <w:rPr>
+          <w:rFonts w:ascii="Times New Roman" w:eastAsia="Times New Roman" w:hAnsi="Times New Roman" w:cs="Times New Roman"/>
+          <w:b/>
+          <w:bCs/>
+          <w:color w:val="000000"/>
+          <w:lang w:val="fr-CA" w:eastAsia="fr-CA"/>
+        </w:rPr>
+        <w:t>ormale (1FN)</w:t>
+      </w:r>
+    </w:p>
+    <w:p>
+      <w:pPr>
+        <w:spacing w:line="240" w:lineRule="auto"/>
+        <w:rPr>
+          <w:rFonts w:ascii="Times New Roman" w:eastAsia="Times New Roman" w:hAnsi="Times New Roman" w:cs="Times New Roman"/>
+          <w:sz w:val="24"/>
+          <w:szCs w:val="24"/>
+          <w:lang w:val="fr-CA" w:eastAsia="fr-CA"/>
+        </w:rPr>
+      </w:pPr>
+      <w:r>
+        <w:rPr>
+          <w:rFonts w:ascii="Times New Roman" w:eastAsia="Times New Roman" w:hAnsi="Times New Roman" w:cs="Times New Roman"/>
+          <w:color w:val="000000"/>
+          <w:lang w:val="fr-CA" w:eastAsia="fr-CA"/>
+        </w:rPr>
+        <w:t xml:space="preserve">Passer à la première forme normale est pour nous une démarche assez intuitive puisqu’elle vise à garantir que chaque attribut contient des valeurs atomiques. Cette étape est essentielle pour éliminer les groupes de répétition et assurer que chaque champ stocke une valeur unique et spécifique. Cependant, nous avions initialement envisagé de regrouper des informations telles que le numéro d'adresse, la rue, et la ville en un seul attribut sous forme de concaténation. En plus du </w:t>
+      </w:r>
+      <w:r>
+        <w:rPr>
+          <w:rFonts w:ascii="Times New Roman" w:eastAsia="Times New Roman" w:hAnsi="Times New Roman" w:cs="Times New Roman"/>
+          <w:color w:val="000000"/>
+          <w:lang w:val="fr-CA" w:eastAsia="fr-CA"/>
+        </w:rPr>
+        <w:t>non-respect</w:t>
+      </w:r>
+      <w:r>
+        <w:rPr>
+          <w:rFonts w:ascii="Times New Roman" w:eastAsia="Times New Roman" w:hAnsi="Times New Roman" w:cs="Times New Roman"/>
+          <w:color w:val="000000"/>
+          <w:lang w:val="fr-CA" w:eastAsia="fr-CA"/>
+        </w:rPr>
+        <w:t xml:space="preserve"> de la première forme normale, cela compliquait les requêtes nécessitant l'accès individuel à ces informations, comme pour trouver toutes les adresses dans une ville donnée. Nous avons ainsi résolu ce problème en séparant ces données en attributs distincts et atomiques, améliorant l'accessibilité et la manipulation des données.</w:t>
+      </w:r>
+    </w:p>
+    <w:p>
+      <w:pPr>
+        <w:spacing w:line="240" w:lineRule="auto"/>
+        <w:rPr>
+          <w:rFonts w:ascii="Times New Roman" w:eastAsia="Times New Roman" w:hAnsi="Times New Roman" w:cs="Times New Roman"/>
+          <w:sz w:val="24"/>
+          <w:szCs w:val="24"/>
+          <w:lang w:val="fr-CA" w:eastAsia="fr-CA"/>
+        </w:rPr>
+      </w:pPr>
+      <w:r>
+        <w:rPr>
+          <w:rFonts w:ascii="Times New Roman" w:eastAsia="Times New Roman" w:hAnsi="Times New Roman" w:cs="Times New Roman"/>
+          <w:b/>
+          <w:bCs/>
+          <w:color w:val="000000"/>
+          <w:lang w:val="fr-CA" w:eastAsia="fr-CA"/>
+        </w:rPr>
+        <w:t xml:space="preserve">Deuxième </w:t>
+      </w:r>
+      <w:r>
+        <w:rPr>
+          <w:rFonts w:ascii="Times New Roman" w:eastAsia="Times New Roman" w:hAnsi="Times New Roman" w:cs="Times New Roman"/>
+          <w:b/>
+          <w:bCs/>
+          <w:color w:val="000000"/>
+          <w:lang w:val="fr-CA" w:eastAsia="fr-CA"/>
+        </w:rPr>
+        <w:t>f</w:t>
+      </w:r>
+      <w:r>
+        <w:rPr>
+          <w:rFonts w:ascii="Times New Roman" w:eastAsia="Times New Roman" w:hAnsi="Times New Roman" w:cs="Times New Roman"/>
+          <w:b/>
+          <w:bCs/>
+          <w:color w:val="000000"/>
+          <w:lang w:val="fr-CA" w:eastAsia="fr-CA"/>
+        </w:rPr>
+        <w:t xml:space="preserve">orme </w:t>
+      </w:r>
+      <w:r>
+        <w:rPr>
+          <w:rFonts w:ascii="Times New Roman" w:eastAsia="Times New Roman" w:hAnsi="Times New Roman" w:cs="Times New Roman"/>
+          <w:b/>
+          <w:bCs/>
+          <w:color w:val="000000"/>
+          <w:lang w:val="fr-CA" w:eastAsia="fr-CA"/>
+        </w:rPr>
+        <w:t>n</w:t>
+      </w:r>
+      <w:r>
+        <w:rPr>
+          <w:rFonts w:ascii="Times New Roman" w:eastAsia="Times New Roman" w:hAnsi="Times New Roman" w:cs="Times New Roman"/>
+          <w:b/>
+          <w:bCs/>
+          <w:color w:val="000000"/>
+          <w:lang w:val="fr-CA" w:eastAsia="fr-CA"/>
+        </w:rPr>
+        <w:t>ormale (2FN)</w:t>
+      </w:r>
+    </w:p>
+    <w:p>
+      <w:pPr>
+        <w:spacing w:line="240" w:lineRule="auto"/>
+        <w:rPr>
+          <w:rFonts w:ascii="Times New Roman" w:eastAsia="Times New Roman" w:hAnsi="Times New Roman" w:cs="Times New Roman"/>
+          <w:sz w:val="24"/>
+          <w:szCs w:val="24"/>
+          <w:lang w:val="fr-CA" w:eastAsia="fr-CA"/>
+        </w:rPr>
+      </w:pPr>
+      <w:r>
+        <w:rPr>
+          <w:rFonts w:ascii="Times New Roman" w:eastAsia="Times New Roman" w:hAnsi="Times New Roman" w:cs="Times New Roman"/>
+          <w:color w:val="000000"/>
+          <w:lang w:val="fr-CA" w:eastAsia="fr-CA"/>
+        </w:rPr>
+        <w:t>La deuxième forme normale se concentre sur l'élimination des dépendances partielles en veillant à ce que chaque attribut non-clé dépende entièrement de la clé primaire dans les situations où les clés composées sont présentes. Dans notre cas, l'application de la 2FN ne se manifeste pas de manière directement pertinente, principalement à cause de l'absence de clés composées dans la plupart des tables que nous avons définies. Chaque table semble avoir une clé primaire unique, indiquant que toutes les dépendances sont pleinement fonctionnelles par définition. Cette simplification de la structure nécessite cependant que nous soyons particulièrement attentifs lors de la définition de chaque table pour assurer l'unicité et l'adéquation de la clé primaire.</w:t>
+      </w:r>
+    </w:p>
+    <w:p>
+      <w:pPr>
+        <w:spacing w:line="240" w:lineRule="auto"/>
+        <w:rPr>
+          <w:rFonts w:ascii="Times New Roman" w:eastAsia="Times New Roman" w:hAnsi="Times New Roman" w:cs="Times New Roman"/>
+          <w:sz w:val="24"/>
+          <w:szCs w:val="24"/>
+          <w:lang w:val="fr-CA" w:eastAsia="fr-CA"/>
+        </w:rPr>
+      </w:pPr>
+      <w:r>
+        <w:rPr>
+          <w:rFonts w:ascii="Times New Roman" w:eastAsia="Times New Roman" w:hAnsi="Times New Roman" w:cs="Times New Roman"/>
+          <w:b/>
+          <w:bCs/>
+          <w:color w:val="000000"/>
+          <w:lang w:val="fr-CA" w:eastAsia="fr-CA"/>
+        </w:rPr>
+        <w:lastRenderedPageBreak/>
+        <w:t xml:space="preserve">Troisième </w:t>
+      </w:r>
+      <w:r>
+        <w:rPr>
+          <w:rFonts w:ascii="Times New Roman" w:eastAsia="Times New Roman" w:hAnsi="Times New Roman" w:cs="Times New Roman"/>
+          <w:b/>
+          <w:bCs/>
+          <w:color w:val="000000"/>
+          <w:lang w:val="fr-CA" w:eastAsia="fr-CA"/>
+        </w:rPr>
+        <w:t>f</w:t>
+      </w:r>
+      <w:r>
+        <w:rPr>
+          <w:rFonts w:ascii="Times New Roman" w:eastAsia="Times New Roman" w:hAnsi="Times New Roman" w:cs="Times New Roman"/>
+          <w:b/>
+          <w:bCs/>
+          <w:color w:val="000000"/>
+          <w:lang w:val="fr-CA" w:eastAsia="fr-CA"/>
+        </w:rPr>
+        <w:t xml:space="preserve">orme </w:t>
+      </w:r>
+      <w:r>
+        <w:rPr>
+          <w:rFonts w:ascii="Times New Roman" w:eastAsia="Times New Roman" w:hAnsi="Times New Roman" w:cs="Times New Roman"/>
+          <w:b/>
+          <w:bCs/>
+          <w:color w:val="000000"/>
+          <w:lang w:val="fr-CA" w:eastAsia="fr-CA"/>
+        </w:rPr>
+        <w:t>n</w:t>
+      </w:r>
+      <w:r>
+        <w:rPr>
+          <w:rFonts w:ascii="Times New Roman" w:eastAsia="Times New Roman" w:hAnsi="Times New Roman" w:cs="Times New Roman"/>
+          <w:b/>
+          <w:bCs/>
+          <w:color w:val="000000"/>
+          <w:lang w:val="fr-CA" w:eastAsia="fr-CA"/>
+        </w:rPr>
+        <w:t>ormale (3FN)</w:t>
+      </w:r>
+    </w:p>
+    <w:p>
+      <w:pPr>
+        <w:spacing w:line="240" w:lineRule="auto"/>
+        <w:rPr>
+          <w:rFonts w:ascii="Times New Roman" w:eastAsia="Times New Roman" w:hAnsi="Times New Roman" w:cs="Times New Roman"/>
+          <w:sz w:val="24"/>
+          <w:szCs w:val="24"/>
+          <w:lang w:val="fr-CA" w:eastAsia="fr-CA"/>
+        </w:rPr>
+      </w:pPr>
+      <w:r>
+        <w:rPr>
+          <w:rFonts w:ascii="Times New Roman" w:eastAsia="Times New Roman" w:hAnsi="Times New Roman" w:cs="Times New Roman"/>
+          <w:color w:val="000000"/>
+          <w:lang w:val="fr-CA" w:eastAsia="fr-CA"/>
+        </w:rPr>
+        <w:t>La troisième forme normale vise à éliminer les dépendances transitives, assurant que chaque attribut non-clé dépende directement de la clé primaire et non d'un autre attribut non-clé. Nous avons identifié que des tables telles qu</w:t>
+      </w:r>
+      <w:r>
+        <w:rPr>
+          <w:rFonts w:ascii="Times New Roman" w:eastAsia="Times New Roman" w:hAnsi="Times New Roman" w:cs="Times New Roman"/>
+          <w:color w:val="000000"/>
+          <w:lang w:val="fr-CA" w:eastAsia="fr-CA"/>
+        </w:rPr>
+        <w:t>’</w:t>
+      </w:r>
+      <w:r>
+        <w:rPr>
+          <w:rFonts w:ascii="Times New Roman" w:eastAsia="Times New Roman" w:hAnsi="Times New Roman" w:cs="Times New Roman"/>
+          <w:color w:val="000000"/>
+          <w:lang w:val="fr-CA" w:eastAsia="fr-CA"/>
+        </w:rPr>
+        <w:t>“Adresse civique”, “Rôle du personnel”, “Type de panne”, “Fournisseur”, et “Jeu” ne respectaient pas pleinement ce niveau de normalisation. Par exemple, les attributs d'un rôle peuvent ne pas dépendre directement de l'employé lui-même, mais sont liés par une clé étrangère. Afin d’y remédier, nous avons opté pour la création de nouvelles tables pour ces attributs interdépendants, avec une clé primaire distincte (souvent reprenant la clé étrangère de l'attribut dans la table originale), nous permettant de clarifier et de structurer ces relations de manière plus appropriée. Cette méthode facilite la maintenance des données, rend les mises à jour plus efficaces et améliore la cohérence de l'information en assurant que toutes les dépendances sont directement liées à la clé primaire appropriée.</w:t>
+      </w:r>
     </w:p>
     <w:p>
       <w:pPr>
         <w:rPr>
           <w:rFonts w:ascii="Times New Roman" w:hAnsi="Times New Roman" w:cs="Times New Roman"/>
-        </w:rPr>
-      </w:pPr>
-    </w:p>
-    <w:p>
-      <w:pPr>
-        <w:rPr>
-          <w:rFonts w:ascii="Times New Roman" w:hAnsi="Times New Roman" w:cs="Times New Roman"/>
-          <w:b/>
-          <w:bCs/>
-          <w:sz w:val="24"/>
-          <w:szCs w:val="24"/>
-        </w:rPr>
-      </w:pPr>
-      <w:r>
-        <w:rPr>
-          <w:rFonts w:ascii="Times New Roman" w:hAnsi="Times New Roman" w:cs="Times New Roman"/>
-          <w:b/>
-          <w:bCs/>
-          <w:sz w:val="24"/>
-          <w:szCs w:val="24"/>
-        </w:rPr>
-        <w:lastRenderedPageBreak/>
-        <w:t xml:space="preserve">Schéma </w:t>
-      </w:r>
-      <w:r>
-        <w:rPr>
-          <w:rFonts w:ascii="Times New Roman" w:hAnsi="Times New Roman" w:cs="Times New Roman"/>
-          <w:b/>
-          <w:bCs/>
-          <w:sz w:val="24"/>
-          <w:szCs w:val="24"/>
-        </w:rPr>
-        <w:t>Entité-Association</w:t>
-      </w:r>
-    </w:p>
-    <w:p>
-      <w:pPr>
-        <w:rPr>
-          <w:rFonts w:ascii="Times New Roman" w:hAnsi="Times New Roman" w:cs="Times New Roman"/>
+          <w:lang w:val="fr-CA"/>
         </w:rPr>
       </w:pPr>
     </w:p>
     <w:sectPr>
+      <w:headerReference w:type="even" r:id="rId10"/>
+      <w:headerReference w:type="default" r:id="rId11"/>
+      <w:footerReference w:type="even" r:id="rId12"/>
+      <w:footerReference w:type="default" r:id="rId13"/>
+      <w:headerReference w:type="first" r:id="rId14"/>
+      <w:footerReference w:type="first" r:id="rId15"/>
       <w:pgSz w:w="12240" w:h="15840"/>
       <w:pgMar w:top="1440" w:right="1800" w:bottom="1440" w:left="1800" w:header="708" w:footer="708" w:gutter="0"/>
       <w:cols w:space="708"/>
@@ -781,9 +3867,417 @@
 </w:document>
 </file>
 
+<file path=word/endnotes.xml><?xml version="1.0" encoding="utf-8"?>
+<w:endnotes xmlns:wpc="http://schemas.microsoft.com/office/word/2010/wordprocessingCanvas" xmlns:cx="http://schemas.microsoft.com/office/drawing/2014/chartex" xmlns:cx1="http://schemas.microsoft.com/office/drawing/2015/9/8/chartex" xmlns:cx2="http://schemas.microsoft.com/office/drawing/2015/10/21/chartex" xmlns:cx3="http://schemas.microsoft.com/office/drawing/2016/5/9/chartex" xmlns:cx4="http://schemas.microsoft.com/office/drawing/2016/5/10/chartex" xmlns:cx5="http://schemas.microsoft.com/office/drawing/2016/5/11/chartex" xmlns:cx6="http://schemas.microsoft.com/office/drawing/2016/5/12/chartex" xmlns:cx7="http://schemas.microsoft.com/office/drawing/2016/5/13/chartex" xmlns:cx8="http://schemas.microsoft.com/office/drawing/2016/5/14/chartex" xmlns:mc="http://schemas.openxmlformats.org/markup-compatibility/2006" xmlns:aink="http://schemas.microsoft.com/office/drawing/2016/ink" xmlns:am3d="http://schemas.microsoft.com/office/drawing/2017/model3d" xmlns:o="urn:schemas-microsoft-com:office:office" xmlns:oel="http://schemas.microsoft.com/office/2019/extlst" xmlns:r="http://schemas.openxmlformats.org/officeDocument/2006/relationships" xmlns:m="http://schemas.openxmlformats.org/officeDocument/2006/math" xmlns:v="urn:schemas-microsoft-com:vml" xmlns:wp14="http://schemas.microsoft.com/office/word/2010/wordprocessingDrawing" xmlns:wp="http://schemas.openxmlformats.org/drawingml/2006/wordprocessingDrawing" xmlns:w10="urn:schemas-microsoft-com:office:word" xmlns:w="http://schemas.openxmlformats.org/wordprocessingml/2006/main" xmlns:w14="http://schemas.microsoft.com/office/word/2010/wordml" xmlns:w15="http://schemas.microsoft.com/office/word/2012/wordml" xmlns:w16cex="http://schemas.microsoft.com/office/word/2018/wordml/cex" xmlns:w16cid="http://schemas.microsoft.com/office/word/2016/wordml/cid" xmlns:w16="http://schemas.microsoft.com/office/word/2018/wordml" xmlns:w16du="http://schemas.microsoft.com/office/word/2023/wordml/word16du" xmlns:w16sdtdh="http://schemas.microsoft.com/office/word/2020/wordml/sdtdatahash" xmlns:w16se="http://schemas.microsoft.com/office/word/2015/wordml/symex" xmlns:wpg="http://schemas.microsoft.com/office/word/2010/wordprocessingGroup" xmlns:wpi="http://schemas.microsoft.com/office/word/2010/wordprocessingInk" xmlns:wne="http://schemas.microsoft.com/office/word/2006/wordml" xmlns:wps="http://schemas.microsoft.com/office/word/2010/wordprocessingShape" mc:Ignorable="w14 w15 w16se w16cid w16 w16cex w16sdtdh w16du wp14">
+  <w:endnote w:type="separator" w:id="-1">
+    <w:p>
+      <w:pPr>
+        <w:spacing w:after="0" w:line="240" w:lineRule="auto"/>
+      </w:pPr>
+      <w:r>
+        <w:separator/>
+      </w:r>
+    </w:p>
+  </w:endnote>
+  <w:endnote w:type="continuationSeparator" w:id="0">
+    <w:p>
+      <w:pPr>
+        <w:spacing w:after="0" w:line="240" w:lineRule="auto"/>
+      </w:pPr>
+      <w:r>
+        <w:continuationSeparator/>
+      </w:r>
+    </w:p>
+  </w:endnote>
+</w:endnotes>
+</file>
+
+<file path=word/footer1.xml><?xml version="1.0" encoding="utf-8"?>
+<w:ftr xmlns:wpc="http://schemas.microsoft.com/office/word/2010/wordprocessingCanvas" xmlns:cx="http://schemas.microsoft.com/office/drawing/2014/chartex" xmlns:cx1="http://schemas.microsoft.com/office/drawing/2015/9/8/chartex" xmlns:cx2="http://schemas.microsoft.com/office/drawing/2015/10/21/chartex" xmlns:cx3="http://schemas.microsoft.com/office/drawing/2016/5/9/chartex" xmlns:cx4="http://schemas.microsoft.com/office/drawing/2016/5/10/chartex" xmlns:cx5="http://schemas.microsoft.com/office/drawing/2016/5/11/chartex" xmlns:cx6="http://schemas.microsoft.com/office/drawing/2016/5/12/chartex" xmlns:cx7="http://schemas.microsoft.com/office/drawing/2016/5/13/chartex" xmlns:cx8="http://schemas.microsoft.com/office/drawing/2016/5/14/chartex" xmlns:mc="http://schemas.openxmlformats.org/markup-compatibility/2006" xmlns:aink="http://schemas.microsoft.com/office/drawing/2016/ink" xmlns:am3d="http://schemas.microsoft.com/office/drawing/2017/model3d" xmlns:o="urn:schemas-microsoft-com:office:office" xmlns:oel="http://schemas.microsoft.com/office/2019/extlst" xmlns:r="http://schemas.openxmlformats.org/officeDocument/2006/relationships" xmlns:m="http://schemas.openxmlformats.org/officeDocument/2006/math" xmlns:v="urn:schemas-microsoft-com:vml" xmlns:wp14="http://schemas.microsoft.com/office/word/2010/wordprocessingDrawing" xmlns:wp="http://schemas.openxmlformats.org/drawingml/2006/wordprocessingDrawing" xmlns:w10="urn:schemas-microsoft-com:office:word" xmlns:w="http://schemas.openxmlformats.org/wordprocessingml/2006/main" xmlns:w14="http://schemas.microsoft.com/office/word/2010/wordml" xmlns:w15="http://schemas.microsoft.com/office/word/2012/wordml" xmlns:w16cex="http://schemas.microsoft.com/office/word/2018/wordml/cex" xmlns:w16cid="http://schemas.microsoft.com/office/word/2016/wordml/cid" xmlns:w16="http://schemas.microsoft.com/office/word/2018/wordml" xmlns:w16du="http://schemas.microsoft.com/office/word/2023/wordml/word16du" xmlns:w16sdtdh="http://schemas.microsoft.com/office/word/2020/wordml/sdtdatahash" xmlns:w16se="http://schemas.microsoft.com/office/word/2015/wordml/symex" xmlns:wpg="http://schemas.microsoft.com/office/word/2010/wordprocessingGroup" xmlns:wpi="http://schemas.microsoft.com/office/word/2010/wordprocessingInk" xmlns:wne="http://schemas.microsoft.com/office/word/2006/wordml" xmlns:wps="http://schemas.microsoft.com/office/word/2010/wordprocessingShape" mc:Ignorable="w14 w15 w16se w16cid w16 w16cex w16sdtdh w16du wp14">
+  <w:p>
+    <w:pPr>
+      <w:pStyle w:val="Pieddepage"/>
+    </w:pPr>
+  </w:p>
+</w:ftr>
+</file>
+
+<file path=word/footer2.xml><?xml version="1.0" encoding="utf-8"?>
+<w:ftr xmlns:wpc="http://schemas.microsoft.com/office/word/2010/wordprocessingCanvas" xmlns:cx="http://schemas.microsoft.com/office/drawing/2014/chartex" xmlns:cx1="http://schemas.microsoft.com/office/drawing/2015/9/8/chartex" xmlns:cx2="http://schemas.microsoft.com/office/drawing/2015/10/21/chartex" xmlns:cx3="http://schemas.microsoft.com/office/drawing/2016/5/9/chartex" xmlns:cx4="http://schemas.microsoft.com/office/drawing/2016/5/10/chartex" xmlns:cx5="http://schemas.microsoft.com/office/drawing/2016/5/11/chartex" xmlns:cx6="http://schemas.microsoft.com/office/drawing/2016/5/12/chartex" xmlns:cx7="http://schemas.microsoft.com/office/drawing/2016/5/13/chartex" xmlns:cx8="http://schemas.microsoft.com/office/drawing/2016/5/14/chartex" xmlns:mc="http://schemas.openxmlformats.org/markup-compatibility/2006" xmlns:aink="http://schemas.microsoft.com/office/drawing/2016/ink" xmlns:am3d="http://schemas.microsoft.com/office/drawing/2017/model3d" xmlns:o="urn:schemas-microsoft-com:office:office" xmlns:oel="http://schemas.microsoft.com/office/2019/extlst" xmlns:r="http://schemas.openxmlformats.org/officeDocument/2006/relationships" xmlns:m="http://schemas.openxmlformats.org/officeDocument/2006/math" xmlns:v="urn:schemas-microsoft-com:vml" xmlns:wp14="http://schemas.microsoft.com/office/word/2010/wordprocessingDrawing" xmlns:wp="http://schemas.openxmlformats.org/drawingml/2006/wordprocessingDrawing" xmlns:w10="urn:schemas-microsoft-com:office:word" xmlns:w="http://schemas.openxmlformats.org/wordprocessingml/2006/main" xmlns:w14="http://schemas.microsoft.com/office/word/2010/wordml" xmlns:w15="http://schemas.microsoft.com/office/word/2012/wordml" xmlns:w16cex="http://schemas.microsoft.com/office/word/2018/wordml/cex" xmlns:w16cid="http://schemas.microsoft.com/office/word/2016/wordml/cid" xmlns:w16="http://schemas.microsoft.com/office/word/2018/wordml" xmlns:w16du="http://schemas.microsoft.com/office/word/2023/wordml/word16du" xmlns:w16sdtdh="http://schemas.microsoft.com/office/word/2020/wordml/sdtdatahash" xmlns:w16se="http://schemas.microsoft.com/office/word/2015/wordml/symex" xmlns:wpg="http://schemas.microsoft.com/office/word/2010/wordprocessingGroup" xmlns:wpi="http://schemas.microsoft.com/office/word/2010/wordprocessingInk" xmlns:wne="http://schemas.microsoft.com/office/word/2006/wordml" xmlns:wps="http://schemas.microsoft.com/office/word/2010/wordprocessingShape" mc:Ignorable="w14 w15 w16se w16cid w16 w16cex w16sdtdh w16du wp14">
+  <w:p>
+    <w:pPr>
+      <w:pStyle w:val="Pieddepage"/>
+    </w:pPr>
+  </w:p>
+</w:ftr>
+</file>
+
+<file path=word/footer3.xml><?xml version="1.0" encoding="utf-8"?>
+<w:ftr xmlns:wpc="http://schemas.microsoft.com/office/word/2010/wordprocessingCanvas" xmlns:cx="http://schemas.microsoft.com/office/drawing/2014/chartex" xmlns:cx1="http://schemas.microsoft.com/office/drawing/2015/9/8/chartex" xmlns:cx2="http://schemas.microsoft.com/office/drawing/2015/10/21/chartex" xmlns:cx3="http://schemas.microsoft.com/office/drawing/2016/5/9/chartex" xmlns:cx4="http://schemas.microsoft.com/office/drawing/2016/5/10/chartex" xmlns:cx5="http://schemas.microsoft.com/office/drawing/2016/5/11/chartex" xmlns:cx6="http://schemas.microsoft.com/office/drawing/2016/5/12/chartex" xmlns:cx7="http://schemas.microsoft.com/office/drawing/2016/5/13/chartex" xmlns:cx8="http://schemas.microsoft.com/office/drawing/2016/5/14/chartex" xmlns:mc="http://schemas.openxmlformats.org/markup-compatibility/2006" xmlns:aink="http://schemas.microsoft.com/office/drawing/2016/ink" xmlns:am3d="http://schemas.microsoft.com/office/drawing/2017/model3d" xmlns:o="urn:schemas-microsoft-com:office:office" xmlns:oel="http://schemas.microsoft.com/office/2019/extlst" xmlns:r="http://schemas.openxmlformats.org/officeDocument/2006/relationships" xmlns:m="http://schemas.openxmlformats.org/officeDocument/2006/math" xmlns:v="urn:schemas-microsoft-com:vml" xmlns:wp14="http://schemas.microsoft.com/office/word/2010/wordprocessingDrawing" xmlns:wp="http://schemas.openxmlformats.org/drawingml/2006/wordprocessingDrawing" xmlns:w10="urn:schemas-microsoft-com:office:word" xmlns:w="http://schemas.openxmlformats.org/wordprocessingml/2006/main" xmlns:w14="http://schemas.microsoft.com/office/word/2010/wordml" xmlns:w15="http://schemas.microsoft.com/office/word/2012/wordml" xmlns:w16cex="http://schemas.microsoft.com/office/word/2018/wordml/cex" xmlns:w16cid="http://schemas.microsoft.com/office/word/2016/wordml/cid" xmlns:w16="http://schemas.microsoft.com/office/word/2018/wordml" xmlns:w16du="http://schemas.microsoft.com/office/word/2023/wordml/word16du" xmlns:w16sdtdh="http://schemas.microsoft.com/office/word/2020/wordml/sdtdatahash" xmlns:w16se="http://schemas.microsoft.com/office/word/2015/wordml/symex" xmlns:wpg="http://schemas.microsoft.com/office/word/2010/wordprocessingGroup" xmlns:wpi="http://schemas.microsoft.com/office/word/2010/wordprocessingInk" xmlns:wne="http://schemas.microsoft.com/office/word/2006/wordml" xmlns:wps="http://schemas.microsoft.com/office/word/2010/wordprocessingShape" mc:Ignorable="w14 w15 w16se w16cid w16 w16cex w16sdtdh w16du wp14">
+  <w:p>
+    <w:pPr>
+      <w:pStyle w:val="Pieddepage"/>
+    </w:pPr>
+  </w:p>
+</w:ftr>
+</file>
+
+<file path=word/footnotes.xml><?xml version="1.0" encoding="utf-8"?>
+<w:footnotes xmlns:wpc="http://schemas.microsoft.com/office/word/2010/wordprocessingCanvas" xmlns:cx="http://schemas.microsoft.com/office/drawing/2014/chartex" xmlns:cx1="http://schemas.microsoft.com/office/drawing/2015/9/8/chartex" xmlns:cx2="http://schemas.microsoft.com/office/drawing/2015/10/21/chartex" xmlns:cx3="http://schemas.microsoft.com/office/drawing/2016/5/9/chartex" xmlns:cx4="http://schemas.microsoft.com/office/drawing/2016/5/10/chartex" xmlns:cx5="http://schemas.microsoft.com/office/drawing/2016/5/11/chartex" xmlns:cx6="http://schemas.microsoft.com/office/drawing/2016/5/12/chartex" xmlns:cx7="http://schemas.microsoft.com/office/drawing/2016/5/13/chartex" xmlns:cx8="http://schemas.microsoft.com/office/drawing/2016/5/14/chartex" xmlns:mc="http://schemas.openxmlformats.org/markup-compatibility/2006" xmlns:aink="http://schemas.microsoft.com/office/drawing/2016/ink" xmlns:am3d="http://schemas.microsoft.com/office/drawing/2017/model3d" xmlns:o="urn:schemas-microsoft-com:office:office" xmlns:oel="http://schemas.microsoft.com/office/2019/extlst" xmlns:r="http://schemas.openxmlformats.org/officeDocument/2006/relationships" xmlns:m="http://schemas.openxmlformats.org/officeDocument/2006/math" xmlns:v="urn:schemas-microsoft-com:vml" xmlns:wp14="http://schemas.microsoft.com/office/word/2010/wordprocessingDrawing" xmlns:wp="http://schemas.openxmlformats.org/drawingml/2006/wordprocessingDrawing" xmlns:w10="urn:schemas-microsoft-com:office:word" xmlns:w="http://schemas.openxmlformats.org/wordprocessingml/2006/main" xmlns:w14="http://schemas.microsoft.com/office/word/2010/wordml" xmlns:w15="http://schemas.microsoft.com/office/word/2012/wordml" xmlns:w16cex="http://schemas.microsoft.com/office/word/2018/wordml/cex" xmlns:w16cid="http://schemas.microsoft.com/office/word/2016/wordml/cid" xmlns:w16="http://schemas.microsoft.com/office/word/2018/wordml" xmlns:w16du="http://schemas.microsoft.com/office/word/2023/wordml/word16du" xmlns:w16sdtdh="http://schemas.microsoft.com/office/word/2020/wordml/sdtdatahash" xmlns:w16se="http://schemas.microsoft.com/office/word/2015/wordml/symex" xmlns:wpg="http://schemas.microsoft.com/office/word/2010/wordprocessingGroup" xmlns:wpi="http://schemas.microsoft.com/office/word/2010/wordprocessingInk" xmlns:wne="http://schemas.microsoft.com/office/word/2006/wordml" xmlns:wps="http://schemas.microsoft.com/office/word/2010/wordprocessingShape" mc:Ignorable="w14 w15 w16se w16cid w16 w16cex w16sdtdh w16du wp14">
+  <w:footnote w:type="separator" w:id="-1">
+    <w:p>
+      <w:pPr>
+        <w:spacing w:after="0" w:line="240" w:lineRule="auto"/>
+      </w:pPr>
+      <w:r>
+        <w:separator/>
+      </w:r>
+    </w:p>
+  </w:footnote>
+  <w:footnote w:type="continuationSeparator" w:id="0">
+    <w:p>
+      <w:pPr>
+        <w:spacing w:after="0" w:line="240" w:lineRule="auto"/>
+      </w:pPr>
+      <w:r>
+        <w:continuationSeparator/>
+      </w:r>
+    </w:p>
+  </w:footnote>
+</w:footnotes>
+</file>
+
+<file path=word/header1.xml><?xml version="1.0" encoding="utf-8"?>
+<w:hdr xmlns:wpc="http://schemas.microsoft.com/office/word/2010/wordprocessingCanvas" xmlns:cx="http://schemas.microsoft.com/office/drawing/2014/chartex" xmlns:cx1="http://schemas.microsoft.com/office/drawing/2015/9/8/chartex" xmlns:cx2="http://schemas.microsoft.com/office/drawing/2015/10/21/chartex" xmlns:cx3="http://schemas.microsoft.com/office/drawing/2016/5/9/chartex" xmlns:cx4="http://schemas.microsoft.com/office/drawing/2016/5/10/chartex" xmlns:cx5="http://schemas.microsoft.com/office/drawing/2016/5/11/chartex" xmlns:cx6="http://schemas.microsoft.com/office/drawing/2016/5/12/chartex" xmlns:cx7="http://schemas.microsoft.com/office/drawing/2016/5/13/chartex" xmlns:cx8="http://schemas.microsoft.com/office/drawing/2016/5/14/chartex" xmlns:mc="http://schemas.openxmlformats.org/markup-compatibility/2006" xmlns:aink="http://schemas.microsoft.com/office/drawing/2016/ink" xmlns:am3d="http://schemas.microsoft.com/office/drawing/2017/model3d" xmlns:o="urn:schemas-microsoft-com:office:office" xmlns:oel="http://schemas.microsoft.com/office/2019/extlst" xmlns:r="http://schemas.openxmlformats.org/officeDocument/2006/relationships" xmlns:m="http://schemas.openxmlformats.org/officeDocument/2006/math" xmlns:v="urn:schemas-microsoft-com:vml" xmlns:wp14="http://schemas.microsoft.com/office/word/2010/wordprocessingDrawing" xmlns:wp="http://schemas.openxmlformats.org/drawingml/2006/wordprocessingDrawing" xmlns:w10="urn:schemas-microsoft-com:office:word" xmlns:w="http://schemas.openxmlformats.org/wordprocessingml/2006/main" xmlns:w14="http://schemas.microsoft.com/office/word/2010/wordml" xmlns:w15="http://schemas.microsoft.com/office/word/2012/wordml" xmlns:w16cex="http://schemas.microsoft.com/office/word/2018/wordml/cex" xmlns:w16cid="http://schemas.microsoft.com/office/word/2016/wordml/cid" xmlns:w16="http://schemas.microsoft.com/office/word/2018/wordml" xmlns:w16du="http://schemas.microsoft.com/office/word/2023/wordml/word16du" xmlns:w16sdtdh="http://schemas.microsoft.com/office/word/2020/wordml/sdtdatahash" xmlns:w16se="http://schemas.microsoft.com/office/word/2015/wordml/symex" xmlns:wpg="http://schemas.microsoft.com/office/word/2010/wordprocessingGroup" xmlns:wpi="http://schemas.microsoft.com/office/word/2010/wordprocessingInk" xmlns:wne="http://schemas.microsoft.com/office/word/2006/wordml" xmlns:wps="http://schemas.microsoft.com/office/word/2010/wordprocessingShape" mc:Ignorable="w14 w15 w16se w16cid w16 w16cex w16sdtdh w16du wp14">
+  <w:p>
+    <w:pPr>
+      <w:pStyle w:val="En-tte"/>
+    </w:pPr>
+  </w:p>
+</w:hdr>
+</file>
+
+<file path=word/header2.xml><?xml version="1.0" encoding="utf-8"?>
+<w:hdr xmlns:wpc="http://schemas.microsoft.com/office/word/2010/wordprocessingCanvas" xmlns:cx="http://schemas.microsoft.com/office/drawing/2014/chartex" xmlns:cx1="http://schemas.microsoft.com/office/drawing/2015/9/8/chartex" xmlns:cx2="http://schemas.microsoft.com/office/drawing/2015/10/21/chartex" xmlns:cx3="http://schemas.microsoft.com/office/drawing/2016/5/9/chartex" xmlns:cx4="http://schemas.microsoft.com/office/drawing/2016/5/10/chartex" xmlns:cx5="http://schemas.microsoft.com/office/drawing/2016/5/11/chartex" xmlns:cx6="http://schemas.microsoft.com/office/drawing/2016/5/12/chartex" xmlns:cx7="http://schemas.microsoft.com/office/drawing/2016/5/13/chartex" xmlns:cx8="http://schemas.microsoft.com/office/drawing/2016/5/14/chartex" xmlns:mc="http://schemas.openxmlformats.org/markup-compatibility/2006" xmlns:aink="http://schemas.microsoft.com/office/drawing/2016/ink" xmlns:am3d="http://schemas.microsoft.com/office/drawing/2017/model3d" xmlns:o="urn:schemas-microsoft-com:office:office" xmlns:oel="http://schemas.microsoft.com/office/2019/extlst" xmlns:r="http://schemas.openxmlformats.org/officeDocument/2006/relationships" xmlns:m="http://schemas.openxmlformats.org/officeDocument/2006/math" xmlns:v="urn:schemas-microsoft-com:vml" xmlns:wp14="http://schemas.microsoft.com/office/word/2010/wordprocessingDrawing" xmlns:wp="http://schemas.openxmlformats.org/drawingml/2006/wordprocessingDrawing" xmlns:w10="urn:schemas-microsoft-com:office:word" xmlns:w="http://schemas.openxmlformats.org/wordprocessingml/2006/main" xmlns:w14="http://schemas.microsoft.com/office/word/2010/wordml" xmlns:w15="http://schemas.microsoft.com/office/word/2012/wordml" xmlns:w16cex="http://schemas.microsoft.com/office/word/2018/wordml/cex" xmlns:w16cid="http://schemas.microsoft.com/office/word/2016/wordml/cid" xmlns:w16="http://schemas.microsoft.com/office/word/2018/wordml" xmlns:w16du="http://schemas.microsoft.com/office/word/2023/wordml/word16du" xmlns:w16sdtdh="http://schemas.microsoft.com/office/word/2020/wordml/sdtdatahash" xmlns:w16se="http://schemas.microsoft.com/office/word/2015/wordml/symex" xmlns:wpg="http://schemas.microsoft.com/office/word/2010/wordprocessingGroup" xmlns:wpi="http://schemas.microsoft.com/office/word/2010/wordprocessingInk" xmlns:wne="http://schemas.microsoft.com/office/word/2006/wordml" xmlns:wps="http://schemas.microsoft.com/office/word/2010/wordprocessingShape" mc:Ignorable="w14 w15 w16se w16cid w16 w16cex w16sdtdh w16du wp14">
+  <w:p>
+    <w:pPr>
+      <w:pStyle w:val="En-tte"/>
+    </w:pPr>
+  </w:p>
+</w:hdr>
+</file>
+
+<file path=word/header3.xml><?xml version="1.0" encoding="utf-8"?>
+<w:hdr xmlns:wpc="http://schemas.microsoft.com/office/word/2010/wordprocessingCanvas" xmlns:cx="http://schemas.microsoft.com/office/drawing/2014/chartex" xmlns:cx1="http://schemas.microsoft.com/office/drawing/2015/9/8/chartex" xmlns:cx2="http://schemas.microsoft.com/office/drawing/2015/10/21/chartex" xmlns:cx3="http://schemas.microsoft.com/office/drawing/2016/5/9/chartex" xmlns:cx4="http://schemas.microsoft.com/office/drawing/2016/5/10/chartex" xmlns:cx5="http://schemas.microsoft.com/office/drawing/2016/5/11/chartex" xmlns:cx6="http://schemas.microsoft.com/office/drawing/2016/5/12/chartex" xmlns:cx7="http://schemas.microsoft.com/office/drawing/2016/5/13/chartex" xmlns:cx8="http://schemas.microsoft.com/office/drawing/2016/5/14/chartex" xmlns:mc="http://schemas.openxmlformats.org/markup-compatibility/2006" xmlns:aink="http://schemas.microsoft.com/office/drawing/2016/ink" xmlns:am3d="http://schemas.microsoft.com/office/drawing/2017/model3d" xmlns:o="urn:schemas-microsoft-com:office:office" xmlns:oel="http://schemas.microsoft.com/office/2019/extlst" xmlns:r="http://schemas.openxmlformats.org/officeDocument/2006/relationships" xmlns:m="http://schemas.openxmlformats.org/officeDocument/2006/math" xmlns:v="urn:schemas-microsoft-com:vml" xmlns:wp14="http://schemas.microsoft.com/office/word/2010/wordprocessingDrawing" xmlns:wp="http://schemas.openxmlformats.org/drawingml/2006/wordprocessingDrawing" xmlns:w10="urn:schemas-microsoft-com:office:word" xmlns:w="http://schemas.openxmlformats.org/wordprocessingml/2006/main" xmlns:w14="http://schemas.microsoft.com/office/word/2010/wordml" xmlns:w15="http://schemas.microsoft.com/office/word/2012/wordml" xmlns:w16cex="http://schemas.microsoft.com/office/word/2018/wordml/cex" xmlns:w16cid="http://schemas.microsoft.com/office/word/2016/wordml/cid" xmlns:w16="http://schemas.microsoft.com/office/word/2018/wordml" xmlns:w16du="http://schemas.microsoft.com/office/word/2023/wordml/word16du" xmlns:w16sdtdh="http://schemas.microsoft.com/office/word/2020/wordml/sdtdatahash" xmlns:w16se="http://schemas.microsoft.com/office/word/2015/wordml/symex" xmlns:wpg="http://schemas.microsoft.com/office/word/2010/wordprocessingGroup" xmlns:wpi="http://schemas.microsoft.com/office/word/2010/wordprocessingInk" xmlns:wne="http://schemas.microsoft.com/office/word/2006/wordml" xmlns:wps="http://schemas.microsoft.com/office/word/2010/wordprocessingShape" mc:Ignorable="w14 w15 w16se w16cid w16 w16cex w16sdtdh w16du wp14">
+  <w:p>
+    <w:pPr>
+      <w:pStyle w:val="En-tte"/>
+    </w:pPr>
+  </w:p>
+</w:hdr>
+</file>
+
 <file path=word/numbering.xml><?xml version="1.0" encoding="utf-8"?>
 <w:numbering xmlns:wpc="http://schemas.microsoft.com/office/word/2010/wordprocessingCanvas" xmlns:cx="http://schemas.microsoft.com/office/drawing/2014/chartex" xmlns:cx1="http://schemas.microsoft.com/office/drawing/2015/9/8/chartex" xmlns:cx2="http://schemas.microsoft.com/office/drawing/2015/10/21/chartex" xmlns:cx3="http://schemas.microsoft.com/office/drawing/2016/5/9/chartex" xmlns:cx4="http://schemas.microsoft.com/office/drawing/2016/5/10/chartex" xmlns:cx5="http://schemas.microsoft.com/office/drawing/2016/5/11/chartex" xmlns:cx6="http://schemas.microsoft.com/office/drawing/2016/5/12/chartex" xmlns:cx7="http://schemas.microsoft.com/office/drawing/2016/5/13/chartex" xmlns:cx8="http://schemas.microsoft.com/office/drawing/2016/5/14/chartex" xmlns:mc="http://schemas.openxmlformats.org/markup-compatibility/2006" xmlns:aink="http://schemas.microsoft.com/office/drawing/2016/ink" xmlns:am3d="http://schemas.microsoft.com/office/drawing/2017/model3d" xmlns:o="urn:schemas-microsoft-com:office:office" xmlns:oel="http://schemas.microsoft.com/office/2019/extlst" xmlns:r="http://schemas.openxmlformats.org/officeDocument/2006/relationships" xmlns:m="http://schemas.openxmlformats.org/officeDocument/2006/math" xmlns:v="urn:schemas-microsoft-com:vml" xmlns:wp14="http://schemas.microsoft.com/office/word/2010/wordprocessingDrawing" xmlns:wp="http://schemas.openxmlformats.org/drawingml/2006/wordprocessingDrawing" xmlns:w10="urn:schemas-microsoft-com:office:word" xmlns:w="http://schemas.openxmlformats.org/wordprocessingml/2006/main" xmlns:w14="http://schemas.microsoft.com/office/word/2010/wordml" xmlns:w15="http://schemas.microsoft.com/office/word/2012/wordml" xmlns:w16cex="http://schemas.microsoft.com/office/word/2018/wordml/cex" xmlns:w16cid="http://schemas.microsoft.com/office/word/2016/wordml/cid" xmlns:w16="http://schemas.microsoft.com/office/word/2018/wordml" xmlns:w16du="http://schemas.microsoft.com/office/word/2023/wordml/word16du" xmlns:w16sdtdh="http://schemas.microsoft.com/office/word/2020/wordml/sdtdatahash" xmlns:w16se="http://schemas.microsoft.com/office/word/2015/wordml/symex" xmlns:wpg="http://schemas.microsoft.com/office/word/2010/wordprocessingGroup" xmlns:wpi="http://schemas.microsoft.com/office/word/2010/wordprocessingInk" xmlns:wne="http://schemas.microsoft.com/office/word/2006/wordml" xmlns:wps="http://schemas.microsoft.com/office/word/2010/wordprocessingShape" mc:Ignorable="w14 w15 w16se w16cid w16 w16cex w16sdtdh w16du wp14">
   <w:abstractNum w:abstractNumId="0" w15:restartNumberingAfterBreak="0">
+    <w:nsid w:val="22E02285"/>
+    <w:multiLevelType w:val="multilevel"/>
+    <w:tmpl w:val="DFDA52BA"/>
+    <w:lvl w:ilvl="0">
+      <w:start w:val="1"/>
+      <w:numFmt w:val="bullet"/>
+      <w:lvlText w:val=""/>
+      <w:lvlJc w:val="left"/>
+      <w:pPr>
+        <w:tabs>
+          <w:tab w:val="num" w:pos="720"/>
+        </w:tabs>
+        <w:ind w:left="720" w:hanging="360"/>
+      </w:pPr>
+      <w:rPr>
+        <w:rFonts w:ascii="Symbol" w:hAnsi="Symbol" w:hint="default"/>
+        <w:sz w:val="20"/>
+      </w:rPr>
+    </w:lvl>
+    <w:lvl w:ilvl="1" w:tentative="1">
+      <w:start w:val="1"/>
+      <w:numFmt w:val="bullet"/>
+      <w:lvlText w:val="o"/>
+      <w:lvlJc w:val="left"/>
+      <w:pPr>
+        <w:tabs>
+          <w:tab w:val="num" w:pos="1440"/>
+        </w:tabs>
+        <w:ind w:left="1440" w:hanging="360"/>
+      </w:pPr>
+      <w:rPr>
+        <w:rFonts w:ascii="Courier New" w:hAnsi="Courier New" w:hint="default"/>
+        <w:sz w:val="20"/>
+      </w:rPr>
+    </w:lvl>
+    <w:lvl w:ilvl="2" w:tentative="1">
+      <w:start w:val="1"/>
+      <w:numFmt w:val="bullet"/>
+      <w:lvlText w:val=""/>
+      <w:lvlJc w:val="left"/>
+      <w:pPr>
+        <w:tabs>
+          <w:tab w:val="num" w:pos="2160"/>
+        </w:tabs>
+        <w:ind w:left="2160" w:hanging="360"/>
+      </w:pPr>
+      <w:rPr>
+        <w:rFonts w:ascii="Wingdings" w:hAnsi="Wingdings" w:hint="default"/>
+        <w:sz w:val="20"/>
+      </w:rPr>
+    </w:lvl>
+    <w:lvl w:ilvl="3" w:tentative="1">
+      <w:start w:val="1"/>
+      <w:numFmt w:val="bullet"/>
+      <w:lvlText w:val=""/>
+      <w:lvlJc w:val="left"/>
+      <w:pPr>
+        <w:tabs>
+          <w:tab w:val="num" w:pos="2880"/>
+        </w:tabs>
+        <w:ind w:left="2880" w:hanging="360"/>
+      </w:pPr>
+      <w:rPr>
+        <w:rFonts w:ascii="Wingdings" w:hAnsi="Wingdings" w:hint="default"/>
+        <w:sz w:val="20"/>
+      </w:rPr>
+    </w:lvl>
+    <w:lvl w:ilvl="4" w:tentative="1">
+      <w:start w:val="1"/>
+      <w:numFmt w:val="bullet"/>
+      <w:lvlText w:val=""/>
+      <w:lvlJc w:val="left"/>
+      <w:pPr>
+        <w:tabs>
+          <w:tab w:val="num" w:pos="3600"/>
+        </w:tabs>
+        <w:ind w:left="3600" w:hanging="360"/>
+      </w:pPr>
+      <w:rPr>
+        <w:rFonts w:ascii="Wingdings" w:hAnsi="Wingdings" w:hint="default"/>
+        <w:sz w:val="20"/>
+      </w:rPr>
+    </w:lvl>
+    <w:lvl w:ilvl="5" w:tentative="1">
+      <w:start w:val="1"/>
+      <w:numFmt w:val="bullet"/>
+      <w:lvlText w:val=""/>
+      <w:lvlJc w:val="left"/>
+      <w:pPr>
+        <w:tabs>
+          <w:tab w:val="num" w:pos="4320"/>
+        </w:tabs>
+        <w:ind w:left="4320" w:hanging="360"/>
+      </w:pPr>
+      <w:rPr>
+        <w:rFonts w:ascii="Wingdings" w:hAnsi="Wingdings" w:hint="default"/>
+        <w:sz w:val="20"/>
+      </w:rPr>
+    </w:lvl>
+    <w:lvl w:ilvl="6" w:tentative="1">
+      <w:start w:val="1"/>
+      <w:numFmt w:val="bullet"/>
+      <w:lvlText w:val=""/>
+      <w:lvlJc w:val="left"/>
+      <w:pPr>
+        <w:tabs>
+          <w:tab w:val="num" w:pos="5040"/>
+        </w:tabs>
+        <w:ind w:left="5040" w:hanging="360"/>
+      </w:pPr>
+      <w:rPr>
+        <w:rFonts w:ascii="Wingdings" w:hAnsi="Wingdings" w:hint="default"/>
+        <w:sz w:val="20"/>
+      </w:rPr>
+    </w:lvl>
+    <w:lvl w:ilvl="7" w:tentative="1">
+      <w:start w:val="1"/>
+      <w:numFmt w:val="bullet"/>
+      <w:lvlText w:val=""/>
+      <w:lvlJc w:val="left"/>
+      <w:pPr>
+        <w:tabs>
+          <w:tab w:val="num" w:pos="5760"/>
+        </w:tabs>
+        <w:ind w:left="5760" w:hanging="360"/>
+      </w:pPr>
+      <w:rPr>
+        <w:rFonts w:ascii="Wingdings" w:hAnsi="Wingdings" w:hint="default"/>
+        <w:sz w:val="20"/>
+      </w:rPr>
+    </w:lvl>
+    <w:lvl w:ilvl="8" w:tentative="1">
+      <w:start w:val="1"/>
+      <w:numFmt w:val="bullet"/>
+      <w:lvlText w:val=""/>
+      <w:lvlJc w:val="left"/>
+      <w:pPr>
+        <w:tabs>
+          <w:tab w:val="num" w:pos="6480"/>
+        </w:tabs>
+        <w:ind w:left="6480" w:hanging="360"/>
+      </w:pPr>
+      <w:rPr>
+        <w:rFonts w:ascii="Wingdings" w:hAnsi="Wingdings" w:hint="default"/>
+        <w:sz w:val="20"/>
+      </w:rPr>
+    </w:lvl>
+  </w:abstractNum>
+  <w:abstractNum w:abstractNumId="1" w15:restartNumberingAfterBreak="0">
+    <w:nsid w:val="3FCF2880"/>
+    <w:multiLevelType w:val="multilevel"/>
+    <w:tmpl w:val="C3E0EDD0"/>
+    <w:lvl w:ilvl="0">
+      <w:start w:val="1"/>
+      <w:numFmt w:val="bullet"/>
+      <w:lvlText w:val=""/>
+      <w:lvlJc w:val="left"/>
+      <w:pPr>
+        <w:tabs>
+          <w:tab w:val="num" w:pos="720"/>
+        </w:tabs>
+        <w:ind w:left="720" w:hanging="360"/>
+      </w:pPr>
+      <w:rPr>
+        <w:rFonts w:ascii="Symbol" w:hAnsi="Symbol" w:hint="default"/>
+        <w:sz w:val="20"/>
+      </w:rPr>
+    </w:lvl>
+    <w:lvl w:ilvl="1" w:tentative="1">
+      <w:start w:val="1"/>
+      <w:numFmt w:val="bullet"/>
+      <w:lvlText w:val="o"/>
+      <w:lvlJc w:val="left"/>
+      <w:pPr>
+        <w:tabs>
+          <w:tab w:val="num" w:pos="1440"/>
+        </w:tabs>
+        <w:ind w:left="1440" w:hanging="360"/>
+      </w:pPr>
+      <w:rPr>
+        <w:rFonts w:ascii="Courier New" w:hAnsi="Courier New" w:hint="default"/>
+        <w:sz w:val="20"/>
+      </w:rPr>
+    </w:lvl>
+    <w:lvl w:ilvl="2" w:tentative="1">
+      <w:start w:val="1"/>
+      <w:numFmt w:val="bullet"/>
+      <w:lvlText w:val=""/>
+      <w:lvlJc w:val="left"/>
+      <w:pPr>
+        <w:tabs>
+          <w:tab w:val="num" w:pos="2160"/>
+        </w:tabs>
+        <w:ind w:left="2160" w:hanging="360"/>
+      </w:pPr>
+      <w:rPr>
+        <w:rFonts w:ascii="Wingdings" w:hAnsi="Wingdings" w:hint="default"/>
+        <w:sz w:val="20"/>
+      </w:rPr>
+    </w:lvl>
+    <w:lvl w:ilvl="3" w:tentative="1">
+      <w:start w:val="1"/>
+      <w:numFmt w:val="bullet"/>
+      <w:lvlText w:val=""/>
+      <w:lvlJc w:val="left"/>
+      <w:pPr>
+        <w:tabs>
+          <w:tab w:val="num" w:pos="2880"/>
+        </w:tabs>
+        <w:ind w:left="2880" w:hanging="360"/>
+      </w:pPr>
+      <w:rPr>
+        <w:rFonts w:ascii="Wingdings" w:hAnsi="Wingdings" w:hint="default"/>
+        <w:sz w:val="20"/>
+      </w:rPr>
+    </w:lvl>
+    <w:lvl w:ilvl="4" w:tentative="1">
+      <w:start w:val="1"/>
+      <w:numFmt w:val="bullet"/>
+      <w:lvlText w:val=""/>
+      <w:lvlJc w:val="left"/>
+      <w:pPr>
+        <w:tabs>
+          <w:tab w:val="num" w:pos="3600"/>
+        </w:tabs>
+        <w:ind w:left="3600" w:hanging="360"/>
+      </w:pPr>
+      <w:rPr>
+        <w:rFonts w:ascii="Wingdings" w:hAnsi="Wingdings" w:hint="default"/>
+        <w:sz w:val="20"/>
+      </w:rPr>
+    </w:lvl>
+    <w:lvl w:ilvl="5" w:tentative="1">
+      <w:start w:val="1"/>
+      <w:numFmt w:val="bullet"/>
+      <w:lvlText w:val=""/>
+      <w:lvlJc w:val="left"/>
+      <w:pPr>
+        <w:tabs>
+          <w:tab w:val="num" w:pos="4320"/>
+        </w:tabs>
+        <w:ind w:left="4320" w:hanging="360"/>
+      </w:pPr>
+      <w:rPr>
+        <w:rFonts w:ascii="Wingdings" w:hAnsi="Wingdings" w:hint="default"/>
+        <w:sz w:val="20"/>
+      </w:rPr>
+    </w:lvl>
+    <w:lvl w:ilvl="6" w:tentative="1">
+      <w:start w:val="1"/>
+      <w:numFmt w:val="bullet"/>
+      <w:lvlText w:val=""/>
+      <w:lvlJc w:val="left"/>
+      <w:pPr>
+        <w:tabs>
+          <w:tab w:val="num" w:pos="5040"/>
+        </w:tabs>
+        <w:ind w:left="5040" w:hanging="360"/>
+      </w:pPr>
+      <w:rPr>
+        <w:rFonts w:ascii="Wingdings" w:hAnsi="Wingdings" w:hint="default"/>
+        <w:sz w:val="20"/>
+      </w:rPr>
+    </w:lvl>
+    <w:lvl w:ilvl="7" w:tentative="1">
+      <w:start w:val="1"/>
+      <w:numFmt w:val="bullet"/>
+      <w:lvlText w:val=""/>
+      <w:lvlJc w:val="left"/>
+      <w:pPr>
+        <w:tabs>
+          <w:tab w:val="num" w:pos="5760"/>
+        </w:tabs>
+        <w:ind w:left="5760" w:hanging="360"/>
+      </w:pPr>
+      <w:rPr>
+        <w:rFonts w:ascii="Wingdings" w:hAnsi="Wingdings" w:hint="default"/>
+        <w:sz w:val="20"/>
+      </w:rPr>
+    </w:lvl>
+    <w:lvl w:ilvl="8" w:tentative="1">
+      <w:start w:val="1"/>
+      <w:numFmt w:val="bullet"/>
+      <w:lvlText w:val=""/>
+      <w:lvlJc w:val="left"/>
+      <w:pPr>
+        <w:tabs>
+          <w:tab w:val="num" w:pos="6480"/>
+        </w:tabs>
+        <w:ind w:left="6480" w:hanging="360"/>
+      </w:pPr>
+      <w:rPr>
+        <w:rFonts w:ascii="Wingdings" w:hAnsi="Wingdings" w:hint="default"/>
+        <w:sz w:val="20"/>
+      </w:rPr>
+    </w:lvl>
+  </w:abstractNum>
+  <w:abstractNum w:abstractNumId="2" w15:restartNumberingAfterBreak="0">
     <w:nsid w:val="6F45698C"/>
     <w:multiLevelType w:val="hybridMultilevel"/>
     <w:tmpl w:val="7D0A6F26"/>
@@ -896,7 +4390,13 @@
     </w:lvl>
   </w:abstractNum>
   <w:num w:numId="1" w16cid:durableId="1124612751">
+    <w:abstractNumId w:val="2"/>
+  </w:num>
+  <w:num w:numId="2" w16cid:durableId="4748717">
     <w:abstractNumId w:val="0"/>
+  </w:num>
+  <w:num w:numId="3" w16cid:durableId="1770809005">
+    <w:abstractNumId w:val="1"/>
   </w:num>
 </w:numbering>
 </file>
@@ -1554,7 +5054,6 @@
   <w:style w:type="character" w:default="1" w:styleId="Policepardfaut">
     <w:name w:val="Default Paragraph Font"/>
     <w:uiPriority w:val="1"/>
-    <w:semiHidden/>
     <w:unhideWhenUsed/>
   </w:style>
   <w:style w:type="table" w:default="1" w:styleId="TableauNormal">
@@ -1897,6 +5396,81 @@
     <w:basedOn w:val="Policepardfaut"/>
     <w:rsid w:val="005230AF"/>
   </w:style>
+  <w:style w:type="paragraph" w:styleId="NormalWeb">
+    <w:name w:val="Normal (Web)"/>
+    <w:basedOn w:val="Normal"/>
+    <w:uiPriority w:val="99"/>
+    <w:semiHidden/>
+    <w:unhideWhenUsed/>
+    <w:rsid w:val="00411A43"/>
+    <w:pPr>
+      <w:spacing w:before="100" w:beforeAutospacing="1" w:after="100" w:afterAutospacing="1" w:line="240" w:lineRule="auto"/>
+    </w:pPr>
+    <w:rPr>
+      <w:rFonts w:ascii="Times New Roman" w:eastAsia="Times New Roman" w:hAnsi="Times New Roman" w:cs="Times New Roman"/>
+      <w:sz w:val="24"/>
+      <w:szCs w:val="24"/>
+      <w:lang w:val="fr-CA" w:eastAsia="fr-CA"/>
+    </w:rPr>
+  </w:style>
+  <w:style w:type="paragraph" w:styleId="En-tte">
+    <w:name w:val="header"/>
+    <w:basedOn w:val="Normal"/>
+    <w:link w:val="En-tteCar"/>
+    <w:uiPriority w:val="99"/>
+    <w:unhideWhenUsed/>
+    <w:rsid w:val="00C02DA3"/>
+    <w:pPr>
+      <w:tabs>
+        <w:tab w:val="center" w:pos="4320"/>
+        <w:tab w:val="right" w:pos="8640"/>
+      </w:tabs>
+      <w:spacing w:after="0" w:line="240" w:lineRule="auto"/>
+    </w:pPr>
+  </w:style>
+  <w:style w:type="character" w:customStyle="1" w:styleId="En-tteCar">
+    <w:name w:val="En-tête Car"/>
+    <w:basedOn w:val="Policepardfaut"/>
+    <w:link w:val="En-tte"/>
+    <w:uiPriority w:val="99"/>
+    <w:rsid w:val="00C02DA3"/>
+    <w:rPr>
+      <w:kern w:val="0"/>
+      <w:sz w:val="22"/>
+      <w:szCs w:val="22"/>
+      <w:lang w:val="fr-FR"/>
+      <w14:ligatures w14:val="none"/>
+    </w:rPr>
+  </w:style>
+  <w:style w:type="paragraph" w:styleId="Pieddepage">
+    <w:name w:val="footer"/>
+    <w:basedOn w:val="Normal"/>
+    <w:link w:val="PieddepageCar"/>
+    <w:uiPriority w:val="99"/>
+    <w:unhideWhenUsed/>
+    <w:rsid w:val="00C02DA3"/>
+    <w:pPr>
+      <w:tabs>
+        <w:tab w:val="center" w:pos="4320"/>
+        <w:tab w:val="right" w:pos="8640"/>
+      </w:tabs>
+      <w:spacing w:after="0" w:line="240" w:lineRule="auto"/>
+    </w:pPr>
+  </w:style>
+  <w:style w:type="character" w:customStyle="1" w:styleId="PieddepageCar">
+    <w:name w:val="Pied de page Car"/>
+    <w:basedOn w:val="Policepardfaut"/>
+    <w:link w:val="Pieddepage"/>
+    <w:uiPriority w:val="99"/>
+    <w:rsid w:val="00C02DA3"/>
+    <w:rPr>
+      <w:kern w:val="0"/>
+      <w:sz w:val="22"/>
+      <w:szCs w:val="22"/>
+      <w:lang w:val="fr-FR"/>
+      <w14:ligatures w14:val="none"/>
+    </w:rPr>
+  </w:style>
 </w:styles>
 </file>
 

</xml_diff>

<commit_message>
Cleaning + report done
</commit_message>
<xml_diff>
--- a/Projet final - Rapport.docx
+++ b/Projet final - Rapport.docx
@@ -15,7 +15,7 @@
           <w:noProof/>
         </w:rPr>
         <w:drawing>
-          <wp:anchor distT="0" distB="0" distL="114300" distR="114300" simplePos="0" relativeHeight="251659264" behindDoc="0" locked="0" layoutInCell="1" allowOverlap="1" wp14:anchorId="2CCB7F22" wp14:editId="7E8621AB">
+          <wp:anchor distT="0" distB="0" distL="114300" distR="114300" simplePos="0" relativeHeight="251659264" behindDoc="0" locked="0" layoutInCell="1" allowOverlap="1" wp14:anchorId="2CCB7F22" wp14:editId="7817AAC7">
             <wp:simplePos x="0" y="0"/>
             <wp:positionH relativeFrom="margin">
               <wp:align>left</wp:align>
@@ -3970,9 +3970,17 @@
           <w:color w:val="000000"/>
           <w:lang w:val="en-CA" w:eastAsia="fr-CA"/>
         </w:rPr>
-        <w:t>projdb;</w:t>
-      </w:r>
-      <w:proofErr w:type="spellEnd"/>
+        <w:t>projdb</w:t>
+      </w:r>
+      <w:proofErr w:type="spellEnd"/>
+      <w:r>
+        <w:rPr>
+          <w:rFonts w:ascii="Consolas" w:eastAsia="Times New Roman" w:hAnsi="Consolas" w:cs="Times New Roman"/>
+          <w:color w:val="000000"/>
+          <w:lang w:val="en-CA" w:eastAsia="fr-CA"/>
+        </w:rPr>
+        <w:t>;</w:t>
+      </w:r>
       <w:proofErr w:type="gramEnd"/>
     </w:p>
     <w:p>
@@ -22336,7 +22344,7 @@
           <w:rFonts w:ascii="Times New Roman" w:eastAsia="Times New Roman" w:hAnsi="Times New Roman" w:cs="Times New Roman"/>
           <w:sz w:val="24"/>
           <w:szCs w:val="24"/>
-          <w:lang w:val="fr-CA" w:eastAsia="fr-CA"/>
+          <w:lang w:val="en-CA" w:eastAsia="fr-CA"/>
         </w:rPr>
       </w:pPr>
       <w:r>
@@ -22351,7 +22359,7 @@
         <w:rPr>
           <w:rFonts w:ascii="Consolas" w:eastAsia="Times New Roman" w:hAnsi="Consolas" w:cs="Times New Roman"/>
           <w:color w:val="000000"/>
-          <w:lang w:val="fr-CA" w:eastAsia="fr-CA"/>
+          <w:lang w:val="en-CA" w:eastAsia="fr-CA"/>
         </w:rPr>
         <w:t>;</w:t>
       </w:r>
@@ -22363,7 +22371,7 @@
           <w:rFonts w:ascii="Times New Roman" w:eastAsia="Times New Roman" w:hAnsi="Times New Roman" w:cs="Times New Roman"/>
           <w:sz w:val="24"/>
           <w:szCs w:val="24"/>
-          <w:lang w:val="fr-CA" w:eastAsia="fr-CA"/>
+          <w:lang w:val="en-CA" w:eastAsia="fr-CA"/>
         </w:rPr>
       </w:pPr>
     </w:p>
@@ -22472,35 +22480,33 @@
           <w:rFonts w:ascii="Times New Roman" w:eastAsia="Times New Roman" w:hAnsi="Times New Roman" w:cs="Times New Roman"/>
           <w:sz w:val="24"/>
           <w:szCs w:val="24"/>
-          <w:lang w:val="fr-CA" w:eastAsia="fr-CA"/>
-        </w:rPr>
-      </w:pPr>
-      <w:proofErr w:type="gramStart"/>
-      <w:r>
-        <w:rPr>
-          <w:rFonts w:ascii="Consolas" w:eastAsia="Times New Roman" w:hAnsi="Consolas" w:cs="Times New Roman"/>
-          <w:color w:val="000000"/>
-          <w:lang w:val="fr-CA" w:eastAsia="fr-CA"/>
+          <w:lang w:val="en-CA" w:eastAsia="fr-CA"/>
+        </w:rPr>
+      </w:pPr>
+      <w:r>
+        <w:rPr>
+          <w:rFonts w:ascii="Consolas" w:eastAsia="Times New Roman" w:hAnsi="Consolas" w:cs="Times New Roman"/>
+          <w:color w:val="000000"/>
+          <w:lang w:val="en-CA" w:eastAsia="fr-CA"/>
         </w:rPr>
         <w:t>as</w:t>
       </w:r>
-      <w:proofErr w:type="gramEnd"/>
-    </w:p>
-    <w:p>
-      <w:pPr>
-        <w:spacing w:line="240" w:lineRule="auto"/>
-        <w:rPr>
-          <w:rFonts w:ascii="Times New Roman" w:eastAsia="Times New Roman" w:hAnsi="Times New Roman" w:cs="Times New Roman"/>
-          <w:sz w:val="24"/>
-          <w:szCs w:val="24"/>
-          <w:lang w:val="fr-CA" w:eastAsia="fr-CA"/>
-        </w:rPr>
-      </w:pPr>
-      <w:r>
-        <w:rPr>
-          <w:rFonts w:ascii="Consolas" w:eastAsia="Times New Roman" w:hAnsi="Consolas" w:cs="Times New Roman"/>
-          <w:color w:val="000000"/>
-          <w:lang w:val="fr-CA" w:eastAsia="fr-CA"/>
+    </w:p>
+    <w:p>
+      <w:pPr>
+        <w:spacing w:line="240" w:lineRule="auto"/>
+        <w:rPr>
+          <w:rFonts w:ascii="Times New Roman" w:eastAsia="Times New Roman" w:hAnsi="Times New Roman" w:cs="Times New Roman"/>
+          <w:sz w:val="24"/>
+          <w:szCs w:val="24"/>
+          <w:lang w:val="en-CA" w:eastAsia="fr-CA"/>
+        </w:rPr>
+      </w:pPr>
+      <w:r>
+        <w:rPr>
+          <w:rFonts w:ascii="Consolas" w:eastAsia="Times New Roman" w:hAnsi="Consolas" w:cs="Times New Roman"/>
+          <w:color w:val="000000"/>
+          <w:lang w:val="en-CA" w:eastAsia="fr-CA"/>
         </w:rPr>
         <w:t>Begin</w:t>
       </w:r>
@@ -22512,54 +22518,44 @@
           <w:rFonts w:ascii="Times New Roman" w:eastAsia="Times New Roman" w:hAnsi="Times New Roman" w:cs="Times New Roman"/>
           <w:sz w:val="24"/>
           <w:szCs w:val="24"/>
-          <w:lang w:val="fr-CA" w:eastAsia="fr-CA"/>
-        </w:rPr>
-      </w:pPr>
-    </w:p>
-    <w:p>
-      <w:pPr>
-        <w:spacing w:line="240" w:lineRule="auto"/>
-        <w:rPr>
-          <w:rFonts w:ascii="Times New Roman" w:eastAsia="Times New Roman" w:hAnsi="Times New Roman" w:cs="Times New Roman"/>
-          <w:sz w:val="24"/>
-          <w:szCs w:val="24"/>
-          <w:lang w:val="fr-CA" w:eastAsia="fr-CA"/>
-        </w:rPr>
-      </w:pPr>
-      <w:proofErr w:type="gramStart"/>
-      <w:r>
-        <w:rPr>
-          <w:rFonts w:ascii="Consolas" w:eastAsia="Times New Roman" w:hAnsi="Consolas" w:cs="Times New Roman"/>
-          <w:color w:val="000000"/>
-          <w:lang w:val="fr-CA" w:eastAsia="fr-CA"/>
-        </w:rPr>
-        <w:t>if</w:t>
-      </w:r>
-      <w:proofErr w:type="gramEnd"/>
-      <w:r>
-        <w:rPr>
-          <w:rFonts w:ascii="Consolas" w:eastAsia="Times New Roman" w:hAnsi="Consolas" w:cs="Times New Roman"/>
-          <w:color w:val="000000"/>
-          <w:lang w:val="fr-CA" w:eastAsia="fr-CA"/>
-        </w:rPr>
-        <w:t xml:space="preserve"> @enPanne = 0</w:t>
-      </w:r>
-    </w:p>
-    <w:p>
-      <w:pPr>
-        <w:spacing w:line="240" w:lineRule="auto"/>
-        <w:rPr>
-          <w:rFonts w:ascii="Times New Roman" w:eastAsia="Times New Roman" w:hAnsi="Times New Roman" w:cs="Times New Roman"/>
-          <w:sz w:val="24"/>
-          <w:szCs w:val="24"/>
-          <w:lang w:val="fr-CA" w:eastAsia="fr-CA"/>
-        </w:rPr>
-      </w:pPr>
-      <w:r>
-        <w:rPr>
-          <w:rFonts w:ascii="Consolas" w:eastAsia="Times New Roman" w:hAnsi="Consolas" w:cs="Times New Roman"/>
-          <w:color w:val="000000"/>
-          <w:lang w:val="fr-CA" w:eastAsia="fr-CA"/>
+          <w:lang w:val="en-CA" w:eastAsia="fr-CA"/>
+        </w:rPr>
+      </w:pPr>
+    </w:p>
+    <w:p>
+      <w:pPr>
+        <w:spacing w:line="240" w:lineRule="auto"/>
+        <w:rPr>
+          <w:rFonts w:ascii="Times New Roman" w:eastAsia="Times New Roman" w:hAnsi="Times New Roman" w:cs="Times New Roman"/>
+          <w:sz w:val="24"/>
+          <w:szCs w:val="24"/>
+          <w:lang w:val="en-CA" w:eastAsia="fr-CA"/>
+        </w:rPr>
+      </w:pPr>
+      <w:r>
+        <w:rPr>
+          <w:rFonts w:ascii="Consolas" w:eastAsia="Times New Roman" w:hAnsi="Consolas" w:cs="Times New Roman"/>
+          <w:color w:val="000000"/>
+          <w:lang w:val="en-CA" w:eastAsia="fr-CA"/>
+        </w:rPr>
+        <w:t>if @enPanne = 0</w:t>
+      </w:r>
+    </w:p>
+    <w:p>
+      <w:pPr>
+        <w:spacing w:line="240" w:lineRule="auto"/>
+        <w:rPr>
+          <w:rFonts w:ascii="Times New Roman" w:eastAsia="Times New Roman" w:hAnsi="Times New Roman" w:cs="Times New Roman"/>
+          <w:sz w:val="24"/>
+          <w:szCs w:val="24"/>
+          <w:lang w:val="en-CA" w:eastAsia="fr-CA"/>
+        </w:rPr>
+      </w:pPr>
+      <w:r>
+        <w:rPr>
+          <w:rFonts w:ascii="Consolas" w:eastAsia="Times New Roman" w:hAnsi="Consolas" w:cs="Times New Roman"/>
+          <w:color w:val="000000"/>
+          <w:lang w:val="en-CA" w:eastAsia="fr-CA"/>
         </w:rPr>
         <w:tab/>
         <w:t>--profit par jeux</w:t>
@@ -22579,7 +22575,7 @@
         <w:rPr>
           <w:rFonts w:ascii="Consolas" w:eastAsia="Times New Roman" w:hAnsi="Consolas" w:cs="Times New Roman"/>
           <w:color w:val="000000"/>
-          <w:lang w:val="fr-CA" w:eastAsia="fr-CA"/>
+          <w:lang w:val="en-CA" w:eastAsia="fr-CA"/>
         </w:rPr>
         <w:tab/>
       </w:r>
@@ -23043,7 +23039,7 @@
           <w:rFonts w:ascii="Times New Roman" w:eastAsia="Times New Roman" w:hAnsi="Times New Roman" w:cs="Times New Roman"/>
           <w:sz w:val="24"/>
           <w:szCs w:val="24"/>
-          <w:lang w:val="fr-CA" w:eastAsia="fr-CA"/>
+          <w:lang w:val="en-CA" w:eastAsia="fr-CA"/>
         </w:rPr>
       </w:pPr>
       <w:r>
@@ -23055,79 +23051,50 @@
         <w:lastRenderedPageBreak/>
         <w:tab/>
       </w:r>
-      <w:proofErr w:type="spellStart"/>
-      <w:proofErr w:type="gramStart"/>
-      <w:r>
-        <w:rPr>
-          <w:rFonts w:ascii="Consolas" w:eastAsia="Times New Roman" w:hAnsi="Consolas" w:cs="Times New Roman"/>
-          <w:color w:val="000000"/>
-          <w:lang w:val="fr-CA" w:eastAsia="fr-CA"/>
-        </w:rPr>
-        <w:t>join</w:t>
-      </w:r>
-      <w:proofErr w:type="spellEnd"/>
-      <w:proofErr w:type="gramEnd"/>
-      <w:r>
-        <w:rPr>
-          <w:rFonts w:ascii="Consolas" w:eastAsia="Times New Roman" w:hAnsi="Consolas" w:cs="Times New Roman"/>
-          <w:color w:val="000000"/>
-          <w:lang w:val="fr-CA" w:eastAsia="fr-CA"/>
-        </w:rPr>
-        <w:t xml:space="preserve"> panne </w:t>
-      </w:r>
-      <w:proofErr w:type="spellStart"/>
-      <w:r>
-        <w:rPr>
-          <w:rFonts w:ascii="Consolas" w:eastAsia="Times New Roman" w:hAnsi="Consolas" w:cs="Times New Roman"/>
-          <w:color w:val="000000"/>
-          <w:lang w:val="fr-CA" w:eastAsia="fr-CA"/>
+      <w:r>
+        <w:rPr>
+          <w:rFonts w:ascii="Consolas" w:eastAsia="Times New Roman" w:hAnsi="Consolas" w:cs="Times New Roman"/>
+          <w:color w:val="000000"/>
+          <w:lang w:val="en-CA" w:eastAsia="fr-CA"/>
+        </w:rPr>
+        <w:t xml:space="preserve">join panne </w:t>
+      </w:r>
+      <w:proofErr w:type="gramStart"/>
+      <w:r>
+        <w:rPr>
+          <w:rFonts w:ascii="Consolas" w:eastAsia="Times New Roman" w:hAnsi="Consolas" w:cs="Times New Roman"/>
+          <w:color w:val="000000"/>
+          <w:lang w:val="en-CA" w:eastAsia="fr-CA"/>
         </w:rPr>
         <w:t>pa</w:t>
       </w:r>
-      <w:proofErr w:type="spellEnd"/>
-    </w:p>
-    <w:p>
-      <w:pPr>
-        <w:spacing w:line="240" w:lineRule="auto"/>
-        <w:rPr>
-          <w:rFonts w:ascii="Times New Roman" w:eastAsia="Times New Roman" w:hAnsi="Times New Roman" w:cs="Times New Roman"/>
-          <w:sz w:val="24"/>
-          <w:szCs w:val="24"/>
-          <w:lang w:val="fr-CA" w:eastAsia="fr-CA"/>
-        </w:rPr>
-      </w:pPr>
-      <w:r>
-        <w:rPr>
-          <w:rFonts w:ascii="Consolas" w:eastAsia="Times New Roman" w:hAnsi="Consolas" w:cs="Times New Roman"/>
-          <w:color w:val="000000"/>
-          <w:lang w:val="fr-CA" w:eastAsia="fr-CA"/>
+      <w:proofErr w:type="gramEnd"/>
+    </w:p>
+    <w:p>
+      <w:pPr>
+        <w:spacing w:line="240" w:lineRule="auto"/>
+        <w:rPr>
+          <w:rFonts w:ascii="Times New Roman" w:eastAsia="Times New Roman" w:hAnsi="Times New Roman" w:cs="Times New Roman"/>
+          <w:sz w:val="24"/>
+          <w:szCs w:val="24"/>
+          <w:lang w:val="en-CA" w:eastAsia="fr-CA"/>
+        </w:rPr>
+      </w:pPr>
+      <w:r>
+        <w:rPr>
+          <w:rFonts w:ascii="Consolas" w:eastAsia="Times New Roman" w:hAnsi="Consolas" w:cs="Times New Roman"/>
+          <w:color w:val="000000"/>
+          <w:lang w:val="en-CA" w:eastAsia="fr-CA"/>
         </w:rPr>
         <w:tab/>
-      </w:r>
-      <w:proofErr w:type="gramStart"/>
-      <w:r>
-        <w:rPr>
-          <w:rFonts w:ascii="Consolas" w:eastAsia="Times New Roman" w:hAnsi="Consolas" w:cs="Times New Roman"/>
-          <w:color w:val="000000"/>
-          <w:lang w:val="fr-CA" w:eastAsia="fr-CA"/>
-        </w:rPr>
-        <w:t>on</w:t>
-      </w:r>
-      <w:proofErr w:type="gramEnd"/>
-      <w:r>
-        <w:rPr>
-          <w:rFonts w:ascii="Consolas" w:eastAsia="Times New Roman" w:hAnsi="Consolas" w:cs="Times New Roman"/>
-          <w:color w:val="000000"/>
-          <w:lang w:val="fr-CA" w:eastAsia="fr-CA"/>
-        </w:rPr>
-        <w:t xml:space="preserve"> pa.id = </w:t>
-      </w:r>
-      <w:proofErr w:type="spellStart"/>
-      <w:r>
-        <w:rPr>
-          <w:rFonts w:ascii="Consolas" w:eastAsia="Times New Roman" w:hAnsi="Consolas" w:cs="Times New Roman"/>
-          <w:color w:val="000000"/>
-          <w:lang w:val="fr-CA" w:eastAsia="fr-CA"/>
+        <w:t xml:space="preserve">on pa.id = </w:t>
+      </w:r>
+      <w:proofErr w:type="spellStart"/>
+      <w:r>
+        <w:rPr>
+          <w:rFonts w:ascii="Consolas" w:eastAsia="Times New Roman" w:hAnsi="Consolas" w:cs="Times New Roman"/>
+          <w:color w:val="000000"/>
+          <w:lang w:val="en-CA" w:eastAsia="fr-CA"/>
         </w:rPr>
         <w:t>tmp.id_panne</w:t>
       </w:r>
@@ -23140,50 +23107,43 @@
           <w:rFonts w:ascii="Times New Roman" w:eastAsia="Times New Roman" w:hAnsi="Times New Roman" w:cs="Times New Roman"/>
           <w:sz w:val="24"/>
           <w:szCs w:val="24"/>
-          <w:lang w:val="fr-CA" w:eastAsia="fr-CA"/>
-        </w:rPr>
-      </w:pPr>
-      <w:r>
-        <w:rPr>
-          <w:rFonts w:ascii="Consolas" w:eastAsia="Times New Roman" w:hAnsi="Consolas" w:cs="Times New Roman"/>
-          <w:color w:val="000000"/>
-          <w:lang w:val="fr-CA" w:eastAsia="fr-CA"/>
+          <w:lang w:val="en-CA" w:eastAsia="fr-CA"/>
+        </w:rPr>
+      </w:pPr>
+      <w:r>
+        <w:rPr>
+          <w:rFonts w:ascii="Consolas" w:eastAsia="Times New Roman" w:hAnsi="Consolas" w:cs="Times New Roman"/>
+          <w:color w:val="000000"/>
+          <w:lang w:val="en-CA" w:eastAsia="fr-CA"/>
         </w:rPr>
         <w:tab/>
-      </w:r>
-      <w:proofErr w:type="gramStart"/>
-      <w:r>
-        <w:rPr>
-          <w:rFonts w:ascii="Consolas" w:eastAsia="Times New Roman" w:hAnsi="Consolas" w:cs="Times New Roman"/>
-          <w:color w:val="000000"/>
-          <w:lang w:val="fr-CA" w:eastAsia="fr-CA"/>
-        </w:rPr>
-        <w:t>group</w:t>
-      </w:r>
-      <w:proofErr w:type="gramEnd"/>
-      <w:r>
-        <w:rPr>
-          <w:rFonts w:ascii="Consolas" w:eastAsia="Times New Roman" w:hAnsi="Consolas" w:cs="Times New Roman"/>
-          <w:color w:val="000000"/>
-          <w:lang w:val="fr-CA" w:eastAsia="fr-CA"/>
-        </w:rPr>
-        <w:t xml:space="preserve"> by </w:t>
-      </w:r>
-      <w:proofErr w:type="spellStart"/>
-      <w:r>
-        <w:rPr>
-          <w:rFonts w:ascii="Consolas" w:eastAsia="Times New Roman" w:hAnsi="Consolas" w:cs="Times New Roman"/>
-          <w:color w:val="000000"/>
-          <w:lang w:val="fr-CA" w:eastAsia="fr-CA"/>
-        </w:rPr>
-        <w:t>r.date_recette</w:t>
-      </w:r>
-      <w:proofErr w:type="spellEnd"/>
-      <w:r>
-        <w:rPr>
-          <w:rFonts w:ascii="Consolas" w:eastAsia="Times New Roman" w:hAnsi="Consolas" w:cs="Times New Roman"/>
-          <w:color w:val="000000"/>
-          <w:lang w:val="fr-CA" w:eastAsia="fr-CA"/>
+        <w:t xml:space="preserve">group by </w:t>
+      </w:r>
+      <w:proofErr w:type="spellStart"/>
+      <w:proofErr w:type="gramStart"/>
+      <w:r>
+        <w:rPr>
+          <w:rFonts w:ascii="Consolas" w:eastAsia="Times New Roman" w:hAnsi="Consolas" w:cs="Times New Roman"/>
+          <w:color w:val="000000"/>
+          <w:lang w:val="en-CA" w:eastAsia="fr-CA"/>
+        </w:rPr>
+        <w:t>r.date</w:t>
+      </w:r>
+      <w:proofErr w:type="gramEnd"/>
+      <w:r>
+        <w:rPr>
+          <w:rFonts w:ascii="Consolas" w:eastAsia="Times New Roman" w:hAnsi="Consolas" w:cs="Times New Roman"/>
+          <w:color w:val="000000"/>
+          <w:lang w:val="en-CA" w:eastAsia="fr-CA"/>
+        </w:rPr>
+        <w:t>_recette</w:t>
+      </w:r>
+      <w:proofErr w:type="spellEnd"/>
+      <w:r>
+        <w:rPr>
+          <w:rFonts w:ascii="Consolas" w:eastAsia="Times New Roman" w:hAnsi="Consolas" w:cs="Times New Roman"/>
+          <w:color w:val="000000"/>
+          <w:lang w:val="en-CA" w:eastAsia="fr-CA"/>
         </w:rPr>
         <w:t>, r.id</w:t>
       </w:r>
@@ -23195,14 +23155,14 @@
           <w:rFonts w:ascii="Times New Roman" w:eastAsia="Times New Roman" w:hAnsi="Times New Roman" w:cs="Times New Roman"/>
           <w:sz w:val="24"/>
           <w:szCs w:val="24"/>
-          <w:lang w:val="fr-CA" w:eastAsia="fr-CA"/>
-        </w:rPr>
-      </w:pPr>
-      <w:r>
-        <w:rPr>
-          <w:rFonts w:ascii="Consolas" w:eastAsia="Times New Roman" w:hAnsi="Consolas" w:cs="Times New Roman"/>
-          <w:color w:val="000000"/>
-          <w:lang w:val="fr-CA" w:eastAsia="fr-CA"/>
+          <w:lang w:val="en-CA" w:eastAsia="fr-CA"/>
+        </w:rPr>
+      </w:pPr>
+      <w:r>
+        <w:rPr>
+          <w:rFonts w:ascii="Consolas" w:eastAsia="Times New Roman" w:hAnsi="Consolas" w:cs="Times New Roman"/>
+          <w:color w:val="000000"/>
+          <w:lang w:val="en-CA" w:eastAsia="fr-CA"/>
         </w:rPr>
         <w:tab/>
         <w:t>;</w:t>
@@ -23215,39 +23175,42 @@
           <w:rFonts w:ascii="Times New Roman" w:eastAsia="Times New Roman" w:hAnsi="Times New Roman" w:cs="Times New Roman"/>
           <w:sz w:val="24"/>
           <w:szCs w:val="24"/>
-          <w:lang w:val="fr-CA" w:eastAsia="fr-CA"/>
-        </w:rPr>
-      </w:pPr>
-      <w:proofErr w:type="spellStart"/>
-      <w:proofErr w:type="gramStart"/>
-      <w:r>
-        <w:rPr>
-          <w:rFonts w:ascii="Consolas" w:eastAsia="Times New Roman" w:hAnsi="Consolas" w:cs="Times New Roman"/>
-          <w:color w:val="000000"/>
-          <w:lang w:val="fr-CA" w:eastAsia="fr-CA"/>
+          <w:lang w:val="en-CA" w:eastAsia="fr-CA"/>
+        </w:rPr>
+      </w:pPr>
+      <w:r>
+        <w:rPr>
+          <w:rFonts w:ascii="Consolas" w:eastAsia="Times New Roman" w:hAnsi="Consolas" w:cs="Times New Roman"/>
+          <w:color w:val="000000"/>
+          <w:lang w:val="en-CA" w:eastAsia="fr-CA"/>
         </w:rPr>
         <w:t>else</w:t>
       </w:r>
-      <w:proofErr w:type="spellEnd"/>
-      <w:proofErr w:type="gramEnd"/>
-    </w:p>
-    <w:p>
-      <w:pPr>
-        <w:spacing w:line="240" w:lineRule="auto"/>
-        <w:rPr>
-          <w:rFonts w:ascii="Times New Roman" w:eastAsia="Times New Roman" w:hAnsi="Times New Roman" w:cs="Times New Roman"/>
-          <w:sz w:val="24"/>
-          <w:szCs w:val="24"/>
-          <w:lang w:val="fr-CA" w:eastAsia="fr-CA"/>
-        </w:rPr>
-      </w:pPr>
-      <w:r>
-        <w:rPr>
-          <w:rFonts w:ascii="Consolas" w:eastAsia="Times New Roman" w:hAnsi="Consolas" w:cs="Times New Roman"/>
-          <w:color w:val="000000"/>
-          <w:lang w:val="fr-CA" w:eastAsia="fr-CA"/>
+    </w:p>
+    <w:p>
+      <w:pPr>
+        <w:spacing w:line="240" w:lineRule="auto"/>
+        <w:rPr>
+          <w:rFonts w:ascii="Times New Roman" w:eastAsia="Times New Roman" w:hAnsi="Times New Roman" w:cs="Times New Roman"/>
+          <w:sz w:val="24"/>
+          <w:szCs w:val="24"/>
+          <w:lang w:val="fr-CA" w:eastAsia="fr-CA"/>
+        </w:rPr>
+      </w:pPr>
+      <w:r>
+        <w:rPr>
+          <w:rFonts w:ascii="Consolas" w:eastAsia="Times New Roman" w:hAnsi="Consolas" w:cs="Times New Roman"/>
+          <w:color w:val="000000"/>
+          <w:lang w:val="en-CA" w:eastAsia="fr-CA"/>
         </w:rPr>
         <w:tab/>
+      </w:r>
+      <w:r>
+        <w:rPr>
+          <w:rFonts w:ascii="Consolas" w:eastAsia="Times New Roman" w:hAnsi="Consolas" w:cs="Times New Roman"/>
+          <w:color w:val="000000"/>
+          <w:lang w:val="fr-CA" w:eastAsia="fr-CA"/>
+        </w:rPr>
         <w:t>--profit par jeux</w:t>
       </w:r>
     </w:p>
@@ -23258,7 +23221,7 @@
           <w:rFonts w:ascii="Times New Roman" w:eastAsia="Times New Roman" w:hAnsi="Times New Roman" w:cs="Times New Roman"/>
           <w:sz w:val="24"/>
           <w:szCs w:val="24"/>
-          <w:lang w:val="fr-CA" w:eastAsia="fr-CA"/>
+          <w:lang w:val="en-CA" w:eastAsia="fr-CA"/>
         </w:rPr>
       </w:pPr>
       <w:r>
@@ -23269,39 +23232,39 @@
         </w:rPr>
         <w:tab/>
       </w:r>
-      <w:proofErr w:type="gramStart"/>
-      <w:r>
-        <w:rPr>
-          <w:rFonts w:ascii="Consolas" w:eastAsia="Times New Roman" w:hAnsi="Consolas" w:cs="Times New Roman"/>
-          <w:color w:val="000000"/>
-          <w:lang w:val="fr-CA" w:eastAsia="fr-CA"/>
-        </w:rPr>
-        <w:t>select</w:t>
-      </w:r>
-      <w:proofErr w:type="gramEnd"/>
-      <w:r>
-        <w:rPr>
-          <w:rFonts w:ascii="Consolas" w:eastAsia="Times New Roman" w:hAnsi="Consolas" w:cs="Times New Roman"/>
-          <w:color w:val="000000"/>
-          <w:lang w:val="fr-CA" w:eastAsia="fr-CA"/>
-        </w:rPr>
-        <w:t xml:space="preserve"> r.id, </w:t>
-      </w:r>
-      <w:proofErr w:type="spellStart"/>
-      <w:r>
-        <w:rPr>
-          <w:rFonts w:ascii="Consolas" w:eastAsia="Times New Roman" w:hAnsi="Consolas" w:cs="Times New Roman"/>
-          <w:color w:val="000000"/>
-          <w:lang w:val="fr-CA" w:eastAsia="fr-CA"/>
-        </w:rPr>
-        <w:t>r.date_recette</w:t>
-      </w:r>
-      <w:proofErr w:type="spellEnd"/>
-      <w:r>
-        <w:rPr>
-          <w:rFonts w:ascii="Consolas" w:eastAsia="Times New Roman" w:hAnsi="Consolas" w:cs="Times New Roman"/>
-          <w:color w:val="000000"/>
-          <w:lang w:val="fr-CA" w:eastAsia="fr-CA"/>
+      <w:r>
+        <w:rPr>
+          <w:rFonts w:ascii="Consolas" w:eastAsia="Times New Roman" w:hAnsi="Consolas" w:cs="Times New Roman"/>
+          <w:color w:val="000000"/>
+          <w:lang w:val="en-CA" w:eastAsia="fr-CA"/>
+        </w:rPr>
+        <w:t xml:space="preserve">select r.id, </w:t>
+      </w:r>
+      <w:proofErr w:type="spellStart"/>
+      <w:proofErr w:type="gramStart"/>
+      <w:r>
+        <w:rPr>
+          <w:rFonts w:ascii="Consolas" w:eastAsia="Times New Roman" w:hAnsi="Consolas" w:cs="Times New Roman"/>
+          <w:color w:val="000000"/>
+          <w:lang w:val="en-CA" w:eastAsia="fr-CA"/>
+        </w:rPr>
+        <w:t>r.date</w:t>
+      </w:r>
+      <w:proofErr w:type="gramEnd"/>
+      <w:r>
+        <w:rPr>
+          <w:rFonts w:ascii="Consolas" w:eastAsia="Times New Roman" w:hAnsi="Consolas" w:cs="Times New Roman"/>
+          <w:color w:val="000000"/>
+          <w:lang w:val="en-CA" w:eastAsia="fr-CA"/>
+        </w:rPr>
+        <w:t>_recette</w:t>
+      </w:r>
+      <w:proofErr w:type="spellEnd"/>
+      <w:r>
+        <w:rPr>
+          <w:rFonts w:ascii="Consolas" w:eastAsia="Times New Roman" w:hAnsi="Consolas" w:cs="Times New Roman"/>
+          <w:color w:val="000000"/>
+          <w:lang w:val="en-CA" w:eastAsia="fr-CA"/>
         </w:rPr>
         <w:t>, SUM(</w:t>
       </w:r>
@@ -23310,7 +23273,7 @@
         <w:rPr>
           <w:rFonts w:ascii="Consolas" w:eastAsia="Times New Roman" w:hAnsi="Consolas" w:cs="Times New Roman"/>
           <w:color w:val="000000"/>
-          <w:lang w:val="fr-CA" w:eastAsia="fr-CA"/>
+          <w:lang w:val="en-CA" w:eastAsia="fr-CA"/>
         </w:rPr>
         <w:t>r.profit</w:t>
       </w:r>
@@ -23319,7 +23282,7 @@
         <w:rPr>
           <w:rFonts w:ascii="Consolas" w:eastAsia="Times New Roman" w:hAnsi="Consolas" w:cs="Times New Roman"/>
           <w:color w:val="000000"/>
-          <w:lang w:val="fr-CA" w:eastAsia="fr-CA"/>
+          <w:lang w:val="en-CA" w:eastAsia="fr-CA"/>
         </w:rPr>
         <w:t xml:space="preserve">) AS </w:t>
       </w:r>
@@ -23328,7 +23291,7 @@
         <w:rPr>
           <w:rFonts w:ascii="Consolas" w:eastAsia="Times New Roman" w:hAnsi="Consolas" w:cs="Times New Roman"/>
           <w:color w:val="000000"/>
-          <w:lang w:val="fr-CA" w:eastAsia="fr-CA"/>
+          <w:lang w:val="en-CA" w:eastAsia="fr-CA"/>
         </w:rPr>
         <w:t>Profit_Total</w:t>
       </w:r>
@@ -23337,26 +23300,44 @@
         <w:rPr>
           <w:rFonts w:ascii="Consolas" w:eastAsia="Times New Roman" w:hAnsi="Consolas" w:cs="Times New Roman"/>
           <w:color w:val="000000"/>
-          <w:lang w:val="fr-CA" w:eastAsia="fr-CA"/>
-        </w:rPr>
-        <w:t xml:space="preserve"> from recette r</w:t>
-      </w:r>
-    </w:p>
-    <w:p>
-      <w:pPr>
-        <w:spacing w:line="240" w:lineRule="auto"/>
-        <w:rPr>
-          <w:rFonts w:ascii="Times New Roman" w:eastAsia="Times New Roman" w:hAnsi="Times New Roman" w:cs="Times New Roman"/>
-          <w:sz w:val="24"/>
-          <w:szCs w:val="24"/>
-          <w:lang w:val="fr-CA" w:eastAsia="fr-CA"/>
-        </w:rPr>
-      </w:pPr>
-      <w:r>
-        <w:rPr>
-          <w:rFonts w:ascii="Consolas" w:eastAsia="Times New Roman" w:hAnsi="Consolas" w:cs="Times New Roman"/>
-          <w:color w:val="000000"/>
-          <w:lang w:val="fr-CA" w:eastAsia="fr-CA"/>
+          <w:lang w:val="en-CA" w:eastAsia="fr-CA"/>
+        </w:rPr>
+        <w:t xml:space="preserve"> from </w:t>
+      </w:r>
+      <w:proofErr w:type="spellStart"/>
+      <w:r>
+        <w:rPr>
+          <w:rFonts w:ascii="Consolas" w:eastAsia="Times New Roman" w:hAnsi="Consolas" w:cs="Times New Roman"/>
+          <w:color w:val="000000"/>
+          <w:lang w:val="en-CA" w:eastAsia="fr-CA"/>
+        </w:rPr>
+        <w:t>recette</w:t>
+      </w:r>
+      <w:proofErr w:type="spellEnd"/>
+      <w:r>
+        <w:rPr>
+          <w:rFonts w:ascii="Consolas" w:eastAsia="Times New Roman" w:hAnsi="Consolas" w:cs="Times New Roman"/>
+          <w:color w:val="000000"/>
+          <w:lang w:val="en-CA" w:eastAsia="fr-CA"/>
+        </w:rPr>
+        <w:t xml:space="preserve"> r</w:t>
+      </w:r>
+    </w:p>
+    <w:p>
+      <w:pPr>
+        <w:spacing w:line="240" w:lineRule="auto"/>
+        <w:rPr>
+          <w:rFonts w:ascii="Times New Roman" w:eastAsia="Times New Roman" w:hAnsi="Times New Roman" w:cs="Times New Roman"/>
+          <w:sz w:val="24"/>
+          <w:szCs w:val="24"/>
+          <w:lang w:val="fr-CA" w:eastAsia="fr-CA"/>
+        </w:rPr>
+      </w:pPr>
+      <w:r>
+        <w:rPr>
+          <w:rFonts w:ascii="Consolas" w:eastAsia="Times New Roman" w:hAnsi="Consolas" w:cs="Times New Roman"/>
+          <w:color w:val="000000"/>
+          <w:lang w:val="en-CA" w:eastAsia="fr-CA"/>
         </w:rPr>
         <w:tab/>
       </w:r>
@@ -23879,13 +23860,1175 @@
         </w:rPr>
       </w:pPr>
     </w:p>
+    <w:p>
+      <w:pPr>
+        <w:rPr>
+          <w:rFonts w:ascii="Times New Roman" w:hAnsi="Times New Roman" w:cs="Times New Roman"/>
+          <w:lang w:val="en-CA"/>
+        </w:rPr>
+      </w:pPr>
+    </w:p>
+    <w:p>
+      <w:pPr>
+        <w:rPr>
+          <w:rFonts w:ascii="Times New Roman" w:hAnsi="Times New Roman" w:cs="Times New Roman"/>
+          <w:lang w:val="en-CA"/>
+        </w:rPr>
+      </w:pPr>
+    </w:p>
+    <w:p>
+      <w:pPr>
+        <w:rPr>
+          <w:rFonts w:ascii="Times New Roman" w:hAnsi="Times New Roman" w:cs="Times New Roman"/>
+          <w:lang w:val="en-CA"/>
+        </w:rPr>
+      </w:pPr>
+    </w:p>
+    <w:p>
+      <w:pPr>
+        <w:rPr>
+          <w:rFonts w:ascii="Times New Roman" w:hAnsi="Times New Roman" w:cs="Times New Roman"/>
+          <w:lang w:val="en-CA"/>
+        </w:rPr>
+      </w:pPr>
+    </w:p>
+    <w:p>
+      <w:pPr>
+        <w:rPr>
+          <w:rFonts w:ascii="Times New Roman" w:hAnsi="Times New Roman" w:cs="Times New Roman"/>
+          <w:lang w:val="en-CA"/>
+        </w:rPr>
+      </w:pPr>
+    </w:p>
+    <w:p>
+      <w:pPr>
+        <w:rPr>
+          <w:rFonts w:ascii="Times New Roman" w:hAnsi="Times New Roman" w:cs="Times New Roman"/>
+          <w:lang w:val="en-CA"/>
+        </w:rPr>
+      </w:pPr>
+    </w:p>
+    <w:p>
+      <w:pPr>
+        <w:rPr>
+          <w:rFonts w:ascii="Times New Roman" w:hAnsi="Times New Roman" w:cs="Times New Roman"/>
+          <w:lang w:val="en-CA"/>
+        </w:rPr>
+      </w:pPr>
+    </w:p>
+    <w:p>
+      <w:pPr>
+        <w:rPr>
+          <w:rFonts w:ascii="Times New Roman" w:hAnsi="Times New Roman" w:cs="Times New Roman"/>
+          <w:lang w:val="en-CA"/>
+        </w:rPr>
+      </w:pPr>
+    </w:p>
+    <w:p>
+      <w:pPr>
+        <w:rPr>
+          <w:rFonts w:ascii="Times New Roman" w:hAnsi="Times New Roman" w:cs="Times New Roman"/>
+          <w:lang w:val="en-CA"/>
+        </w:rPr>
+      </w:pPr>
+    </w:p>
+    <w:p>
+      <w:pPr>
+        <w:rPr>
+          <w:rFonts w:ascii="Times New Roman" w:hAnsi="Times New Roman" w:cs="Times New Roman"/>
+          <w:lang w:val="en-CA"/>
+        </w:rPr>
+      </w:pPr>
+    </w:p>
+    <w:p>
+      <w:pPr>
+        <w:pStyle w:val="NormalWeb"/>
+        <w:spacing w:before="0" w:beforeAutospacing="0" w:after="160" w:afterAutospacing="0"/>
+      </w:pPr>
+      <w:r>
+        <w:rPr>
+          <w:noProof/>
+          <w:bdr w:val="none" w:sz="0" w:space="0" w:color="auto" w:frame="1"/>
+        </w:rPr>
+        <w:lastRenderedPageBreak/>
+        <w:drawing>
+          <wp:anchor distT="0" distB="0" distL="114300" distR="114300" simplePos="0" relativeHeight="251662336" behindDoc="0" locked="0" layoutInCell="1" allowOverlap="1" wp14:anchorId="1CF6F041" wp14:editId="66A80182">
+            <wp:simplePos x="0" y="0"/>
+            <wp:positionH relativeFrom="margin">
+              <wp:posOffset>-382684</wp:posOffset>
+            </wp:positionH>
+            <wp:positionV relativeFrom="margin">
+              <wp:align>top</wp:align>
+            </wp:positionV>
+            <wp:extent cx="2052320" cy="8229600"/>
+            <wp:effectExtent l="0" t="0" r="5080" b="0"/>
+            <wp:wrapSquare wrapText="bothSides"/>
+            <wp:docPr id="315550901" name="Image 4" descr="Une image contenant texte, capture d’écran, conception&#10;&#10;Description générée automatiquement"/>
+            <wp:cNvGraphicFramePr>
+              <a:graphicFrameLocks xmlns:a="http://schemas.openxmlformats.org/drawingml/2006/main" noChangeAspect="1"/>
+            </wp:cNvGraphicFramePr>
+            <a:graphic xmlns:a="http://schemas.openxmlformats.org/drawingml/2006/main">
+              <a:graphicData uri="http://schemas.openxmlformats.org/drawingml/2006/picture">
+                <pic:pic xmlns:pic="http://schemas.openxmlformats.org/drawingml/2006/picture">
+                  <pic:nvPicPr>
+                    <pic:cNvPr id="315550901" name="Image 4" descr="Une image contenant texte, capture d’écran, conception&#10;&#10;Description générée automatiquement"/>
+                    <pic:cNvPicPr>
+                      <a:picLocks noChangeAspect="1" noChangeArrowheads="1"/>
+                    </pic:cNvPicPr>
+                  </pic:nvPicPr>
+                  <pic:blipFill>
+                    <a:blip r:embed="rId10">
+                      <a:extLst>
+                        <a:ext uri="{28A0092B-C50C-407E-A947-70E740481C1C}">
+                          <a14:useLocalDpi xmlns:a14="http://schemas.microsoft.com/office/drawing/2010/main" val="0"/>
+                        </a:ext>
+                      </a:extLst>
+                    </a:blip>
+                    <a:srcRect/>
+                    <a:stretch>
+                      <a:fillRect/>
+                    </a:stretch>
+                  </pic:blipFill>
+                  <pic:spPr bwMode="auto">
+                    <a:xfrm>
+                      <a:off x="0" y="0"/>
+                      <a:ext cx="2052320" cy="8229600"/>
+                    </a:xfrm>
+                    <a:prstGeom prst="rect">
+                      <a:avLst/>
+                    </a:prstGeom>
+                    <a:noFill/>
+                    <a:ln>
+                      <a:noFill/>
+                    </a:ln>
+                  </pic:spPr>
+                </pic:pic>
+              </a:graphicData>
+            </a:graphic>
+          </wp:anchor>
+        </w:drawing>
+      </w:r>
+      <w:r>
+        <w:br/>
+      </w:r>
+      <w:r>
+        <w:rPr>
+          <w:b/>
+          <w:bCs/>
+          <w:color w:val="000000"/>
+          <w:sz w:val="30"/>
+          <w:szCs w:val="30"/>
+          <w:u w:val="single"/>
+        </w:rPr>
+        <w:t>Captures d’écran de l’application</w:t>
+      </w:r>
+    </w:p>
+    <w:p>
+      <w:pPr>
+        <w:spacing w:after="0" w:line="240" w:lineRule="auto"/>
+        <w:rPr>
+          <w:rFonts w:ascii="Times New Roman" w:eastAsia="Times New Roman" w:hAnsi="Times New Roman" w:cs="Times New Roman"/>
+          <w:sz w:val="24"/>
+          <w:szCs w:val="24"/>
+          <w:lang w:val="fr-CA" w:eastAsia="fr-CA"/>
+        </w:rPr>
+      </w:pPr>
+      <w:r>
+        <w:rPr>
+          <w:rFonts w:ascii="Times New Roman" w:eastAsia="Times New Roman" w:hAnsi="Times New Roman" w:cs="Times New Roman"/>
+          <w:sz w:val="24"/>
+          <w:szCs w:val="24"/>
+          <w:lang w:val="fr-CA" w:eastAsia="fr-CA"/>
+        </w:rPr>
+        <w:br/>
+      </w:r>
+      <w:r>
+        <w:rPr>
+          <w:rFonts w:ascii="Times New Roman" w:eastAsia="Times New Roman" w:hAnsi="Times New Roman" w:cs="Times New Roman"/>
+          <w:color w:val="000000"/>
+          <w:lang w:val="fr-CA" w:eastAsia="fr-CA"/>
+        </w:rPr>
+        <w:t>La page présente une barre de navigation permettant d'accéder rapidement à différents tableaux disponibles sur la page principale. Chaque option de la barre de navigation correspond à un tableau spécifique présent sur la page principale. Lorsque l'utilisateur sélectionne l'une de ces options, il est dirigé directement vers la position du tableau désiré sur la page principale, facilitant ainsi la navigation et l'accès aux données pertinentes.</w:t>
+      </w:r>
+    </w:p>
+    <w:p>
+      <w:pPr>
+        <w:spacing w:after="0" w:line="240" w:lineRule="auto"/>
+        <w:rPr>
+          <w:rFonts w:ascii="Times New Roman" w:eastAsia="Times New Roman" w:hAnsi="Times New Roman" w:cs="Times New Roman"/>
+          <w:sz w:val="20"/>
+          <w:szCs w:val="20"/>
+          <w:lang w:val="fr-CA" w:eastAsia="fr-CA"/>
+        </w:rPr>
+      </w:pPr>
+    </w:p>
+    <w:p>
+      <w:pPr>
+        <w:spacing w:line="240" w:lineRule="auto"/>
+        <w:rPr>
+          <w:rFonts w:ascii="Times New Roman" w:eastAsia="Times New Roman" w:hAnsi="Times New Roman" w:cs="Times New Roman"/>
+          <w:sz w:val="20"/>
+          <w:szCs w:val="20"/>
+          <w:lang w:val="fr-CA" w:eastAsia="fr-CA"/>
+        </w:rPr>
+      </w:pPr>
+      <w:r>
+        <w:rPr>
+          <w:rFonts w:ascii="Times New Roman" w:eastAsia="Times New Roman" w:hAnsi="Times New Roman" w:cs="Times New Roman"/>
+          <w:color w:val="000000"/>
+          <w:lang w:val="fr-CA" w:eastAsia="fr-CA"/>
+        </w:rPr>
+        <w:t>De plus, un bouton intitulé "Consulter les requêtes" est également inclus sur la barre de navigation. Lorsque l'utilisateur clique sur ce bouton, il est redirigé vers une autre page qui présente les différents types de requêtes possibles. Cette page peut inclure des informations sur les requêtes SQL ou les procédures stockées disponibles, ainsi qu'une brève description de leur fonctionnement et de leur utilisation.</w:t>
+      </w:r>
+    </w:p>
+    <w:p>
+      <w:pPr>
+        <w:spacing w:after="0" w:line="240" w:lineRule="auto"/>
+        <w:rPr>
+          <w:rFonts w:ascii="Times New Roman" w:eastAsia="Times New Roman" w:hAnsi="Times New Roman" w:cs="Times New Roman"/>
+          <w:sz w:val="20"/>
+          <w:szCs w:val="20"/>
+          <w:lang w:val="fr-CA" w:eastAsia="fr-CA"/>
+        </w:rPr>
+      </w:pPr>
+    </w:p>
+    <w:p>
+      <w:pPr>
+        <w:spacing w:line="240" w:lineRule="auto"/>
+        <w:rPr>
+          <w:rFonts w:ascii="Times New Roman" w:eastAsia="Times New Roman" w:hAnsi="Times New Roman" w:cs="Times New Roman"/>
+          <w:sz w:val="20"/>
+          <w:szCs w:val="20"/>
+          <w:lang w:val="fr-CA" w:eastAsia="fr-CA"/>
+        </w:rPr>
+      </w:pPr>
+      <w:r>
+        <w:rPr>
+          <w:rFonts w:ascii="Times New Roman" w:eastAsia="Times New Roman" w:hAnsi="Times New Roman" w:cs="Times New Roman"/>
+          <w:color w:val="000000"/>
+          <w:lang w:val="fr-CA" w:eastAsia="fr-CA"/>
+        </w:rPr>
+        <w:t>En résumé, la barre de navigation offre une interface conviviale permettant aux utilisateurs de naviguer facilement entre les différents tableaux de la page principale et de consulter les types de requêtes disponibles, contribuant ainsi à une expérience utilisateur fluide et efficace.</w:t>
+      </w:r>
+    </w:p>
+    <w:p>
+      <w:pPr>
+        <w:spacing w:after="240" w:line="240" w:lineRule="auto"/>
+        <w:rPr>
+          <w:rFonts w:ascii="Times New Roman" w:eastAsia="Times New Roman" w:hAnsi="Times New Roman" w:cs="Times New Roman"/>
+          <w:sz w:val="24"/>
+          <w:szCs w:val="24"/>
+          <w:lang w:val="fr-CA" w:eastAsia="fr-CA"/>
+        </w:rPr>
+      </w:pPr>
+      <w:r>
+        <w:rPr>
+          <w:rFonts w:ascii="Times New Roman" w:eastAsia="Times New Roman" w:hAnsi="Times New Roman" w:cs="Times New Roman"/>
+          <w:sz w:val="24"/>
+          <w:szCs w:val="24"/>
+          <w:lang w:val="fr-CA" w:eastAsia="fr-CA"/>
+        </w:rPr>
+        <w:br/>
+      </w:r>
+    </w:p>
+    <w:p>
+      <w:pPr>
+        <w:spacing w:line="240" w:lineRule="auto"/>
+        <w:rPr>
+          <w:rFonts w:ascii="Times New Roman" w:eastAsia="Times New Roman" w:hAnsi="Times New Roman" w:cs="Times New Roman"/>
+          <w:color w:val="000000"/>
+          <w:lang w:val="fr-CA" w:eastAsia="fr-CA"/>
+        </w:rPr>
+      </w:pPr>
+      <w:r>
+        <w:rPr>
+          <w:rFonts w:ascii="Times New Roman" w:eastAsia="Times New Roman" w:hAnsi="Times New Roman" w:cs="Times New Roman"/>
+          <w:b/>
+          <w:bCs/>
+          <w:noProof/>
+          <w:color w:val="000000"/>
+          <w:bdr w:val="none" w:sz="0" w:space="0" w:color="auto" w:frame="1"/>
+          <w:lang w:val="fr-CA" w:eastAsia="fr-CA"/>
+        </w:rPr>
+        <w:lastRenderedPageBreak/>
+        <w:drawing>
+          <wp:inline distT="0" distB="0" distL="0" distR="0" wp14:anchorId="486BB877" wp14:editId="19995847">
+            <wp:extent cx="5486400" cy="2735580"/>
+            <wp:effectExtent l="0" t="0" r="0" b="7620"/>
+            <wp:docPr id="836579774" name="Image 3" descr="Une image contenant texte, capture d’écran, nombre, Rectangle&#10;&#10;Description générée automatiquement"/>
+            <wp:cNvGraphicFramePr>
+              <a:graphicFrameLocks xmlns:a="http://schemas.openxmlformats.org/drawingml/2006/main" noChangeAspect="1"/>
+            </wp:cNvGraphicFramePr>
+            <a:graphic xmlns:a="http://schemas.openxmlformats.org/drawingml/2006/main">
+              <a:graphicData uri="http://schemas.openxmlformats.org/drawingml/2006/picture">
+                <pic:pic xmlns:pic="http://schemas.openxmlformats.org/drawingml/2006/picture">
+                  <pic:nvPicPr>
+                    <pic:cNvPr id="836579774" name="Image 3" descr="Une image contenant texte, capture d’écran, nombre, Rectangle&#10;&#10;Description générée automatiquement"/>
+                    <pic:cNvPicPr>
+                      <a:picLocks noChangeAspect="1" noChangeArrowheads="1"/>
+                    </pic:cNvPicPr>
+                  </pic:nvPicPr>
+                  <pic:blipFill>
+                    <a:blip r:embed="rId11">
+                      <a:extLst>
+                        <a:ext uri="{28A0092B-C50C-407E-A947-70E740481C1C}">
+                          <a14:useLocalDpi xmlns:a14="http://schemas.microsoft.com/office/drawing/2010/main" val="0"/>
+                        </a:ext>
+                      </a:extLst>
+                    </a:blip>
+                    <a:srcRect/>
+                    <a:stretch>
+                      <a:fillRect/>
+                    </a:stretch>
+                  </pic:blipFill>
+                  <pic:spPr bwMode="auto">
+                    <a:xfrm>
+                      <a:off x="0" y="0"/>
+                      <a:ext cx="5486400" cy="2735580"/>
+                    </a:xfrm>
+                    <a:prstGeom prst="rect">
+                      <a:avLst/>
+                    </a:prstGeom>
+                    <a:noFill/>
+                    <a:ln>
+                      <a:noFill/>
+                    </a:ln>
+                  </pic:spPr>
+                </pic:pic>
+              </a:graphicData>
+            </a:graphic>
+          </wp:inline>
+        </w:drawing>
+      </w:r>
+    </w:p>
+    <w:p>
+      <w:pPr>
+        <w:spacing w:line="240" w:lineRule="auto"/>
+        <w:rPr>
+          <w:rFonts w:ascii="Times New Roman" w:eastAsia="Times New Roman" w:hAnsi="Times New Roman" w:cs="Times New Roman"/>
+          <w:sz w:val="24"/>
+          <w:szCs w:val="24"/>
+          <w:lang w:val="fr-CA" w:eastAsia="fr-CA"/>
+        </w:rPr>
+      </w:pPr>
+      <w:r>
+        <w:rPr>
+          <w:rFonts w:ascii="Times New Roman" w:eastAsia="Times New Roman" w:hAnsi="Times New Roman" w:cs="Times New Roman"/>
+          <w:color w:val="000000"/>
+          <w:lang w:val="fr-CA" w:eastAsia="fr-CA"/>
+        </w:rPr>
+        <w:t>L</w:t>
+      </w:r>
+      <w:r>
+        <w:rPr>
+          <w:rFonts w:ascii="Times New Roman" w:eastAsia="Times New Roman" w:hAnsi="Times New Roman" w:cs="Times New Roman"/>
+          <w:color w:val="000000"/>
+          <w:lang w:val="fr-CA" w:eastAsia="fr-CA"/>
+        </w:rPr>
+        <w:t>a capture d’écran</w:t>
+      </w:r>
+      <w:r>
+        <w:rPr>
+          <w:rFonts w:ascii="Times New Roman" w:eastAsia="Times New Roman" w:hAnsi="Times New Roman" w:cs="Times New Roman"/>
+          <w:color w:val="000000"/>
+          <w:lang w:val="fr-CA" w:eastAsia="fr-CA"/>
+        </w:rPr>
+        <w:t xml:space="preserve"> représente une interface d'application affichant un tableau SQL. En haut du tableau, il y a une barre de titre qui identifie probablement le contenu du tableau. Chaque ligne du tableau contient des données spécifiques de la base de données, et à côté de chaque ligne, il y a un bouton "Supprimer". Cette disposition suggère que les utilisateurs ont la possibilité de supprimer des entrées individuelles directement à partir du tableau en utilisant ces boutons.</w:t>
+      </w:r>
+    </w:p>
+    <w:p>
+      <w:pPr>
+        <w:spacing w:after="0" w:line="240" w:lineRule="auto"/>
+        <w:rPr>
+          <w:rFonts w:ascii="Times New Roman" w:eastAsia="Times New Roman" w:hAnsi="Times New Roman" w:cs="Times New Roman"/>
+          <w:sz w:val="24"/>
+          <w:szCs w:val="24"/>
+          <w:lang w:val="fr-CA" w:eastAsia="fr-CA"/>
+        </w:rPr>
+      </w:pPr>
+    </w:p>
+    <w:p>
+      <w:pPr>
+        <w:spacing w:line="240" w:lineRule="auto"/>
+        <w:rPr>
+          <w:rFonts w:ascii="Times New Roman" w:eastAsia="Times New Roman" w:hAnsi="Times New Roman" w:cs="Times New Roman"/>
+          <w:sz w:val="24"/>
+          <w:szCs w:val="24"/>
+          <w:lang w:val="fr-CA" w:eastAsia="fr-CA"/>
+        </w:rPr>
+      </w:pPr>
+      <w:r>
+        <w:rPr>
+          <w:rFonts w:ascii="Times New Roman" w:eastAsia="Times New Roman" w:hAnsi="Times New Roman" w:cs="Times New Roman"/>
+          <w:color w:val="000000"/>
+          <w:lang w:val="fr-CA" w:eastAsia="fr-CA"/>
+        </w:rPr>
+        <w:t>L'interface semble offrir une manière conviviale pour visualiser et manipuler les données dans la table SQL, tout en facilitant la gestion en permettant aux utilisateurs de supprimer des éléments de manière sélective sans avoir à passer par des commandes plus complexes.</w:t>
+      </w:r>
+    </w:p>
+    <w:p>
+      <w:pPr>
+        <w:spacing w:after="240" w:line="240" w:lineRule="auto"/>
+        <w:rPr>
+          <w:rFonts w:ascii="Times New Roman" w:eastAsia="Times New Roman" w:hAnsi="Times New Roman" w:cs="Times New Roman"/>
+          <w:sz w:val="24"/>
+          <w:szCs w:val="24"/>
+          <w:lang w:val="fr-CA" w:eastAsia="fr-CA"/>
+        </w:rPr>
+      </w:pPr>
+      <w:r>
+        <w:rPr>
+          <w:rFonts w:ascii="Times New Roman" w:eastAsia="Times New Roman" w:hAnsi="Times New Roman" w:cs="Times New Roman"/>
+          <w:sz w:val="24"/>
+          <w:szCs w:val="24"/>
+          <w:lang w:val="fr-CA" w:eastAsia="fr-CA"/>
+        </w:rPr>
+        <w:br/>
+      </w:r>
+      <w:r>
+        <w:rPr>
+          <w:rFonts w:ascii="Times New Roman" w:eastAsia="Times New Roman" w:hAnsi="Times New Roman" w:cs="Times New Roman"/>
+          <w:sz w:val="24"/>
+          <w:szCs w:val="24"/>
+          <w:lang w:val="fr-CA" w:eastAsia="fr-CA"/>
+        </w:rPr>
+        <w:br/>
+      </w:r>
+      <w:r>
+        <w:rPr>
+          <w:rFonts w:ascii="Times New Roman" w:eastAsia="Times New Roman" w:hAnsi="Times New Roman" w:cs="Times New Roman"/>
+          <w:sz w:val="24"/>
+          <w:szCs w:val="24"/>
+          <w:lang w:val="fr-CA" w:eastAsia="fr-CA"/>
+        </w:rPr>
+        <w:br/>
+      </w:r>
+      <w:r>
+        <w:rPr>
+          <w:rFonts w:ascii="Times New Roman" w:eastAsia="Times New Roman" w:hAnsi="Times New Roman" w:cs="Times New Roman"/>
+          <w:sz w:val="24"/>
+          <w:szCs w:val="24"/>
+          <w:lang w:val="fr-CA" w:eastAsia="fr-CA"/>
+        </w:rPr>
+        <w:br/>
+      </w:r>
+    </w:p>
+    <w:p>
+      <w:pPr>
+        <w:spacing w:line="240" w:lineRule="auto"/>
+        <w:rPr>
+          <w:rFonts w:ascii="Times New Roman" w:eastAsia="Times New Roman" w:hAnsi="Times New Roman" w:cs="Times New Roman"/>
+          <w:sz w:val="24"/>
+          <w:szCs w:val="24"/>
+          <w:lang w:val="fr-CA" w:eastAsia="fr-CA"/>
+        </w:rPr>
+      </w:pPr>
+      <w:r>
+        <w:rPr>
+          <w:rFonts w:ascii="Times New Roman" w:eastAsia="Times New Roman" w:hAnsi="Times New Roman" w:cs="Times New Roman"/>
+          <w:noProof/>
+          <w:color w:val="000000"/>
+          <w:bdr w:val="none" w:sz="0" w:space="0" w:color="auto" w:frame="1"/>
+          <w:lang w:val="fr-CA" w:eastAsia="fr-CA"/>
+        </w:rPr>
+        <w:lastRenderedPageBreak/>
+        <w:drawing>
+          <wp:inline distT="0" distB="0" distL="0" distR="0" wp14:anchorId="679098AD" wp14:editId="123F65F5">
+            <wp:extent cx="5486400" cy="4886325"/>
+            <wp:effectExtent l="0" t="0" r="0" b="9525"/>
+            <wp:docPr id="24726755" name="Image 2" descr="Une image contenant texte, capture d’écran, Police, nombre&#10;&#10;Description générée automatiquement"/>
+            <wp:cNvGraphicFramePr>
+              <a:graphicFrameLocks xmlns:a="http://schemas.openxmlformats.org/drawingml/2006/main" noChangeAspect="1"/>
+            </wp:cNvGraphicFramePr>
+            <a:graphic xmlns:a="http://schemas.openxmlformats.org/drawingml/2006/main">
+              <a:graphicData uri="http://schemas.openxmlformats.org/drawingml/2006/picture">
+                <pic:pic xmlns:pic="http://schemas.openxmlformats.org/drawingml/2006/picture">
+                  <pic:nvPicPr>
+                    <pic:cNvPr id="24726755" name="Image 2" descr="Une image contenant texte, capture d’écran, Police, nombre&#10;&#10;Description générée automatiquement"/>
+                    <pic:cNvPicPr>
+                      <a:picLocks noChangeAspect="1" noChangeArrowheads="1"/>
+                    </pic:cNvPicPr>
+                  </pic:nvPicPr>
+                  <pic:blipFill>
+                    <a:blip r:embed="rId12">
+                      <a:extLst>
+                        <a:ext uri="{28A0092B-C50C-407E-A947-70E740481C1C}">
+                          <a14:useLocalDpi xmlns:a14="http://schemas.microsoft.com/office/drawing/2010/main" val="0"/>
+                        </a:ext>
+                      </a:extLst>
+                    </a:blip>
+                    <a:srcRect/>
+                    <a:stretch>
+                      <a:fillRect/>
+                    </a:stretch>
+                  </pic:blipFill>
+                  <pic:spPr bwMode="auto">
+                    <a:xfrm>
+                      <a:off x="0" y="0"/>
+                      <a:ext cx="5486400" cy="4886325"/>
+                    </a:xfrm>
+                    <a:prstGeom prst="rect">
+                      <a:avLst/>
+                    </a:prstGeom>
+                    <a:noFill/>
+                    <a:ln>
+                      <a:noFill/>
+                    </a:ln>
+                  </pic:spPr>
+                </pic:pic>
+              </a:graphicData>
+            </a:graphic>
+          </wp:inline>
+        </w:drawing>
+      </w:r>
+    </w:p>
+    <w:p>
+      <w:pPr>
+        <w:spacing w:line="240" w:lineRule="auto"/>
+        <w:rPr>
+          <w:rFonts w:ascii="Times New Roman" w:eastAsia="Times New Roman" w:hAnsi="Times New Roman" w:cs="Times New Roman"/>
+          <w:color w:val="000000"/>
+          <w:lang w:val="fr-CA" w:eastAsia="fr-CA"/>
+        </w:rPr>
+      </w:pPr>
+    </w:p>
+    <w:p>
+      <w:pPr>
+        <w:spacing w:line="240" w:lineRule="auto"/>
+        <w:rPr>
+          <w:rFonts w:ascii="Times New Roman" w:eastAsia="Times New Roman" w:hAnsi="Times New Roman" w:cs="Times New Roman"/>
+          <w:sz w:val="24"/>
+          <w:szCs w:val="24"/>
+          <w:lang w:val="fr-CA" w:eastAsia="fr-CA"/>
+        </w:rPr>
+      </w:pPr>
+      <w:r>
+        <w:rPr>
+          <w:rFonts w:ascii="Times New Roman" w:eastAsia="Times New Roman" w:hAnsi="Times New Roman" w:cs="Times New Roman"/>
+          <w:color w:val="000000"/>
+          <w:lang w:val="fr-CA" w:eastAsia="fr-CA"/>
+        </w:rPr>
+        <w:t>L</w:t>
+      </w:r>
+      <w:r>
+        <w:rPr>
+          <w:rFonts w:ascii="Times New Roman" w:eastAsia="Times New Roman" w:hAnsi="Times New Roman" w:cs="Times New Roman"/>
+          <w:color w:val="000000"/>
+          <w:lang w:val="fr-CA" w:eastAsia="fr-CA"/>
+        </w:rPr>
+        <w:t>a capture d’écran</w:t>
+      </w:r>
+      <w:r>
+        <w:rPr>
+          <w:rFonts w:ascii="Times New Roman" w:eastAsia="Times New Roman" w:hAnsi="Times New Roman" w:cs="Times New Roman"/>
+          <w:color w:val="000000"/>
+          <w:lang w:val="fr-CA" w:eastAsia="fr-CA"/>
+        </w:rPr>
+        <w:t xml:space="preserve"> illustre </w:t>
+      </w:r>
+      <w:r>
+        <w:rPr>
+          <w:rFonts w:ascii="Times New Roman" w:eastAsia="Times New Roman" w:hAnsi="Times New Roman" w:cs="Times New Roman"/>
+          <w:i/>
+          <w:iCs/>
+          <w:color w:val="000000"/>
+          <w:lang w:val="fr-CA" w:eastAsia="fr-CA"/>
+        </w:rPr>
+        <w:t>une page de rapport de casino</w:t>
+      </w:r>
+      <w:r>
+        <w:rPr>
+          <w:rFonts w:ascii="Times New Roman" w:eastAsia="Times New Roman" w:hAnsi="Times New Roman" w:cs="Times New Roman"/>
+          <w:color w:val="000000"/>
+          <w:lang w:val="fr-CA" w:eastAsia="fr-CA"/>
+        </w:rPr>
+        <w:t xml:space="preserve"> qui présente une variété d'options d'instructions SQL ou de procédures. Chaque option est représentée sous la forme d'un bouton lien (href) sur la page. Ces boutons permettent d'accéder à différentes requêtes ou procédures SQL préalablement définies pour générer des rapports spécifiques.</w:t>
+      </w:r>
+    </w:p>
+    <w:p>
+      <w:pPr>
+        <w:spacing w:line="240" w:lineRule="auto"/>
+        <w:rPr>
+          <w:rFonts w:ascii="Times New Roman" w:eastAsia="Times New Roman" w:hAnsi="Times New Roman" w:cs="Times New Roman"/>
+          <w:sz w:val="24"/>
+          <w:szCs w:val="24"/>
+          <w:lang w:val="fr-CA" w:eastAsia="fr-CA"/>
+        </w:rPr>
+      </w:pPr>
+      <w:r>
+        <w:rPr>
+          <w:rFonts w:ascii="Times New Roman" w:eastAsia="Times New Roman" w:hAnsi="Times New Roman" w:cs="Times New Roman"/>
+          <w:color w:val="000000"/>
+          <w:lang w:val="fr-CA" w:eastAsia="fr-CA"/>
+        </w:rPr>
+        <w:t>Parmi les options disponibles, on retrouve des rapports tels que :</w:t>
+      </w:r>
+    </w:p>
+    <w:p>
+      <w:pPr>
+        <w:spacing w:line="240" w:lineRule="auto"/>
+        <w:rPr>
+          <w:rFonts w:ascii="Times New Roman" w:eastAsia="Times New Roman" w:hAnsi="Times New Roman" w:cs="Times New Roman"/>
+          <w:sz w:val="24"/>
+          <w:szCs w:val="24"/>
+          <w:lang w:val="fr-CA" w:eastAsia="fr-CA"/>
+        </w:rPr>
+      </w:pPr>
+      <w:r>
+        <w:rPr>
+          <w:rFonts w:ascii="Times New Roman" w:eastAsia="Times New Roman" w:hAnsi="Times New Roman" w:cs="Times New Roman"/>
+          <w:color w:val="000000"/>
+          <w:lang w:val="fr-CA" w:eastAsia="fr-CA"/>
+        </w:rPr>
+        <w:t>1. Rapport de pièces par panne : Cette requête ou procédure SQL génère un rapport qui analyse les données des pièces par panne survenue dans le casino.</w:t>
+      </w:r>
+    </w:p>
+    <w:p>
+      <w:pPr>
+        <w:spacing w:line="240" w:lineRule="auto"/>
+        <w:rPr>
+          <w:rFonts w:ascii="Times New Roman" w:eastAsia="Times New Roman" w:hAnsi="Times New Roman" w:cs="Times New Roman"/>
+          <w:sz w:val="24"/>
+          <w:szCs w:val="24"/>
+          <w:lang w:val="fr-CA" w:eastAsia="fr-CA"/>
+        </w:rPr>
+      </w:pPr>
+      <w:r>
+        <w:rPr>
+          <w:rFonts w:ascii="Times New Roman" w:eastAsia="Times New Roman" w:hAnsi="Times New Roman" w:cs="Times New Roman"/>
+          <w:color w:val="000000"/>
+          <w:lang w:val="fr-CA" w:eastAsia="fr-CA"/>
+        </w:rPr>
+        <w:t>2. Liste de pannes : Cette option permet de générer un rapport qui répertorie toutes les pannes enregistrées dans une période donnée.</w:t>
+      </w:r>
+    </w:p>
+    <w:p>
+      <w:pPr>
+        <w:spacing w:line="240" w:lineRule="auto"/>
+        <w:rPr>
+          <w:rFonts w:ascii="Times New Roman" w:eastAsia="Times New Roman" w:hAnsi="Times New Roman" w:cs="Times New Roman"/>
+          <w:sz w:val="24"/>
+          <w:szCs w:val="24"/>
+          <w:lang w:val="fr-CA" w:eastAsia="fr-CA"/>
+        </w:rPr>
+      </w:pPr>
+      <w:r>
+        <w:rPr>
+          <w:rFonts w:ascii="Times New Roman" w:eastAsia="Times New Roman" w:hAnsi="Times New Roman" w:cs="Times New Roman"/>
+          <w:color w:val="000000"/>
+          <w:lang w:val="fr-CA" w:eastAsia="fr-CA"/>
+        </w:rPr>
+        <w:t>Chaque bouton lien conduit à une page HTML spécifique qui affiche le contenu du rapport correspondant une fois que la requête SQL associée est exécutée. Cette conception permet aux utilisateurs de sélectionner facilement le rapport qu'ils souhaitent consulter et d'accéder aux informations pertinentes de manière organisée et conviviale.</w:t>
+      </w:r>
+    </w:p>
+    <w:p>
+      <w:pPr>
+        <w:spacing w:line="240" w:lineRule="auto"/>
+        <w:rPr>
+          <w:rFonts w:ascii="Times New Roman" w:eastAsia="Times New Roman" w:hAnsi="Times New Roman" w:cs="Times New Roman"/>
+          <w:sz w:val="24"/>
+          <w:szCs w:val="24"/>
+          <w:lang w:val="fr-CA" w:eastAsia="fr-CA"/>
+        </w:rPr>
+      </w:pPr>
+      <w:r>
+        <w:rPr>
+          <w:rFonts w:ascii="Times New Roman" w:eastAsia="Times New Roman" w:hAnsi="Times New Roman" w:cs="Times New Roman"/>
+          <w:color w:val="000000"/>
+          <w:lang w:val="fr-CA" w:eastAsia="fr-CA"/>
+        </w:rPr>
+        <w:lastRenderedPageBreak/>
+        <w:t>Ex :</w:t>
+      </w:r>
+      <w:r>
+        <w:rPr>
+          <w:rFonts w:ascii="Times New Roman" w:eastAsia="Times New Roman" w:hAnsi="Times New Roman" w:cs="Times New Roman"/>
+          <w:color w:val="000000"/>
+          <w:lang w:val="fr-CA" w:eastAsia="fr-CA"/>
+        </w:rPr>
+        <w:t xml:space="preserve"> </w:t>
+      </w:r>
+      <w:r>
+        <w:rPr>
+          <w:rFonts w:ascii="Times New Roman" w:eastAsia="Times New Roman" w:hAnsi="Times New Roman" w:cs="Times New Roman"/>
+          <w:noProof/>
+          <w:color w:val="000000"/>
+          <w:bdr w:val="none" w:sz="0" w:space="0" w:color="auto" w:frame="1"/>
+          <w:lang w:val="fr-CA" w:eastAsia="fr-CA"/>
+        </w:rPr>
+        <w:drawing>
+          <wp:inline distT="0" distB="0" distL="0" distR="0" wp14:anchorId="313E10D2" wp14:editId="4DF0AD7D">
+            <wp:extent cx="5486400" cy="2735580"/>
+            <wp:effectExtent l="0" t="0" r="0" b="7620"/>
+            <wp:docPr id="257274481" name="Image 1" descr="Une image contenant texte, capture d’écran, nombre, Police&#10;&#10;Description générée automatiquement"/>
+            <wp:cNvGraphicFramePr>
+              <a:graphicFrameLocks xmlns:a="http://schemas.openxmlformats.org/drawingml/2006/main" noChangeAspect="1"/>
+            </wp:cNvGraphicFramePr>
+            <a:graphic xmlns:a="http://schemas.openxmlformats.org/drawingml/2006/main">
+              <a:graphicData uri="http://schemas.openxmlformats.org/drawingml/2006/picture">
+                <pic:pic xmlns:pic="http://schemas.openxmlformats.org/drawingml/2006/picture">
+                  <pic:nvPicPr>
+                    <pic:cNvPr id="257274481" name="Image 1" descr="Une image contenant texte, capture d’écran, nombre, Police&#10;&#10;Description générée automatiquement"/>
+                    <pic:cNvPicPr>
+                      <a:picLocks noChangeAspect="1" noChangeArrowheads="1"/>
+                    </pic:cNvPicPr>
+                  </pic:nvPicPr>
+                  <pic:blipFill>
+                    <a:blip r:embed="rId13">
+                      <a:extLst>
+                        <a:ext uri="{28A0092B-C50C-407E-A947-70E740481C1C}">
+                          <a14:useLocalDpi xmlns:a14="http://schemas.microsoft.com/office/drawing/2010/main" val="0"/>
+                        </a:ext>
+                      </a:extLst>
+                    </a:blip>
+                    <a:srcRect/>
+                    <a:stretch>
+                      <a:fillRect/>
+                    </a:stretch>
+                  </pic:blipFill>
+                  <pic:spPr bwMode="auto">
+                    <a:xfrm>
+                      <a:off x="0" y="0"/>
+                      <a:ext cx="5486400" cy="2735580"/>
+                    </a:xfrm>
+                    <a:prstGeom prst="rect">
+                      <a:avLst/>
+                    </a:prstGeom>
+                    <a:noFill/>
+                    <a:ln>
+                      <a:noFill/>
+                    </a:ln>
+                  </pic:spPr>
+                </pic:pic>
+              </a:graphicData>
+            </a:graphic>
+          </wp:inline>
+        </w:drawing>
+      </w:r>
+      <w:r>
+        <w:rPr>
+          <w:rFonts w:ascii="Times New Roman" w:eastAsia="Times New Roman" w:hAnsi="Times New Roman" w:cs="Times New Roman"/>
+          <w:color w:val="000000"/>
+          <w:lang w:val="fr-CA" w:eastAsia="fr-CA"/>
+        </w:rPr>
+        <w:t>Sur la droite de la page, un composant de type "slide" est présent, permettant aux utilisateurs d'insérer ou de mettre à jour des données dans trois tables spécifiques : JEU, Panneau d'affichage et Caméra de surveillance. Ce composant interactif offre une manière pratique et visuelle d'effectuer des opérations de modification ou d'insertion de données dans ces tables.</w:t>
+      </w:r>
+    </w:p>
+    <w:p>
+      <w:pPr>
+        <w:spacing w:after="240" w:line="240" w:lineRule="auto"/>
+        <w:rPr>
+          <w:rFonts w:ascii="Times New Roman" w:eastAsia="Times New Roman" w:hAnsi="Times New Roman" w:cs="Times New Roman"/>
+          <w:color w:val="000000"/>
+          <w:lang w:val="fr-CA" w:eastAsia="fr-CA"/>
+        </w:rPr>
+      </w:pPr>
+    </w:p>
+    <w:p>
+      <w:pPr>
+        <w:spacing w:after="240" w:line="240" w:lineRule="auto"/>
+        <w:rPr>
+          <w:rFonts w:ascii="Times New Roman" w:eastAsia="Times New Roman" w:hAnsi="Times New Roman" w:cs="Times New Roman"/>
+          <w:color w:val="000000"/>
+          <w:lang w:val="fr-CA" w:eastAsia="fr-CA"/>
+        </w:rPr>
+      </w:pPr>
+      <w:r>
+        <w:rPr>
+          <w:rFonts w:ascii="Times New Roman" w:eastAsia="Times New Roman" w:hAnsi="Times New Roman" w:cs="Times New Roman"/>
+          <w:color w:val="000000"/>
+          <w:lang w:val="fr-CA" w:eastAsia="fr-CA"/>
+        </w:rPr>
+        <w:t>Lorsque l'utilisateur utilise ce</w:t>
+      </w:r>
+      <w:r>
+        <w:rPr>
+          <w:rFonts w:ascii="Times New Roman" w:eastAsia="Times New Roman" w:hAnsi="Times New Roman" w:cs="Times New Roman"/>
+          <w:color w:val="000000"/>
+          <w:lang w:val="fr-CA" w:eastAsia="fr-CA"/>
+        </w:rPr>
+        <w:t>tte diapositiv</w:t>
+      </w:r>
+      <w:r>
+        <w:rPr>
+          <w:rFonts w:ascii="Times New Roman" w:eastAsia="Times New Roman" w:hAnsi="Times New Roman" w:cs="Times New Roman"/>
+          <w:color w:val="000000"/>
+          <w:lang w:val="fr-CA" w:eastAsia="fr-CA"/>
+        </w:rPr>
+        <w:t>e, il peut sélectionner la table dans laquelle il souhaite effectuer des opérations en faisant glisser l'interface vers la gauche ou vers la droite. Une fois qu'il a sélectionné la table désirée, des champs de saisie ou d'autres éléments interactifs peuvent apparaître, permettant à l'utilisateur de saisir ou de modifier les données nécessaires.</w:t>
+      </w:r>
+    </w:p>
+    <w:p>
+      <w:pPr>
+        <w:spacing w:after="240" w:line="240" w:lineRule="auto"/>
+        <w:rPr>
+          <w:rFonts w:ascii="Times New Roman" w:eastAsia="Times New Roman" w:hAnsi="Times New Roman" w:cs="Times New Roman"/>
+          <w:color w:val="000000"/>
+          <w:lang w:val="fr-CA" w:eastAsia="fr-CA"/>
+        </w:rPr>
+      </w:pPr>
+    </w:p>
+    <w:p>
+      <w:pPr>
+        <w:spacing w:after="240" w:line="240" w:lineRule="auto"/>
+        <w:rPr>
+          <w:rFonts w:ascii="Times New Roman" w:eastAsia="Times New Roman" w:hAnsi="Times New Roman" w:cs="Times New Roman"/>
+          <w:color w:val="000000"/>
+          <w:lang w:val="fr-CA" w:eastAsia="fr-CA"/>
+        </w:rPr>
+      </w:pPr>
+      <w:r>
+        <w:rPr>
+          <w:rFonts w:ascii="Times New Roman" w:eastAsia="Times New Roman" w:hAnsi="Times New Roman" w:cs="Times New Roman"/>
+          <w:color w:val="000000"/>
+          <w:lang w:val="fr-CA" w:eastAsia="fr-CA"/>
+        </w:rPr>
+        <w:t>Ce composant offre une approche conviviale pour interagir avec les données et facilite les opérations d'insertion et de mise à jour, en offrant une visibilité claire sur les différentes tables disponibles et en fournissant un moyen intuitif de travailler avec celles-ci.</w:t>
+      </w:r>
+    </w:p>
+    <w:p>
+      <w:pPr>
+        <w:spacing w:after="240" w:line="240" w:lineRule="auto"/>
+        <w:rPr>
+          <w:rFonts w:ascii="Times New Roman" w:eastAsia="Times New Roman" w:hAnsi="Times New Roman" w:cs="Times New Roman"/>
+          <w:color w:val="000000"/>
+          <w:lang w:val="fr-CA" w:eastAsia="fr-CA"/>
+        </w:rPr>
+      </w:pPr>
+    </w:p>
+    <w:p>
+      <w:pPr>
+        <w:spacing w:after="240" w:line="240" w:lineRule="auto"/>
+        <w:rPr>
+          <w:rFonts w:ascii="Times New Roman" w:eastAsia="Times New Roman" w:hAnsi="Times New Roman" w:cs="Times New Roman"/>
+          <w:color w:val="000000"/>
+          <w:lang w:val="fr-CA" w:eastAsia="fr-CA"/>
+        </w:rPr>
+      </w:pPr>
+    </w:p>
+    <w:p>
+      <w:pPr>
+        <w:spacing w:after="240" w:line="240" w:lineRule="auto"/>
+        <w:rPr>
+          <w:rFonts w:ascii="Times New Roman" w:eastAsia="Times New Roman" w:hAnsi="Times New Roman" w:cs="Times New Roman"/>
+          <w:color w:val="000000"/>
+          <w:lang w:val="fr-CA" w:eastAsia="fr-CA"/>
+        </w:rPr>
+      </w:pPr>
+    </w:p>
+    <w:p>
+      <w:pPr>
+        <w:spacing w:after="240" w:line="240" w:lineRule="auto"/>
+        <w:rPr>
+          <w:rFonts w:ascii="Times New Roman" w:eastAsia="Times New Roman" w:hAnsi="Times New Roman" w:cs="Times New Roman"/>
+          <w:color w:val="000000"/>
+          <w:lang w:val="fr-CA" w:eastAsia="fr-CA"/>
+        </w:rPr>
+      </w:pPr>
+    </w:p>
+    <w:p>
+      <w:pPr>
+        <w:spacing w:after="240" w:line="240" w:lineRule="auto"/>
+        <w:rPr>
+          <w:rFonts w:ascii="Times New Roman" w:eastAsia="Times New Roman" w:hAnsi="Times New Roman" w:cs="Times New Roman"/>
+          <w:color w:val="000000"/>
+          <w:lang w:val="fr-CA" w:eastAsia="fr-CA"/>
+        </w:rPr>
+      </w:pPr>
+    </w:p>
+    <w:p>
+      <w:pPr>
+        <w:spacing w:after="240" w:line="240" w:lineRule="auto"/>
+        <w:rPr>
+          <w:rFonts w:ascii="Times New Roman" w:eastAsia="Times New Roman" w:hAnsi="Times New Roman" w:cs="Times New Roman"/>
+          <w:color w:val="000000"/>
+          <w:lang w:val="fr-CA" w:eastAsia="fr-CA"/>
+        </w:rPr>
+      </w:pPr>
+    </w:p>
+    <w:p>
+      <w:pPr>
+        <w:spacing w:after="240" w:line="240" w:lineRule="auto"/>
+        <w:rPr>
+          <w:rFonts w:ascii="Times New Roman" w:eastAsia="Times New Roman" w:hAnsi="Times New Roman" w:cs="Times New Roman"/>
+          <w:color w:val="000000"/>
+          <w:lang w:val="fr-CA" w:eastAsia="fr-CA"/>
+        </w:rPr>
+      </w:pPr>
+    </w:p>
+    <w:p>
+      <w:pPr>
+        <w:spacing w:after="240" w:line="240" w:lineRule="auto"/>
+        <w:rPr>
+          <w:rFonts w:ascii="Times New Roman" w:eastAsia="Times New Roman" w:hAnsi="Times New Roman" w:cs="Times New Roman"/>
+          <w:color w:val="000000"/>
+          <w:lang w:val="fr-CA" w:eastAsia="fr-CA"/>
+        </w:rPr>
+      </w:pPr>
+    </w:p>
+    <w:p>
+      <w:pPr>
+        <w:spacing w:line="240" w:lineRule="auto"/>
+        <w:rPr>
+          <w:rFonts w:ascii="Times New Roman" w:eastAsia="Times New Roman" w:hAnsi="Times New Roman" w:cs="Times New Roman"/>
+          <w:sz w:val="24"/>
+          <w:szCs w:val="24"/>
+          <w:lang w:val="fr-CA" w:eastAsia="fr-CA"/>
+        </w:rPr>
+      </w:pPr>
+      <w:r>
+        <w:rPr>
+          <w:rFonts w:ascii="Times New Roman" w:eastAsia="Times New Roman" w:hAnsi="Times New Roman" w:cs="Times New Roman"/>
+          <w:noProof/>
+          <w:color w:val="000000"/>
+          <w:bdr w:val="none" w:sz="0" w:space="0" w:color="auto" w:frame="1"/>
+          <w:lang w:val="fr-CA" w:eastAsia="fr-CA"/>
+        </w:rPr>
+        <w:lastRenderedPageBreak/>
+        <w:drawing>
+          <wp:anchor distT="0" distB="0" distL="114300" distR="114300" simplePos="0" relativeHeight="251663360" behindDoc="0" locked="0" layoutInCell="1" allowOverlap="1" wp14:anchorId="3DB6FFC2" wp14:editId="70BEB847">
+            <wp:simplePos x="0" y="0"/>
+            <wp:positionH relativeFrom="margin">
+              <wp:posOffset>-714375</wp:posOffset>
+            </wp:positionH>
+            <wp:positionV relativeFrom="margin">
+              <wp:align>top</wp:align>
+            </wp:positionV>
+            <wp:extent cx="3629025" cy="5715000"/>
+            <wp:effectExtent l="0" t="0" r="9525" b="0"/>
+            <wp:wrapSquare wrapText="bothSides"/>
+            <wp:docPr id="1884265523" name="Image 5" descr="Une image contenant texte, capture d’écran, Police, nombre&#10;&#10;Description générée automatiquement"/>
+            <wp:cNvGraphicFramePr>
+              <a:graphicFrameLocks xmlns:a="http://schemas.openxmlformats.org/drawingml/2006/main" noChangeAspect="1"/>
+            </wp:cNvGraphicFramePr>
+            <a:graphic xmlns:a="http://schemas.openxmlformats.org/drawingml/2006/main">
+              <a:graphicData uri="http://schemas.openxmlformats.org/drawingml/2006/picture">
+                <pic:pic xmlns:pic="http://schemas.openxmlformats.org/drawingml/2006/picture">
+                  <pic:nvPicPr>
+                    <pic:cNvPr id="1884265523" name="Image 5" descr="Une image contenant texte, capture d’écran, Police, nombre&#10;&#10;Description générée automatiquement"/>
+                    <pic:cNvPicPr>
+                      <a:picLocks noChangeAspect="1" noChangeArrowheads="1"/>
+                    </pic:cNvPicPr>
+                  </pic:nvPicPr>
+                  <pic:blipFill>
+                    <a:blip r:embed="rId14">
+                      <a:extLst>
+                        <a:ext uri="{28A0092B-C50C-407E-A947-70E740481C1C}">
+                          <a14:useLocalDpi xmlns:a14="http://schemas.microsoft.com/office/drawing/2010/main" val="0"/>
+                        </a:ext>
+                      </a:extLst>
+                    </a:blip>
+                    <a:srcRect/>
+                    <a:stretch>
+                      <a:fillRect/>
+                    </a:stretch>
+                  </pic:blipFill>
+                  <pic:spPr bwMode="auto">
+                    <a:xfrm>
+                      <a:off x="0" y="0"/>
+                      <a:ext cx="3629025" cy="5715000"/>
+                    </a:xfrm>
+                    <a:prstGeom prst="rect">
+                      <a:avLst/>
+                    </a:prstGeom>
+                    <a:noFill/>
+                    <a:ln>
+                      <a:noFill/>
+                    </a:ln>
+                  </pic:spPr>
+                </pic:pic>
+              </a:graphicData>
+            </a:graphic>
+          </wp:anchor>
+        </w:drawing>
+      </w:r>
+      <w:r>
+        <w:rPr>
+          <w:rFonts w:ascii="Times New Roman" w:eastAsia="Times New Roman" w:hAnsi="Times New Roman" w:cs="Times New Roman"/>
+          <w:color w:val="000000"/>
+          <w:lang w:val="fr-CA" w:eastAsia="fr-CA"/>
+        </w:rPr>
+        <w:t>Sur la droite de la page, un composant de type "slide" est présent, permettant aux utilisateurs d'insérer ou de mettre à jour des données dans trois tables spécifiques : JEU, Panneau d'affichage et Caméra de surveillance. Ce composant interactif offre une manière pratique et visuelle d'effectuer des opérations de modification ou d'insertion de données dans ces tables.</w:t>
+      </w:r>
+    </w:p>
+    <w:p>
+      <w:pPr>
+        <w:spacing w:after="0" w:line="240" w:lineRule="auto"/>
+        <w:rPr>
+          <w:rFonts w:ascii="Times New Roman" w:eastAsia="Times New Roman" w:hAnsi="Times New Roman" w:cs="Times New Roman"/>
+          <w:sz w:val="24"/>
+          <w:szCs w:val="24"/>
+          <w:lang w:val="fr-CA" w:eastAsia="fr-CA"/>
+        </w:rPr>
+      </w:pPr>
+    </w:p>
+    <w:p>
+      <w:pPr>
+        <w:spacing w:line="240" w:lineRule="auto"/>
+        <w:rPr>
+          <w:rFonts w:ascii="Times New Roman" w:eastAsia="Times New Roman" w:hAnsi="Times New Roman" w:cs="Times New Roman"/>
+          <w:sz w:val="24"/>
+          <w:szCs w:val="24"/>
+          <w:lang w:val="fr-CA" w:eastAsia="fr-CA"/>
+        </w:rPr>
+      </w:pPr>
+      <w:r>
+        <w:rPr>
+          <w:rFonts w:ascii="Times New Roman" w:eastAsia="Times New Roman" w:hAnsi="Times New Roman" w:cs="Times New Roman"/>
+          <w:color w:val="000000"/>
+          <w:lang w:val="fr-CA" w:eastAsia="fr-CA"/>
+        </w:rPr>
+        <w:t>Lorsque l'utilisateur utilise ce</w:t>
+      </w:r>
+      <w:r>
+        <w:rPr>
+          <w:rFonts w:ascii="Times New Roman" w:eastAsia="Times New Roman" w:hAnsi="Times New Roman" w:cs="Times New Roman"/>
+          <w:color w:val="000000"/>
+          <w:lang w:val="fr-CA" w:eastAsia="fr-CA"/>
+        </w:rPr>
+        <w:t>tte diapositiv</w:t>
+      </w:r>
+      <w:r>
+        <w:rPr>
+          <w:rFonts w:ascii="Times New Roman" w:eastAsia="Times New Roman" w:hAnsi="Times New Roman" w:cs="Times New Roman"/>
+          <w:color w:val="000000"/>
+          <w:lang w:val="fr-CA" w:eastAsia="fr-CA"/>
+        </w:rPr>
+        <w:t>e, il peut sélectionner la table dans laquelle il souhaite effectuer des opérations en faisant glisser l'interface vers la gauche ou vers la droite. Une fois qu'il a sélectionné la table désirée, des champs de saisie ou d'autres éléments interactifs peuvent apparaître, permettant à l'utilisateur de saisir ou de modifier les données nécessaires.</w:t>
+      </w:r>
+    </w:p>
+    <w:p>
+      <w:pPr>
+        <w:spacing w:after="0" w:line="240" w:lineRule="auto"/>
+        <w:rPr>
+          <w:rFonts w:ascii="Times New Roman" w:eastAsia="Times New Roman" w:hAnsi="Times New Roman" w:cs="Times New Roman"/>
+          <w:sz w:val="24"/>
+          <w:szCs w:val="24"/>
+          <w:lang w:val="fr-CA" w:eastAsia="fr-CA"/>
+        </w:rPr>
+      </w:pPr>
+    </w:p>
+    <w:p>
+      <w:pPr>
+        <w:spacing w:line="240" w:lineRule="auto"/>
+        <w:rPr>
+          <w:rFonts w:ascii="Times New Roman" w:eastAsia="Times New Roman" w:hAnsi="Times New Roman" w:cs="Times New Roman"/>
+          <w:sz w:val="24"/>
+          <w:szCs w:val="24"/>
+          <w:lang w:val="fr-CA" w:eastAsia="fr-CA"/>
+        </w:rPr>
+      </w:pPr>
+      <w:r>
+        <w:rPr>
+          <w:rFonts w:ascii="Times New Roman" w:eastAsia="Times New Roman" w:hAnsi="Times New Roman" w:cs="Times New Roman"/>
+          <w:color w:val="000000"/>
+          <w:lang w:val="fr-CA" w:eastAsia="fr-CA"/>
+        </w:rPr>
+        <w:t>Ce composant offre une approche conviviale pour interagir avec les données et facilite les opérations d'insertion et de mise à jour, en offrant une visibilité claire sur les différentes tables disponibles et en fournissant un moyen intuitif de travailler avec celles-ci.</w:t>
+      </w:r>
+    </w:p>
+    <w:p>
+      <w:pPr>
+        <w:spacing w:after="240" w:line="240" w:lineRule="auto"/>
+        <w:rPr>
+          <w:rFonts w:ascii="Times New Roman" w:eastAsia="Times New Roman" w:hAnsi="Times New Roman" w:cs="Times New Roman"/>
+          <w:color w:val="000000"/>
+          <w:lang w:val="fr-CA" w:eastAsia="fr-CA"/>
+        </w:rPr>
+      </w:pPr>
+    </w:p>
+    <w:p>
+      <w:pPr>
+        <w:spacing w:after="240" w:line="240" w:lineRule="auto"/>
+        <w:rPr>
+          <w:rFonts w:ascii="Times New Roman" w:eastAsia="Times New Roman" w:hAnsi="Times New Roman" w:cs="Times New Roman"/>
+          <w:color w:val="000000"/>
+          <w:lang w:val="fr-CA" w:eastAsia="fr-CA"/>
+        </w:rPr>
+      </w:pPr>
+    </w:p>
+    <w:p>
+      <w:pPr>
+        <w:spacing w:after="240" w:line="240" w:lineRule="auto"/>
+        <w:rPr>
+          <w:rFonts w:ascii="Times New Roman" w:eastAsia="Times New Roman" w:hAnsi="Times New Roman" w:cs="Times New Roman"/>
+          <w:color w:val="000000"/>
+          <w:lang w:val="fr-CA" w:eastAsia="fr-CA"/>
+        </w:rPr>
+      </w:pPr>
+    </w:p>
+    <w:p>
+      <w:pPr>
+        <w:spacing w:after="240" w:line="240" w:lineRule="auto"/>
+        <w:rPr>
+          <w:rFonts w:ascii="Times New Roman" w:eastAsia="Times New Roman" w:hAnsi="Times New Roman" w:cs="Times New Roman"/>
+          <w:color w:val="000000"/>
+          <w:lang w:val="fr-CA" w:eastAsia="fr-CA"/>
+        </w:rPr>
+      </w:pPr>
+    </w:p>
+    <w:p>
+      <w:pPr>
+        <w:spacing w:after="240" w:line="240" w:lineRule="auto"/>
+        <w:rPr>
+          <w:rFonts w:ascii="Times New Roman" w:eastAsia="Times New Roman" w:hAnsi="Times New Roman" w:cs="Times New Roman"/>
+          <w:sz w:val="24"/>
+          <w:szCs w:val="24"/>
+          <w:lang w:val="fr-CA" w:eastAsia="fr-CA"/>
+        </w:rPr>
+      </w:pPr>
+      <w:r>
+        <w:rPr>
+          <w:rFonts w:ascii="Times New Roman" w:eastAsia="Times New Roman" w:hAnsi="Times New Roman" w:cs="Times New Roman"/>
+          <w:color w:val="000000"/>
+          <w:lang w:val="fr-CA" w:eastAsia="fr-CA"/>
+        </w:rPr>
+        <w:t>Lien GitHub</w:t>
+      </w:r>
+      <w:r>
+        <w:rPr>
+          <w:rFonts w:ascii="Times New Roman" w:eastAsia="Times New Roman" w:hAnsi="Times New Roman" w:cs="Times New Roman"/>
+          <w:color w:val="000000"/>
+          <w:lang w:val="fr-CA" w:eastAsia="fr-CA"/>
+        </w:rPr>
+        <w:t xml:space="preserve"> </w:t>
+      </w:r>
+      <w:r>
+        <w:rPr>
+          <w:rFonts w:ascii="Times New Roman" w:eastAsia="Times New Roman" w:hAnsi="Times New Roman" w:cs="Times New Roman"/>
+          <w:color w:val="1155CC"/>
+          <w:u w:val="single"/>
+          <w:lang w:val="fr-CA" w:eastAsia="fr-CA"/>
+        </w:rPr>
+        <w:t>https://github.com/pomme2/Casino_UdeM</w:t>
+      </w:r>
+    </w:p>
+    <w:p>
+      <w:pPr>
+        <w:spacing w:after="0" w:line="240" w:lineRule="auto"/>
+        <w:rPr>
+          <w:rFonts w:ascii="Times New Roman" w:eastAsia="Times New Roman" w:hAnsi="Times New Roman" w:cs="Times New Roman"/>
+          <w:sz w:val="24"/>
+          <w:szCs w:val="24"/>
+          <w:lang w:val="fr-CA" w:eastAsia="fr-CA"/>
+        </w:rPr>
+      </w:pPr>
+    </w:p>
+    <w:p>
+      <w:pPr>
+        <w:rPr>
+          <w:rFonts w:ascii="Times New Roman" w:hAnsi="Times New Roman" w:cs="Times New Roman"/>
+          <w:lang w:val="fr-CA"/>
+        </w:rPr>
+      </w:pPr>
+    </w:p>
     <w:sectPr>
-      <w:headerReference w:type="even" r:id="rId10"/>
-      <w:headerReference w:type="default" r:id="rId11"/>
-      <w:footerReference w:type="even" r:id="rId12"/>
-      <w:footerReference w:type="default" r:id="rId13"/>
-      <w:headerReference w:type="first" r:id="rId14"/>
-      <w:footerReference w:type="first" r:id="rId15"/>
+      <w:headerReference w:type="even" r:id="rId15"/>
+      <w:headerReference w:type="default" r:id="rId16"/>
+      <w:footerReference w:type="even" r:id="rId17"/>
+      <w:footerReference w:type="default" r:id="rId18"/>
+      <w:headerReference w:type="first" r:id="rId19"/>
+      <w:footerReference w:type="first" r:id="rId20"/>
       <w:pgSz w:w="12240" w:h="15840"/>
       <w:pgMar w:top="1440" w:right="1800" w:bottom="1440" w:left="1800" w:header="708" w:footer="708" w:gutter="0"/>
       <w:cols w:space="708"/>

</xml_diff>